<commit_message>
Update documents: SDD and SRS
</commit_message>
<xml_diff>
--- a/documents/04012025/SDD.docx
+++ b/documents/04012025/SDD.docx
@@ -1235,21 +1235,12 @@
                 <w:sz w:val="28"/>
               </w:rPr>
             </w:pPr>
-            <w:proofErr w:type="spellStart"/>
             <w:r>
               <w:rPr>
                 <w:b/>
                 <w:sz w:val="28"/>
               </w:rPr>
-              <w:t>Trần</w:t>
-            </w:r>
-            <w:proofErr w:type="spellEnd"/>
-            <w:r>
-              <w:rPr>
-                <w:b/>
-                <w:sz w:val="28"/>
-              </w:rPr>
-              <w:t xml:space="preserve"> Tiến Đức</w:t>
+              <w:t>Trần Tiến Đức</w:t>
             </w:r>
           </w:p>
         </w:tc>
@@ -1435,7 +1426,13 @@
         <w:rPr>
           <w:spacing w:val="-2"/>
         </w:rPr>
-        <w:t xml:space="preserve"> 10/2024</w:t>
+        <w:t xml:space="preserve"> 1/202</w:t>
+      </w:r>
+      <w:r>
+        <w:rPr>
+          <w:spacing w:val="-2"/>
+        </w:rPr>
+        <w:t>5</w:t>
       </w:r>
     </w:p>
     <w:p>
@@ -1459,6 +1456,12 @@
     </w:p>
     <w:sdt>
       <w:sdtPr>
+        <w:rPr>
+          <w:rFonts w:ascii="Times New Roman" w:eastAsia="Times New Roman" w:hAnsi="Times New Roman" w:cs="Times New Roman"/>
+          <w:color w:val="auto"/>
+          <w:sz w:val="22"/>
+          <w:szCs w:val="22"/>
+        </w:rPr>
         <w:id w:val="-1618446174"/>
         <w:docPartObj>
           <w:docPartGallery w:val="Table of Contents"/>
@@ -1467,13 +1470,9 @@
       </w:sdtPr>
       <w:sdtEndPr>
         <w:rPr>
-          <w:rFonts w:ascii="Times New Roman" w:eastAsia="Times New Roman" w:hAnsi="Times New Roman" w:cs="Times New Roman"/>
           <w:b/>
           <w:bCs/>
           <w:noProof/>
-          <w:color w:val="auto"/>
-          <w:sz w:val="22"/>
-          <w:szCs w:val="22"/>
         </w:rPr>
       </w:sdtEndPr>
       <w:sdtContent>
@@ -4862,11 +4861,9 @@
       <w:r>
         <w:t xml:space="preserve">This SDD is a comprehensive and detailed blueprint for the development of AIMS software. It serves as a centralized repository of design decisions, architectural considerations, and implementation strategies. The SDD ensures that developers, testers, and project </w:t>
       </w:r>
-      <w:proofErr w:type="gramStart"/>
-      <w:r>
-        <w:t>managers,</w:t>
-      </w:r>
-      <w:proofErr w:type="gramEnd"/>
+      <w:r>
+        <w:t>managers</w:t>
+      </w:r>
       <w:r>
         <w:t xml:space="preserve"> have a shared understanding of the software's structure, functionality, and components.</w:t>
       </w:r>
@@ -5067,21 +5064,11 @@
       <w:r>
         <w:t xml:space="preserve">desktop e-commerce software supporting online transactions of a media store. It helps the product managers </w:t>
       </w:r>
-      <w:proofErr w:type="gramStart"/>
-      <w:r>
-        <w:t>completing</w:t>
-      </w:r>
-      <w:proofErr w:type="gramEnd"/>
-      <w:r>
-        <w:t xml:space="preserve"> their work in managing products of the store, also assists administrators controlling information of their users. The software at the same time is used by customers for selecting the products they want to purchase, placing and </w:t>
-      </w:r>
-      <w:proofErr w:type="gramStart"/>
-      <w:r>
-        <w:t>paying</w:t>
-      </w:r>
-      <w:proofErr w:type="gramEnd"/>
-      <w:r>
-        <w:t xml:space="preserve"> the orders.</w:t>
+      <w:r>
+        <w:t>complete</w:t>
+      </w:r>
+      <w:r>
+        <w:t xml:space="preserve"> their work in managing products of the store, also assists administrators controlling information of their users. The software at the same time is used by customers for selecting the products they want to purchase, placing and paying the orders.</w:t>
       </w:r>
     </w:p>
     <w:p>
@@ -5348,16 +5335,8 @@
               <w:rPr>
                 <w:sz w:val="24"/>
               </w:rPr>
-              <w:t xml:space="preserve">item that </w:t>
-            </w:r>
-            <w:proofErr w:type="gramStart"/>
-            <w:r>
-              <w:rPr>
-                <w:sz w:val="24"/>
-              </w:rPr>
-              <w:t>store</w:t>
-            </w:r>
-            <w:proofErr w:type="gramEnd"/>
+              <w:t>item that store</w:t>
+            </w:r>
             <w:r>
               <w:rPr>
                 <w:spacing w:val="-3"/>
@@ -5446,14 +5425,12 @@
               </w:rPr>
               <w:t xml:space="preserve"> </w:t>
             </w:r>
-            <w:proofErr w:type="gramStart"/>
             <w:r>
               <w:rPr>
                 <w:sz w:val="24"/>
               </w:rPr>
               <w:t>detail</w:t>
             </w:r>
-            <w:proofErr w:type="gramEnd"/>
             <w:r>
               <w:rPr>
                 <w:spacing w:val="-10"/>
@@ -6009,21 +5986,7 @@
               <w:rPr>
                 <w:sz w:val="24"/>
               </w:rPr>
-              <w:t xml:space="preserve">between 30% and 150% of the </w:t>
-            </w:r>
-            <w:proofErr w:type="gramStart"/>
-            <w:r>
-              <w:rPr>
-                <w:sz w:val="24"/>
-              </w:rPr>
-              <w:t>product</w:t>
-            </w:r>
-            <w:proofErr w:type="gramEnd"/>
-            <w:r>
-              <w:rPr>
-                <w:sz w:val="24"/>
-              </w:rPr>
-              <w:t xml:space="preserve"> value.</w:t>
+              <w:t>between 30% and 150% of the product value.</w:t>
             </w:r>
           </w:p>
         </w:tc>
@@ -6275,14 +6238,12 @@
                 <w:sz w:val="24"/>
               </w:rPr>
             </w:pPr>
-            <w:proofErr w:type="gramStart"/>
             <w:r>
               <w:rPr>
                 <w:sz w:val="24"/>
               </w:rPr>
               <w:t>customers</w:t>
             </w:r>
-            <w:proofErr w:type="gramEnd"/>
             <w:r>
               <w:rPr>
                 <w:spacing w:val="-13"/>
@@ -6520,21 +6481,7 @@
               <w:rPr>
                 <w:sz w:val="24"/>
               </w:rPr>
-              <w:t xml:space="preserve">and temporarily </w:t>
-            </w:r>
-            <w:proofErr w:type="gramStart"/>
-            <w:r>
-              <w:rPr>
-                <w:sz w:val="24"/>
-              </w:rPr>
-              <w:t>save</w:t>
-            </w:r>
-            <w:proofErr w:type="gramEnd"/>
-            <w:r>
-              <w:rPr>
-                <w:sz w:val="24"/>
-              </w:rPr>
-              <w:t xml:space="preserve"> invoice </w:t>
+              <w:t xml:space="preserve">and temporarily save invoice </w:t>
             </w:r>
             <w:r>
               <w:rPr>
@@ -7111,13 +7058,8 @@
         </w:rPr>
         <w:t xml:space="preserve"> </w:t>
       </w:r>
-      <w:proofErr w:type="gramStart"/>
-      <w:r>
-        <w:t>an</w:t>
-      </w:r>
-      <w:proofErr w:type="gramEnd"/>
-      <w:r>
-        <w:t xml:space="preserve"> use</w:t>
+      <w:r>
+        <w:t>an use</w:t>
       </w:r>
       <w:r>
         <w:rPr>
@@ -7216,15 +7158,7 @@
         <w:t xml:space="preserve"> </w:t>
       </w:r>
       <w:r>
-        <w:t xml:space="preserve">interacts with </w:t>
-      </w:r>
-      <w:proofErr w:type="spellStart"/>
-      <w:r>
-        <w:t>VNPay</w:t>
-      </w:r>
-      <w:proofErr w:type="spellEnd"/>
-      <w:r>
-        <w:t xml:space="preserve"> – a platform for mobile banking and money transactions.</w:t>
+        <w:t>interacts with VNPay – a platform for mobile banking and money transactions.</w:t>
       </w:r>
     </w:p>
     <w:p>
@@ -7441,13 +7375,8 @@
         </w:rPr>
         <w:t xml:space="preserve"> </w:t>
       </w:r>
-      <w:proofErr w:type="spellStart"/>
-      <w:r>
-        <w:t>VNPay</w:t>
-      </w:r>
-      <w:proofErr w:type="spellEnd"/>
-      <w:r>
-        <w:t>,</w:t>
+      <w:r>
+        <w:t>VNPay,</w:t>
       </w:r>
       <w:r>
         <w:rPr>
@@ -7640,46 +7569,16 @@
         <w:t xml:space="preserve"> </w:t>
       </w:r>
       <w:r>
-        <w:t>specify</w:t>
-      </w:r>
-      <w:r>
-        <w:rPr>
-          <w:spacing w:val="-1"/>
-        </w:rPr>
-        <w:t xml:space="preserve"> </w:t>
-      </w:r>
-      <w:r>
-        <w:t>in</w:t>
-      </w:r>
-      <w:r>
-        <w:rPr>
-          <w:spacing w:val="-2"/>
-        </w:rPr>
-        <w:t xml:space="preserve"> </w:t>
-      </w:r>
-      <w:r>
-        <w:t>this</w:t>
-      </w:r>
-      <w:r>
-        <w:rPr>
-          <w:spacing w:val="-1"/>
-        </w:rPr>
-        <w:t xml:space="preserve"> </w:t>
-      </w:r>
-      <w:r>
-        <w:t>lab</w:t>
-      </w:r>
-      <w:r>
-        <w:rPr>
-          <w:spacing w:val="-1"/>
-        </w:rPr>
-        <w:t xml:space="preserve"> </w:t>
+        <w:t>specif</w:t>
+      </w:r>
+      <w:r>
+        <w:t>ied</w:t>
       </w:r>
       <w:r>
         <w:rPr>
           <w:spacing w:val="-4"/>
         </w:rPr>
-        <w:t>yet&gt;</w:t>
+        <w:t>&gt;</w:t>
       </w:r>
     </w:p>
     <w:p>
@@ -8337,7 +8236,7 @@
           <w:sz w:val="20"/>
         </w:rPr>
         <w:drawing>
-          <wp:inline distT="0" distB="0" distL="0" distR="0" wp14:anchorId="3F2591BF" wp14:editId="5109AF64">
+          <wp:inline distT="0" distB="0" distL="0" distR="0" wp14:anchorId="3F2591BF" wp14:editId="5D6A0BBB">
             <wp:extent cx="5097932" cy="2423880"/>
             <wp:effectExtent l="0" t="0" r="7620" b="0"/>
             <wp:docPr id="6" name="Image 6"/>
@@ -8423,7 +8322,7 @@
           <w:noProof/>
         </w:rPr>
         <w:drawing>
-          <wp:anchor distT="0" distB="0" distL="0" distR="0" simplePos="0" relativeHeight="251660800" behindDoc="1" locked="0" layoutInCell="1" allowOverlap="1" wp14:anchorId="22ADB977" wp14:editId="636AA5E6">
+          <wp:anchor distT="0" distB="0" distL="0" distR="0" simplePos="0" relativeHeight="251660800" behindDoc="1" locked="0" layoutInCell="1" allowOverlap="1" wp14:anchorId="22ADB977" wp14:editId="2C6C9A59">
             <wp:simplePos x="0" y="0"/>
             <wp:positionH relativeFrom="page">
               <wp:posOffset>1217295</wp:posOffset>
@@ -9666,7 +9565,6 @@
         </w:rPr>
         <w:t xml:space="preserve"> </w:t>
       </w:r>
-      <w:proofErr w:type="gramStart"/>
       <w:r>
         <w:t>Color:</w:t>
       </w:r>
@@ -9674,15 +9572,8 @@
         <w:rPr>
           <w:spacing w:val="-1"/>
         </w:rPr>
-        <w:t xml:space="preserve"> </w:t>
-      </w:r>
-      <w:r>
-        <w:rPr>
-          <w:spacing w:val="-2"/>
-        </w:rPr>
-        <w:t>#</w:t>
-      </w:r>
-      <w:proofErr w:type="gramEnd"/>
+        <w:t xml:space="preserve"> #</w:t>
+      </w:r>
       <w:r>
         <w:rPr>
           <w:spacing w:val="-2"/>
@@ -10371,26 +10262,9 @@
       <w:r>
         <w:t xml:space="preserve">what </w:t>
       </w:r>
-      <w:proofErr w:type="gramStart"/>
-      <w:r>
-        <w:t>is</w:t>
-      </w:r>
-      <w:r>
-        <w:rPr>
-          <w:spacing w:val="-1"/>
-        </w:rPr>
-        <w:t xml:space="preserve"> </w:t>
-      </w:r>
-      <w:r>
-        <w:t xml:space="preserve">the </w:t>
-      </w:r>
-      <w:r>
-        <w:rPr>
-          <w:spacing w:val="-2"/>
-        </w:rPr>
-        <w:t>problem</w:t>
-      </w:r>
-      <w:proofErr w:type="gramEnd"/>
+      <w:r>
+        <w:t>the problem is</w:t>
+      </w:r>
       <w:r>
         <w:rPr>
           <w:spacing w:val="-2"/>
@@ -11559,7 +11433,7 @@
       </w:tr>
       <w:tr>
         <w:trPr>
-          <w:trHeight w:val="565"/>
+          <w:trHeight w:val="568"/>
         </w:trPr>
         <w:tc>
           <w:tcPr>
@@ -11586,16 +11460,16 @@
           <w:p>
             <w:pPr>
               <w:pStyle w:val="TableParagraph"/>
-              <w:spacing w:before="143"/>
-              <w:rPr>
-                <w:sz w:val="24"/>
-              </w:rPr>
-            </w:pPr>
-            <w:r>
-              <w:rPr>
-                <w:sz w:val="24"/>
-              </w:rPr>
-              <w:t>Back</w:t>
+              <w:spacing w:before="145"/>
+              <w:rPr>
+                <w:sz w:val="24"/>
+              </w:rPr>
+            </w:pPr>
+            <w:r>
+              <w:rPr>
+                <w:sz w:val="24"/>
+              </w:rPr>
+              <w:t>Add</w:t>
             </w:r>
             <w:r>
               <w:rPr>
@@ -11608,151 +11482,8 @@
               <w:rPr>
                 <w:sz w:val="24"/>
               </w:rPr>
-              <w:t>icon</w:t>
-            </w:r>
-            <w:r>
-              <w:rPr>
-                <w:spacing w:val="-1"/>
-                <w:sz w:val="24"/>
-              </w:rPr>
-              <w:t xml:space="preserve"> </w:t>
-            </w:r>
-            <w:r>
-              <w:rPr>
-                <w:spacing w:val="-2"/>
-                <w:sz w:val="24"/>
-              </w:rPr>
-              <w:t>button</w:t>
-            </w:r>
-          </w:p>
-        </w:tc>
-        <w:tc>
-          <w:tcPr>
-            <w:tcW w:w="1176" w:type="dxa"/>
-          </w:tcPr>
-          <w:p>
-            <w:pPr>
-              <w:pStyle w:val="TableParagraph"/>
-              <w:spacing w:before="143"/>
-              <w:ind w:left="105"/>
-              <w:rPr>
-                <w:sz w:val="24"/>
-              </w:rPr>
-            </w:pPr>
-            <w:r>
-              <w:rPr>
-                <w:spacing w:val="-2"/>
-                <w:sz w:val="24"/>
-              </w:rPr>
-              <w:t>Click</w:t>
-            </w:r>
-          </w:p>
-        </w:tc>
-        <w:tc>
-          <w:tcPr>
-            <w:tcW w:w="3136" w:type="dxa"/>
-            <w:gridSpan w:val="2"/>
-          </w:tcPr>
-          <w:p>
-            <w:pPr>
-              <w:pStyle w:val="TableParagraph"/>
-              <w:spacing w:before="143"/>
-              <w:ind w:left="105"/>
-              <w:rPr>
-                <w:sz w:val="24"/>
-              </w:rPr>
-            </w:pPr>
-            <w:r>
-              <w:rPr>
-                <w:sz w:val="24"/>
-              </w:rPr>
-              <w:t>Display</w:t>
-            </w:r>
-            <w:r>
-              <w:rPr>
-                <w:spacing w:val="-4"/>
-                <w:sz w:val="24"/>
-              </w:rPr>
-              <w:t xml:space="preserve"> </w:t>
-            </w:r>
-            <w:r>
-              <w:rPr>
-                <w:sz w:val="24"/>
-              </w:rPr>
-              <w:t>previous</w:t>
-            </w:r>
-            <w:r>
-              <w:rPr>
-                <w:spacing w:val="-3"/>
-                <w:sz w:val="24"/>
-              </w:rPr>
-              <w:t xml:space="preserve"> </w:t>
-            </w:r>
-            <w:r>
-              <w:rPr>
-                <w:spacing w:val="-2"/>
-                <w:sz w:val="24"/>
-              </w:rPr>
-              <w:t>screen</w:t>
-            </w:r>
-          </w:p>
-        </w:tc>
-      </w:tr>
-      <w:tr>
-        <w:trPr>
-          <w:trHeight w:val="568"/>
-        </w:trPr>
-        <w:tc>
-          <w:tcPr>
-            <w:tcW w:w="4069" w:type="dxa"/>
-            <w:gridSpan w:val="2"/>
-            <w:vMerge/>
-            <w:tcBorders>
-              <w:top w:val="nil"/>
-            </w:tcBorders>
-          </w:tcPr>
-          <w:p>
-            <w:pPr>
-              <w:rPr>
-                <w:sz w:val="2"/>
-                <w:szCs w:val="2"/>
-              </w:rPr>
-            </w:pPr>
-          </w:p>
-        </w:tc>
-        <w:tc>
-          <w:tcPr>
-            <w:tcW w:w="2079" w:type="dxa"/>
-          </w:tcPr>
-          <w:p>
-            <w:pPr>
-              <w:pStyle w:val="TableParagraph"/>
-              <w:spacing w:before="145"/>
-              <w:rPr>
-                <w:sz w:val="24"/>
-              </w:rPr>
-            </w:pPr>
-            <w:r>
-              <w:rPr>
-                <w:sz w:val="24"/>
-              </w:rPr>
-              <w:t>Add</w:t>
-            </w:r>
-            <w:r>
-              <w:rPr>
-                <w:spacing w:val="-1"/>
-                <w:sz w:val="24"/>
-              </w:rPr>
-              <w:t xml:space="preserve"> </w:t>
-            </w:r>
-            <w:proofErr w:type="gramStart"/>
-            <w:r>
-              <w:rPr>
-                <w:sz w:val="24"/>
-              </w:rPr>
               <w:t>to</w:t>
             </w:r>
-            <w:proofErr w:type="gramEnd"/>
             <w:r>
               <w:rPr>
                 <w:spacing w:val="-1"/>
@@ -11881,7 +11612,6 @@
               <w:rPr>
                 <w:sz w:val="24"/>
               </w:rPr>
-              <w:lastRenderedPageBreak/>
               <w:t>Screen</w:t>
             </w:r>
             <w:r>
@@ -11982,6 +11712,7 @@
               <w:rPr>
                 <w:sz w:val="24"/>
               </w:rPr>
+              <w:lastRenderedPageBreak/>
               <w:t>Item</w:t>
             </w:r>
             <w:r>
@@ -13754,40 +13485,53 @@
               <w:rPr>
                 <w:sz w:val="24"/>
               </w:rPr>
+              <w:t xml:space="preserve"> </w:t>
+            </w:r>
+            <w:r>
+              <w:rPr>
+                <w:spacing w:val="-4"/>
+                <w:sz w:val="24"/>
+              </w:rPr>
+              <w:t>rush</w:t>
+            </w:r>
+            <w:r>
+              <w:rPr>
+                <w:sz w:val="24"/>
+              </w:rPr>
+              <w:t xml:space="preserve"> </w:t>
+            </w:r>
+            <w:r>
+              <w:rPr>
+                <w:spacing w:val="-2"/>
+                <w:sz w:val="24"/>
+              </w:rPr>
+              <w:t>delivery</w:t>
+            </w:r>
+            <w:r>
+              <w:rPr>
+                <w:sz w:val="24"/>
+              </w:rPr>
               <w:tab/>
             </w:r>
             <w:r>
               <w:rPr>
+                <w:sz w:val="24"/>
+              </w:rPr>
+              <w:t xml:space="preserve"> </w:t>
+            </w:r>
+            <w:r>
+              <w:rPr>
                 <w:spacing w:val="-4"/>
                 <w:sz w:val="24"/>
               </w:rPr>
-              <w:t>rush</w:t>
-            </w:r>
-            <w:r>
-              <w:rPr>
-                <w:sz w:val="24"/>
-              </w:rPr>
-              <w:tab/>
-            </w:r>
-            <w:r>
-              <w:rPr>
-                <w:spacing w:val="-2"/>
-                <w:sz w:val="24"/>
-              </w:rPr>
-              <w:t>delivery</w:t>
-            </w:r>
-            <w:r>
-              <w:rPr>
-                <w:sz w:val="24"/>
-              </w:rPr>
-              <w:tab/>
+              <w:t>for</w:t>
             </w:r>
             <w:r>
               <w:rPr>
                 <w:spacing w:val="-4"/>
                 <w:sz w:val="24"/>
               </w:rPr>
-              <w:t xml:space="preserve">for </w:t>
+              <w:t xml:space="preserve"> </w:t>
             </w:r>
             <w:r>
               <w:rPr>
@@ -14120,7 +13864,6 @@
               </w:rPr>
               <w:tab/>
             </w:r>
-            <w:proofErr w:type="gramStart"/>
             <w:r>
               <w:rPr>
                 <w:spacing w:val="-2"/>
@@ -14128,7 +13871,6 @@
               </w:rPr>
               <w:t>adjust</w:t>
             </w:r>
-            <w:proofErr w:type="gramEnd"/>
           </w:p>
         </w:tc>
         <w:tc>
@@ -14921,7 +14663,6 @@
                 <w:sz w:val="24"/>
               </w:rPr>
             </w:pPr>
-            <w:proofErr w:type="gramStart"/>
             <w:r>
               <w:rPr>
                 <w:sz w:val="24"/>
@@ -14935,7 +14676,6 @@
               </w:rPr>
               <w:t>justified</w:t>
             </w:r>
-            <w:proofErr w:type="gramEnd"/>
           </w:p>
         </w:tc>
       </w:tr>
@@ -15181,7 +14921,6 @@
                 <w:sz w:val="24"/>
               </w:rPr>
             </w:pPr>
-            <w:proofErr w:type="gramStart"/>
             <w:r>
               <w:rPr>
                 <w:sz w:val="24"/>
@@ -15195,7 +14934,6 @@
               </w:rPr>
               <w:t>justified</w:t>
             </w:r>
-            <w:proofErr w:type="gramEnd"/>
           </w:p>
         </w:tc>
       </w:tr>
@@ -15302,7 +15040,6 @@
                 <w:sz w:val="24"/>
               </w:rPr>
             </w:pPr>
-            <w:proofErr w:type="gramStart"/>
             <w:r>
               <w:rPr>
                 <w:sz w:val="24"/>
@@ -15316,7 +15053,6 @@
               </w:rPr>
               <w:t>justified</w:t>
             </w:r>
-            <w:proofErr w:type="gramEnd"/>
           </w:p>
         </w:tc>
       </w:tr>
@@ -15406,7 +15142,6 @@
               <w:rPr>
                 <w:sz w:val="24"/>
               </w:rPr>
-              <w:lastRenderedPageBreak/>
               <w:t>AIMS</w:t>
             </w:r>
             <w:r>
@@ -15589,6 +15324,7 @@
                 <w:spacing w:val="-2"/>
                 <w:sz w:val="24"/>
               </w:rPr>
+              <w:lastRenderedPageBreak/>
               <w:t>Screen specification</w:t>
             </w:r>
           </w:p>
@@ -16033,7 +15769,7 @@
       </w:tr>
       <w:tr>
         <w:trPr>
-          <w:trHeight w:val="565"/>
+          <w:trHeight w:val="1158"/>
         </w:trPr>
         <w:tc>
           <w:tcPr>
@@ -16179,145 +15915,6 @@
                 <w:sz w:val="24"/>
               </w:rPr>
               <w:t>form</w:t>
-            </w:r>
-          </w:p>
-        </w:tc>
-      </w:tr>
-      <w:tr>
-        <w:trPr>
-          <w:trHeight w:val="568"/>
-        </w:trPr>
-        <w:tc>
-          <w:tcPr>
-            <w:tcW w:w="4163" w:type="dxa"/>
-            <w:gridSpan w:val="2"/>
-            <w:vMerge/>
-            <w:tcBorders>
-              <w:top w:val="nil"/>
-            </w:tcBorders>
-          </w:tcPr>
-          <w:p>
-            <w:pPr>
-              <w:rPr>
-                <w:sz w:val="2"/>
-                <w:szCs w:val="2"/>
-              </w:rPr>
-            </w:pPr>
-          </w:p>
-        </w:tc>
-        <w:tc>
-          <w:tcPr>
-            <w:tcW w:w="2086" w:type="dxa"/>
-          </w:tcPr>
-          <w:p>
-            <w:pPr>
-              <w:pStyle w:val="TableParagraph"/>
-              <w:spacing w:before="145"/>
-              <w:rPr>
-                <w:sz w:val="24"/>
-              </w:rPr>
-            </w:pPr>
-            <w:r>
-              <w:rPr>
-                <w:sz w:val="24"/>
-              </w:rPr>
-              <w:t>Back</w:t>
-            </w:r>
-            <w:r>
-              <w:rPr>
-                <w:spacing w:val="-1"/>
-                <w:sz w:val="24"/>
-              </w:rPr>
-              <w:t xml:space="preserve"> </w:t>
-            </w:r>
-            <w:r>
-              <w:rPr>
-                <w:sz w:val="24"/>
-              </w:rPr>
-              <w:t>icon</w:t>
-            </w:r>
-            <w:r>
-              <w:rPr>
-                <w:spacing w:val="-1"/>
-                <w:sz w:val="24"/>
-              </w:rPr>
-              <w:t xml:space="preserve"> </w:t>
-            </w:r>
-            <w:r>
-              <w:rPr>
-                <w:spacing w:val="-2"/>
-                <w:sz w:val="24"/>
-              </w:rPr>
-              <w:t>button</w:t>
-            </w:r>
-          </w:p>
-        </w:tc>
-        <w:tc>
-          <w:tcPr>
-            <w:tcW w:w="1176" w:type="dxa"/>
-          </w:tcPr>
-          <w:p>
-            <w:pPr>
-              <w:pStyle w:val="TableParagraph"/>
-              <w:spacing w:before="145"/>
-              <w:rPr>
-                <w:sz w:val="24"/>
-              </w:rPr>
-            </w:pPr>
-            <w:r>
-              <w:rPr>
-                <w:spacing w:val="-2"/>
-                <w:sz w:val="24"/>
-              </w:rPr>
-              <w:t>Click</w:t>
-            </w:r>
-          </w:p>
-        </w:tc>
-        <w:tc>
-          <w:tcPr>
-            <w:tcW w:w="3148" w:type="dxa"/>
-            <w:gridSpan w:val="2"/>
-          </w:tcPr>
-          <w:p>
-            <w:pPr>
-              <w:pStyle w:val="TableParagraph"/>
-              <w:spacing w:before="145"/>
-              <w:rPr>
-                <w:sz w:val="24"/>
-              </w:rPr>
-            </w:pPr>
-            <w:r>
-              <w:rPr>
-                <w:sz w:val="24"/>
-              </w:rPr>
-              <w:t>Display</w:t>
-            </w:r>
-            <w:r>
-              <w:rPr>
-                <w:spacing w:val="-4"/>
-                <w:sz w:val="24"/>
-              </w:rPr>
-              <w:t xml:space="preserve"> </w:t>
-            </w:r>
-            <w:r>
-              <w:rPr>
-                <w:sz w:val="24"/>
-              </w:rPr>
-              <w:t>previous</w:t>
-            </w:r>
-            <w:r>
-              <w:rPr>
-                <w:spacing w:val="-3"/>
-                <w:sz w:val="24"/>
-              </w:rPr>
-              <w:t xml:space="preserve"> </w:t>
-            </w:r>
-            <w:r>
-              <w:rPr>
-                <w:spacing w:val="-2"/>
-                <w:sz w:val="24"/>
-              </w:rPr>
-              <w:t>screen</w:t>
             </w:r>
           </w:p>
         </w:tc>
@@ -17148,15 +16745,7 @@
                 <w:spacing w:val="-2"/>
                 <w:sz w:val="24"/>
               </w:rPr>
-              <w:t xml:space="preserve">Shipping </w:t>
-            </w:r>
-            <w:proofErr w:type="spellStart"/>
-            <w:r>
-              <w:rPr>
-                <w:spacing w:val="-2"/>
-                <w:sz w:val="24"/>
-              </w:rPr>
-              <w:t>in</w:t>
+              <w:t>Shipping in</w:t>
             </w:r>
             <w:r>
               <w:rPr>
@@ -17165,7 +16754,6 @@
               </w:rPr>
               <w:t>tructions</w:t>
             </w:r>
-            <w:proofErr w:type="spellEnd"/>
           </w:p>
         </w:tc>
         <w:tc>
@@ -18153,323 +17741,6 @@
           </w:p>
         </w:tc>
       </w:tr>
-      <w:tr>
-        <w:trPr>
-          <w:trHeight w:val="565"/>
-        </w:trPr>
-        <w:tc>
-          <w:tcPr>
-            <w:tcW w:w="4053" w:type="dxa"/>
-            <w:gridSpan w:val="2"/>
-            <w:vMerge/>
-            <w:tcBorders>
-              <w:top w:val="nil"/>
-            </w:tcBorders>
-          </w:tcPr>
-          <w:p>
-            <w:pPr>
-              <w:rPr>
-                <w:sz w:val="2"/>
-                <w:szCs w:val="2"/>
-              </w:rPr>
-            </w:pPr>
-          </w:p>
-        </w:tc>
-        <w:tc>
-          <w:tcPr>
-            <w:tcW w:w="2087" w:type="dxa"/>
-          </w:tcPr>
-          <w:p>
-            <w:pPr>
-              <w:pStyle w:val="TableParagraph"/>
-              <w:spacing w:line="270" w:lineRule="atLeast"/>
-              <w:ind w:left="106"/>
-              <w:rPr>
-                <w:sz w:val="24"/>
-              </w:rPr>
-            </w:pPr>
-            <w:r>
-              <w:rPr>
-                <w:sz w:val="24"/>
-              </w:rPr>
-              <w:t>Edit</w:t>
-            </w:r>
-            <w:r>
-              <w:rPr>
-                <w:spacing w:val="40"/>
-                <w:sz w:val="24"/>
-              </w:rPr>
-              <w:t xml:space="preserve"> </w:t>
-            </w:r>
-            <w:r>
-              <w:rPr>
-                <w:sz w:val="24"/>
-              </w:rPr>
-              <w:t>delivery</w:t>
-            </w:r>
-            <w:r>
-              <w:rPr>
-                <w:spacing w:val="40"/>
-                <w:sz w:val="24"/>
-              </w:rPr>
-              <w:t xml:space="preserve"> </w:t>
-            </w:r>
-            <w:r>
-              <w:rPr>
-                <w:sz w:val="24"/>
-              </w:rPr>
-              <w:t xml:space="preserve">info </w:t>
-            </w:r>
-            <w:r>
-              <w:rPr>
-                <w:spacing w:val="-2"/>
-                <w:sz w:val="24"/>
-              </w:rPr>
-              <w:t>button</w:t>
-            </w:r>
-          </w:p>
-        </w:tc>
-        <w:tc>
-          <w:tcPr>
-            <w:tcW w:w="1177" w:type="dxa"/>
-          </w:tcPr>
-          <w:p>
-            <w:pPr>
-              <w:pStyle w:val="TableParagraph"/>
-              <w:spacing w:before="143"/>
-              <w:ind w:left="106"/>
-              <w:rPr>
-                <w:sz w:val="24"/>
-              </w:rPr>
-            </w:pPr>
-            <w:r>
-              <w:rPr>
-                <w:spacing w:val="-2"/>
-                <w:sz w:val="24"/>
-              </w:rPr>
-              <w:t>Click</w:t>
-            </w:r>
-          </w:p>
-        </w:tc>
-        <w:tc>
-          <w:tcPr>
-            <w:tcW w:w="3147" w:type="dxa"/>
-            <w:gridSpan w:val="2"/>
-          </w:tcPr>
-          <w:p>
-            <w:pPr>
-              <w:pStyle w:val="TableParagraph"/>
-              <w:spacing w:before="143"/>
-              <w:ind w:left="105"/>
-              <w:rPr>
-                <w:sz w:val="24"/>
-              </w:rPr>
-            </w:pPr>
-            <w:r>
-              <w:rPr>
-                <w:sz w:val="24"/>
-              </w:rPr>
-              <w:t>Display</w:t>
-            </w:r>
-            <w:r>
-              <w:rPr>
-                <w:spacing w:val="-2"/>
-                <w:sz w:val="24"/>
-              </w:rPr>
-              <w:t xml:space="preserve"> </w:t>
-            </w:r>
-            <w:r>
-              <w:rPr>
-                <w:sz w:val="24"/>
-              </w:rPr>
-              <w:t>delivery</w:t>
-            </w:r>
-            <w:r>
-              <w:rPr>
-                <w:spacing w:val="-1"/>
-                <w:sz w:val="24"/>
-              </w:rPr>
-              <w:t xml:space="preserve"> </w:t>
-            </w:r>
-            <w:r>
-              <w:rPr>
-                <w:sz w:val="24"/>
-              </w:rPr>
-              <w:t>form</w:t>
-            </w:r>
-            <w:r>
-              <w:rPr>
-                <w:spacing w:val="-1"/>
-                <w:sz w:val="24"/>
-              </w:rPr>
-              <w:t xml:space="preserve"> </w:t>
-            </w:r>
-            <w:r>
-              <w:rPr>
-                <w:sz w:val="24"/>
-              </w:rPr>
-              <w:t>to</w:t>
-            </w:r>
-            <w:r>
-              <w:rPr>
-                <w:spacing w:val="1"/>
-                <w:sz w:val="24"/>
-              </w:rPr>
-              <w:t xml:space="preserve"> </w:t>
-            </w:r>
-            <w:r>
-              <w:rPr>
-                <w:spacing w:val="-4"/>
-                <w:sz w:val="24"/>
-              </w:rPr>
-              <w:t>edit</w:t>
-            </w:r>
-          </w:p>
-        </w:tc>
-      </w:tr>
-      <w:tr>
-        <w:trPr>
-          <w:trHeight w:val="568"/>
-        </w:trPr>
-        <w:tc>
-          <w:tcPr>
-            <w:tcW w:w="4053" w:type="dxa"/>
-            <w:gridSpan w:val="2"/>
-            <w:vMerge/>
-            <w:tcBorders>
-              <w:top w:val="nil"/>
-            </w:tcBorders>
-          </w:tcPr>
-          <w:p>
-            <w:pPr>
-              <w:rPr>
-                <w:sz w:val="2"/>
-                <w:szCs w:val="2"/>
-              </w:rPr>
-            </w:pPr>
-          </w:p>
-        </w:tc>
-        <w:tc>
-          <w:tcPr>
-            <w:tcW w:w="2087" w:type="dxa"/>
-          </w:tcPr>
-          <w:p>
-            <w:pPr>
-              <w:pStyle w:val="TableParagraph"/>
-              <w:spacing w:before="145"/>
-              <w:ind w:left="0" w:right="329"/>
-              <w:jc w:val="right"/>
-              <w:rPr>
-                <w:sz w:val="24"/>
-              </w:rPr>
-            </w:pPr>
-            <w:r>
-              <w:rPr>
-                <w:sz w:val="24"/>
-              </w:rPr>
-              <w:t>Back</w:t>
-            </w:r>
-            <w:r>
-              <w:rPr>
-                <w:spacing w:val="-1"/>
-                <w:sz w:val="24"/>
-              </w:rPr>
-              <w:t xml:space="preserve"> </w:t>
-            </w:r>
-            <w:r>
-              <w:rPr>
-                <w:sz w:val="24"/>
-              </w:rPr>
-              <w:t>icon</w:t>
-            </w:r>
-            <w:r>
-              <w:rPr>
-                <w:spacing w:val="-1"/>
-                <w:sz w:val="24"/>
-              </w:rPr>
-              <w:t xml:space="preserve"> </w:t>
-            </w:r>
-            <w:r>
-              <w:rPr>
-                <w:spacing w:val="-2"/>
-                <w:sz w:val="24"/>
-              </w:rPr>
-              <w:t>button</w:t>
-            </w:r>
-          </w:p>
-        </w:tc>
-        <w:tc>
-          <w:tcPr>
-            <w:tcW w:w="1177" w:type="dxa"/>
-          </w:tcPr>
-          <w:p>
-            <w:pPr>
-              <w:pStyle w:val="TableParagraph"/>
-              <w:spacing w:before="145"/>
-              <w:ind w:left="106"/>
-              <w:rPr>
-                <w:sz w:val="24"/>
-              </w:rPr>
-            </w:pPr>
-            <w:r>
-              <w:rPr>
-                <w:spacing w:val="-2"/>
-                <w:sz w:val="24"/>
-              </w:rPr>
-              <w:t>Click</w:t>
-            </w:r>
-          </w:p>
-        </w:tc>
-        <w:tc>
-          <w:tcPr>
-            <w:tcW w:w="3147" w:type="dxa"/>
-            <w:gridSpan w:val="2"/>
-          </w:tcPr>
-          <w:p>
-            <w:pPr>
-              <w:pStyle w:val="TableParagraph"/>
-              <w:spacing w:before="145"/>
-              <w:ind w:left="105"/>
-              <w:rPr>
-                <w:sz w:val="24"/>
-              </w:rPr>
-            </w:pPr>
-            <w:r>
-              <w:rPr>
-                <w:sz w:val="24"/>
-              </w:rPr>
-              <w:t>Display</w:t>
-            </w:r>
-            <w:r>
-              <w:rPr>
-                <w:spacing w:val="-4"/>
-                <w:sz w:val="24"/>
-              </w:rPr>
-              <w:t xml:space="preserve"> </w:t>
-            </w:r>
-            <w:r>
-              <w:rPr>
-                <w:sz w:val="24"/>
-              </w:rPr>
-              <w:t>previous</w:t>
-            </w:r>
-            <w:r>
-              <w:rPr>
-                <w:spacing w:val="-3"/>
-                <w:sz w:val="24"/>
-              </w:rPr>
-              <w:t xml:space="preserve"> </w:t>
-            </w:r>
-            <w:r>
-              <w:rPr>
-                <w:spacing w:val="-2"/>
-                <w:sz w:val="24"/>
-              </w:rPr>
-              <w:t>screen</w:t>
-            </w:r>
-          </w:p>
-        </w:tc>
-      </w:tr>
     </w:tbl>
     <w:p>
       <w:pPr>
@@ -19004,7 +18275,6 @@
                 <w:spacing w:val="-4"/>
                 <w:sz w:val="24"/>
               </w:rPr>
-              <w:lastRenderedPageBreak/>
               <w:t>Name</w:t>
             </w:r>
           </w:p>
@@ -19244,6 +18514,7 @@
                 <w:spacing w:val="-2"/>
                 <w:sz w:val="24"/>
               </w:rPr>
+              <w:lastRenderedPageBreak/>
               <w:t>City</w:t>
             </w:r>
           </w:p>
@@ -20071,7 +19342,6 @@
                 <w:sz w:val="24"/>
               </w:rPr>
             </w:pPr>
-            <w:proofErr w:type="gramStart"/>
             <w:r>
               <w:rPr>
                 <w:sz w:val="24"/>
@@ -20085,7 +19355,6 @@
               </w:rPr>
               <w:t>justified</w:t>
             </w:r>
-            <w:proofErr w:type="gramEnd"/>
           </w:p>
         </w:tc>
       </w:tr>
@@ -20192,7 +19461,6 @@
                 <w:sz w:val="24"/>
               </w:rPr>
             </w:pPr>
-            <w:proofErr w:type="gramStart"/>
             <w:r>
               <w:rPr>
                 <w:sz w:val="24"/>
@@ -20206,7 +19474,6 @@
               </w:rPr>
               <w:t>justified</w:t>
             </w:r>
-            <w:proofErr w:type="gramEnd"/>
           </w:p>
         </w:tc>
       </w:tr>
@@ -20237,14 +19504,7 @@
                 <w:spacing w:val="-5"/>
                 <w:sz w:val="24"/>
               </w:rPr>
-              <w:t xml:space="preserve"> fee</w:t>
-            </w:r>
-            <w:r>
-              <w:rPr>
-                <w:spacing w:val="-5"/>
-                <w:sz w:val="24"/>
-              </w:rPr>
-              <w:t>s</w:t>
+              <w:t xml:space="preserve"> fees</w:t>
             </w:r>
           </w:p>
         </w:tc>
@@ -20326,7 +19586,6 @@
                 <w:sz w:val="24"/>
               </w:rPr>
             </w:pPr>
-            <w:proofErr w:type="gramStart"/>
             <w:r>
               <w:rPr>
                 <w:sz w:val="24"/>
@@ -20340,7 +19599,6 @@
               </w:rPr>
               <w:t>justified</w:t>
             </w:r>
-            <w:proofErr w:type="gramEnd"/>
           </w:p>
         </w:tc>
       </w:tr>
@@ -20447,7 +19705,6 @@
                 <w:sz w:val="24"/>
               </w:rPr>
             </w:pPr>
-            <w:proofErr w:type="gramStart"/>
             <w:r>
               <w:rPr>
                 <w:sz w:val="24"/>
@@ -20461,7 +19718,6 @@
               </w:rPr>
               <w:t>justified</w:t>
             </w:r>
-            <w:proofErr w:type="gramEnd"/>
           </w:p>
         </w:tc>
       </w:tr>
@@ -21033,158 +20289,6 @@
       </w:tr>
       <w:tr>
         <w:trPr>
-          <w:trHeight w:val="568"/>
-        </w:trPr>
-        <w:tc>
-          <w:tcPr>
-            <w:tcW w:w="4053" w:type="dxa"/>
-            <w:gridSpan w:val="2"/>
-            <w:vMerge/>
-            <w:tcBorders>
-              <w:top w:val="nil"/>
-            </w:tcBorders>
-          </w:tcPr>
-          <w:p>
-            <w:pPr>
-              <w:rPr>
-                <w:sz w:val="2"/>
-                <w:szCs w:val="2"/>
-              </w:rPr>
-            </w:pPr>
-          </w:p>
-        </w:tc>
-        <w:tc>
-          <w:tcPr>
-            <w:tcW w:w="2087" w:type="dxa"/>
-          </w:tcPr>
-          <w:p>
-            <w:pPr>
-              <w:pStyle w:val="TableParagraph"/>
-              <w:spacing w:line="270" w:lineRule="atLeast"/>
-              <w:ind w:left="106"/>
-              <w:rPr>
-                <w:sz w:val="24"/>
-              </w:rPr>
-            </w:pPr>
-            <w:r>
-              <w:rPr>
-                <w:sz w:val="24"/>
-              </w:rPr>
-              <w:t>Area</w:t>
-            </w:r>
-            <w:r>
-              <w:rPr>
-                <w:spacing w:val="-15"/>
-                <w:sz w:val="24"/>
-              </w:rPr>
-              <w:t xml:space="preserve"> </w:t>
-            </w:r>
-            <w:r>
-              <w:rPr>
-                <w:sz w:val="24"/>
-              </w:rPr>
-              <w:t>for</w:t>
-            </w:r>
-            <w:r>
-              <w:rPr>
-                <w:spacing w:val="-15"/>
-                <w:sz w:val="24"/>
-              </w:rPr>
-              <w:t xml:space="preserve"> </w:t>
-            </w:r>
-            <w:r>
-              <w:rPr>
-                <w:sz w:val="24"/>
-              </w:rPr>
-              <w:t xml:space="preserve">displaying </w:t>
-            </w:r>
-            <w:r>
-              <w:rPr>
-                <w:sz w:val="24"/>
-              </w:rPr>
-              <w:t>payment</w:t>
-            </w:r>
-            <w:r>
-              <w:rPr>
-                <w:sz w:val="24"/>
-              </w:rPr>
-              <w:t xml:space="preserve"> info</w:t>
-            </w:r>
-          </w:p>
-        </w:tc>
-        <w:tc>
-          <w:tcPr>
-            <w:tcW w:w="1177" w:type="dxa"/>
-          </w:tcPr>
-          <w:p>
-            <w:pPr>
-              <w:pStyle w:val="TableParagraph"/>
-              <w:spacing w:before="145"/>
-              <w:ind w:left="106"/>
-              <w:rPr>
-                <w:sz w:val="24"/>
-              </w:rPr>
-            </w:pPr>
-            <w:r>
-              <w:rPr>
-                <w:spacing w:val="-2"/>
-                <w:sz w:val="24"/>
-              </w:rPr>
-              <w:t>Initial</w:t>
-            </w:r>
-          </w:p>
-        </w:tc>
-        <w:tc>
-          <w:tcPr>
-            <w:tcW w:w="3147" w:type="dxa"/>
-            <w:gridSpan w:val="2"/>
-          </w:tcPr>
-          <w:p>
-            <w:pPr>
-              <w:pStyle w:val="TableParagraph"/>
-              <w:spacing w:line="270" w:lineRule="atLeast"/>
-              <w:ind w:left="105" w:right="105"/>
-              <w:rPr>
-                <w:sz w:val="24"/>
-              </w:rPr>
-            </w:pPr>
-            <w:r>
-              <w:rPr>
-                <w:sz w:val="24"/>
-              </w:rPr>
-              <w:t>Display</w:t>
-            </w:r>
-            <w:r>
-              <w:rPr>
-                <w:spacing w:val="80"/>
-                <w:sz w:val="24"/>
-              </w:rPr>
-              <w:t xml:space="preserve"> </w:t>
-            </w:r>
-            <w:r>
-              <w:rPr>
-                <w:sz w:val="24"/>
-              </w:rPr>
-              <w:t>the</w:t>
-            </w:r>
-            <w:r>
-              <w:rPr>
-                <w:spacing w:val="80"/>
-                <w:sz w:val="24"/>
-              </w:rPr>
-              <w:t xml:space="preserve"> </w:t>
-            </w:r>
-            <w:r>
-              <w:rPr>
-                <w:sz w:val="24"/>
-              </w:rPr>
-              <w:t xml:space="preserve">payment info </w:t>
-            </w:r>
-          </w:p>
-        </w:tc>
-      </w:tr>
-      <w:tr>
-        <w:trPr>
           <w:trHeight w:val="565"/>
         </w:trPr>
         <w:tc>
@@ -21360,148 +20464,6 @@
                 <w:sz w:val="24"/>
               </w:rPr>
               <w:t>payment/order</w:t>
-            </w:r>
-          </w:p>
-        </w:tc>
-      </w:tr>
-      <w:tr>
-        <w:trPr>
-          <w:trHeight w:val="568"/>
-        </w:trPr>
-        <w:tc>
-          <w:tcPr>
-            <w:tcW w:w="4053" w:type="dxa"/>
-            <w:gridSpan w:val="2"/>
-            <w:vMerge/>
-            <w:tcBorders>
-              <w:top w:val="nil"/>
-            </w:tcBorders>
-          </w:tcPr>
-          <w:p>
-            <w:pPr>
-              <w:rPr>
-                <w:sz w:val="2"/>
-                <w:szCs w:val="2"/>
-              </w:rPr>
-            </w:pPr>
-          </w:p>
-        </w:tc>
-        <w:tc>
-          <w:tcPr>
-            <w:tcW w:w="2087" w:type="dxa"/>
-          </w:tcPr>
-          <w:p>
-            <w:pPr>
-              <w:pStyle w:val="TableParagraph"/>
-              <w:spacing w:before="145"/>
-              <w:ind w:left="106"/>
-              <w:rPr>
-                <w:sz w:val="24"/>
-              </w:rPr>
-            </w:pPr>
-            <w:r>
-              <w:rPr>
-                <w:sz w:val="24"/>
-              </w:rPr>
-              <w:t>Back</w:t>
-            </w:r>
-            <w:r>
-              <w:rPr>
-                <w:spacing w:val="-1"/>
-                <w:sz w:val="24"/>
-              </w:rPr>
-              <w:t xml:space="preserve"> </w:t>
-            </w:r>
-            <w:r>
-              <w:rPr>
-                <w:sz w:val="24"/>
-              </w:rPr>
-              <w:t>icon</w:t>
-            </w:r>
-            <w:r>
-              <w:rPr>
-                <w:spacing w:val="-1"/>
-                <w:sz w:val="24"/>
-              </w:rPr>
-              <w:t xml:space="preserve"> </w:t>
-            </w:r>
-            <w:r>
-              <w:rPr>
-                <w:spacing w:val="-2"/>
-                <w:sz w:val="24"/>
-              </w:rPr>
-              <w:t>button</w:t>
-            </w:r>
-          </w:p>
-        </w:tc>
-        <w:tc>
-          <w:tcPr>
-            <w:tcW w:w="1177" w:type="dxa"/>
-          </w:tcPr>
-          <w:p>
-            <w:pPr>
-              <w:pStyle w:val="TableParagraph"/>
-              <w:spacing w:before="145"/>
-              <w:ind w:left="106"/>
-              <w:rPr>
-                <w:sz w:val="24"/>
-              </w:rPr>
-            </w:pPr>
-            <w:r>
-              <w:rPr>
-                <w:spacing w:val="-2"/>
-                <w:sz w:val="24"/>
-              </w:rPr>
-              <w:t>Click</w:t>
-            </w:r>
-          </w:p>
-        </w:tc>
-        <w:tc>
-          <w:tcPr>
-            <w:tcW w:w="3147" w:type="dxa"/>
-            <w:gridSpan w:val="2"/>
-          </w:tcPr>
-          <w:p>
-            <w:pPr>
-              <w:pStyle w:val="TableParagraph"/>
-              <w:spacing w:before="145"/>
-              <w:ind w:left="105"/>
-              <w:rPr>
-                <w:sz w:val="24"/>
-              </w:rPr>
-            </w:pPr>
-            <w:r>
-              <w:rPr>
-                <w:sz w:val="24"/>
-              </w:rPr>
-              <w:t>Display</w:t>
-            </w:r>
-            <w:r>
-              <w:rPr>
-                <w:spacing w:val="-4"/>
-                <w:sz w:val="24"/>
-              </w:rPr>
-              <w:t xml:space="preserve"> </w:t>
-            </w:r>
-            <w:r>
-              <w:rPr>
-                <w:sz w:val="24"/>
-              </w:rPr>
-              <w:t>previous</w:t>
-            </w:r>
-            <w:r>
-              <w:rPr>
-                <w:spacing w:val="-3"/>
-                <w:sz w:val="24"/>
-              </w:rPr>
-              <w:t xml:space="preserve"> </w:t>
-            </w:r>
-            <w:r>
-              <w:rPr>
-                <w:spacing w:val="-2"/>
-                <w:sz w:val="24"/>
-              </w:rPr>
-              <w:t>screen</w:t>
             </w:r>
           </w:p>
         </w:tc>
@@ -22270,14 +21232,7 @@
                 <w:spacing w:val="-2"/>
                 <w:sz w:val="24"/>
               </w:rPr>
-              <w:t>Center</w:t>
-            </w:r>
-            <w:r>
-              <w:rPr>
-                <w:spacing w:val="-2"/>
-                <w:sz w:val="24"/>
-              </w:rPr>
-              <w:t>-justified</w:t>
+              <w:t>Center-justified</w:t>
             </w:r>
           </w:p>
         </w:tc>
@@ -22578,122 +21533,7 @@
         <w:rPr>
           <w:spacing w:val="-4"/>
         </w:rPr>
-        <w:t>MySQL</w:t>
-      </w:r>
-    </w:p>
-    <w:p>
-      <w:pPr>
-        <w:pStyle w:val="BodyText"/>
-        <w:spacing w:before="183" w:line="259" w:lineRule="auto"/>
-        <w:ind w:left="220"/>
-      </w:pPr>
-      <w:r>
-        <w:t>MySQL</w:t>
-      </w:r>
-      <w:r>
-        <w:rPr>
-          <w:spacing w:val="-14"/>
-        </w:rPr>
-        <w:t xml:space="preserve"> </w:t>
-      </w:r>
-      <w:r>
-        <w:t>is</w:t>
-      </w:r>
-      <w:r>
-        <w:rPr>
-          <w:spacing w:val="-5"/>
-        </w:rPr>
-        <w:t xml:space="preserve"> </w:t>
-      </w:r>
-      <w:r>
-        <w:t>an</w:t>
-      </w:r>
-      <w:r>
-        <w:rPr>
-          <w:spacing w:val="-4"/>
-        </w:rPr>
-        <w:t xml:space="preserve"> </w:t>
-      </w:r>
-      <w:r>
-        <w:t>open-source</w:t>
-      </w:r>
-      <w:r>
-        <w:rPr>
-          <w:spacing w:val="-5"/>
-        </w:rPr>
-        <w:t xml:space="preserve"> </w:t>
-      </w:r>
-      <w:r>
-        <w:t>relational</w:t>
-      </w:r>
-      <w:r>
-        <w:rPr>
-          <w:spacing w:val="-4"/>
-        </w:rPr>
-        <w:t xml:space="preserve"> </w:t>
-      </w:r>
-      <w:r>
-        <w:t>database</w:t>
-      </w:r>
-      <w:r>
-        <w:rPr>
-          <w:spacing w:val="-5"/>
-        </w:rPr>
-        <w:t xml:space="preserve"> </w:t>
-      </w:r>
-      <w:r>
-        <w:t>management</w:t>
-      </w:r>
-      <w:r>
-        <w:rPr>
-          <w:spacing w:val="-4"/>
-        </w:rPr>
-        <w:t xml:space="preserve"> </w:t>
-      </w:r>
-      <w:r>
-        <w:t>system</w:t>
-      </w:r>
-      <w:r>
-        <w:rPr>
-          <w:spacing w:val="-4"/>
-        </w:rPr>
-        <w:t xml:space="preserve"> </w:t>
-      </w:r>
-      <w:r>
-        <w:t>(RDBMS)</w:t>
-      </w:r>
-      <w:r>
-        <w:rPr>
-          <w:spacing w:val="-4"/>
-        </w:rPr>
-        <w:t xml:space="preserve"> </w:t>
-      </w:r>
-      <w:r>
-        <w:t>developed</w:t>
-      </w:r>
-      <w:r>
-        <w:rPr>
-          <w:spacing w:val="-4"/>
-        </w:rPr>
-        <w:t xml:space="preserve"> </w:t>
-      </w:r>
-      <w:r>
-        <w:t>by</w:t>
-      </w:r>
-      <w:r>
-        <w:rPr>
-          <w:spacing w:val="-4"/>
-        </w:rPr>
-        <w:t xml:space="preserve"> </w:t>
-      </w:r>
-      <w:r>
-        <w:t xml:space="preserve">Oracle </w:t>
-      </w:r>
-      <w:r>
-        <w:rPr>
-          <w:spacing w:val="-2"/>
-        </w:rPr>
-        <w:t>Corporation.</w:t>
+        <w:t>SQLite</w:t>
       </w:r>
     </w:p>
     <w:p>
@@ -22703,6 +21543,24 @@
         <w:ind w:left="220" w:right="178"/>
       </w:pPr>
       <w:r>
+        <w:t>S</w:t>
+      </w:r>
+      <w:r>
+        <w:t>QL</w:t>
+      </w:r>
+      <w:r>
+        <w:t xml:space="preserve">ite is a small, fast, self-contained, high-reliability and full-featured SQL database engine. It is the most used database engine in the world and it's </w:t>
+      </w:r>
+      <w:r>
+        <w:t>open-source</w:t>
+      </w:r>
+      <w:r>
+        <w:t xml:space="preserve"> software.</w:t>
+      </w:r>
+      <w:r>
+        <w:t xml:space="preserve"> </w:t>
+      </w:r>
+      <w:r>
         <w:t>It</w:t>
       </w:r>
       <w:r>
@@ -22848,7 +21706,7 @@
         <w:ind w:left="220"/>
       </w:pPr>
       <w:r>
-        <w:t>MySQL</w:t>
+        <w:t>SQLite</w:t>
       </w:r>
       <w:r>
         <w:rPr>
@@ -23160,21 +22018,7 @@
         <w:rPr>
           <w:bCs/>
         </w:rPr>
-        <w:t>CREATE TABLE "</w:t>
-      </w:r>
-      <w:proofErr w:type="spellStart"/>
-      <w:r>
-        <w:rPr>
-          <w:bCs/>
-        </w:rPr>
-        <w:t>aims"."Media</w:t>
-      </w:r>
-      <w:proofErr w:type="spellEnd"/>
-      <w:r>
-        <w:rPr>
-          <w:bCs/>
-        </w:rPr>
-        <w:t>"(</w:t>
+        <w:t>CREATE TABLE "aims"."Media"(</w:t>
       </w:r>
       <w:r>
         <w:rPr>
@@ -23236,21 +22080,7 @@
           <w:bCs/>
         </w:rPr>
         <w:br/>
-        <w:t xml:space="preserve">    "</w:t>
-      </w:r>
-      <w:proofErr w:type="spellStart"/>
-      <w:r>
-        <w:rPr>
-          <w:bCs/>
-        </w:rPr>
-        <w:t>imageUrl</w:t>
-      </w:r>
-      <w:proofErr w:type="spellEnd"/>
-      <w:r>
-        <w:rPr>
-          <w:bCs/>
-        </w:rPr>
-        <w:t>" VARCHAR(45) NOT NULL,</w:t>
+        <w:t xml:space="preserve">    "imageUrl" VARCHAR(45) NOT NULL,</w:t>
       </w:r>
       <w:r>
         <w:rPr>
@@ -23285,42 +22115,14 @@
           <w:bCs/>
         </w:rPr>
         <w:br/>
-        <w:t xml:space="preserve">    "</w:t>
-      </w:r>
-      <w:proofErr w:type="spellStart"/>
+        <w:t xml:space="preserve">    "warehouseEntryDate" VARCHAR(45) NOT NULL,</w:t>
+      </w:r>
       <w:r>
         <w:rPr>
           <w:bCs/>
         </w:rPr>
-        <w:t>warehouseEntryDate</w:t>
-      </w:r>
-      <w:proofErr w:type="spellEnd"/>
-      <w:r>
-        <w:rPr>
-          <w:bCs/>
-        </w:rPr>
-        <w:t>" VARCHAR(45) NOT NULL,</w:t>
-      </w:r>
-      <w:r>
-        <w:rPr>
-          <w:bCs/>
-        </w:rPr>
         <w:br/>
-        <w:t xml:space="preserve">    "</w:t>
-      </w:r>
-      <w:proofErr w:type="spellStart"/>
-      <w:r>
-        <w:rPr>
-          <w:bCs/>
-        </w:rPr>
-        <w:t>isAvailableForRush</w:t>
-      </w:r>
-      <w:proofErr w:type="spellEnd"/>
-      <w:r>
-        <w:rPr>
-          <w:bCs/>
-        </w:rPr>
-        <w:t>" INTEGER NOT NULL</w:t>
+        <w:t xml:space="preserve">    "isAvailableForRush" INTEGER NOT NULL</w:t>
       </w:r>
       <w:r>
         <w:rPr>
@@ -23334,21 +22136,7 @@
           <w:bCs/>
         </w:rPr>
         <w:br/>
-        <w:t>CREATE TABLE "</w:t>
-      </w:r>
-      <w:proofErr w:type="spellStart"/>
-      <w:r>
-        <w:rPr>
-          <w:bCs/>
-        </w:rPr>
-        <w:t>aims"."CD</w:t>
-      </w:r>
-      <w:proofErr w:type="spellEnd"/>
-      <w:r>
-        <w:rPr>
-          <w:bCs/>
-        </w:rPr>
-        <w:t>"(</w:t>
+        <w:t>CREATE TABLE "aims"."CD"(</w:t>
       </w:r>
       <w:r>
         <w:rPr>
@@ -23375,105 +22163,35 @@
           <w:bCs/>
         </w:rPr>
         <w:br/>
-        <w:t xml:space="preserve">  "</w:t>
-      </w:r>
-      <w:proofErr w:type="spellStart"/>
+        <w:t xml:space="preserve">  "tracklist" VARCHAR(45) NOT NULL,</w:t>
+      </w:r>
       <w:r>
         <w:rPr>
           <w:bCs/>
         </w:rPr>
-        <w:t>tracklist</w:t>
-      </w:r>
-      <w:proofErr w:type="spellEnd"/>
+        <w:br/>
+        <w:t xml:space="preserve">  "recordLabel" VARCHAR(45) NOT NULL,</w:t>
+      </w:r>
       <w:r>
         <w:rPr>
           <w:bCs/>
         </w:rPr>
-        <w:t>" VARCHAR(45) NOT NULL,</w:t>
+        <w:br/>
+        <w:t xml:space="preserve">  "musicType" VARCHAR(45) NOT NULL,</w:t>
       </w:r>
       <w:r>
         <w:rPr>
           <w:bCs/>
         </w:rPr>
         <w:br/>
-        <w:t xml:space="preserve">  "</w:t>
-      </w:r>
-      <w:proofErr w:type="spellStart"/>
+        <w:t xml:space="preserve">  "releasedDate" DATE,</w:t>
+      </w:r>
       <w:r>
         <w:rPr>
           <w:bCs/>
         </w:rPr>
-        <w:t>recordLabel</w:t>
-      </w:r>
-      <w:proofErr w:type="spellEnd"/>
-      <w:r>
-        <w:rPr>
-          <w:bCs/>
-        </w:rPr>
-        <w:t>" VARCHAR(45) NOT NULL,</w:t>
-      </w:r>
-      <w:r>
-        <w:rPr>
-          <w:bCs/>
-        </w:rPr>
         <w:br/>
-        <w:t xml:space="preserve">  "</w:t>
-      </w:r>
-      <w:proofErr w:type="spellStart"/>
-      <w:r>
-        <w:rPr>
-          <w:bCs/>
-        </w:rPr>
-        <w:t>musicType</w:t>
-      </w:r>
-      <w:proofErr w:type="spellEnd"/>
-      <w:r>
-        <w:rPr>
-          <w:bCs/>
-        </w:rPr>
-        <w:t>" VARCHAR(45) NOT NULL,</w:t>
-      </w:r>
-      <w:r>
-        <w:rPr>
-          <w:bCs/>
-        </w:rPr>
-        <w:br/>
-        <w:t xml:space="preserve">  "</w:t>
-      </w:r>
-      <w:proofErr w:type="spellStart"/>
-      <w:r>
-        <w:rPr>
-          <w:bCs/>
-        </w:rPr>
-        <w:t>releasedDate</w:t>
-      </w:r>
-      <w:proofErr w:type="spellEnd"/>
-      <w:r>
-        <w:rPr>
-          <w:bCs/>
-        </w:rPr>
-        <w:t>" DATE,</w:t>
-      </w:r>
-      <w:r>
-        <w:rPr>
-          <w:bCs/>
-        </w:rPr>
-        <w:br/>
-        <w:t xml:space="preserve">  CONSTRAINT "</w:t>
-      </w:r>
-      <w:proofErr w:type="spellStart"/>
-      <w:r>
-        <w:rPr>
-          <w:bCs/>
-        </w:rPr>
-        <w:t>fk_cd_media</w:t>
-      </w:r>
-      <w:proofErr w:type="spellEnd"/>
-      <w:r>
-        <w:rPr>
-          <w:bCs/>
-        </w:rPr>
-        <w:t>"</w:t>
+        <w:t xml:space="preserve">  CONSTRAINT "fk_cd_media"</w:t>
       </w:r>
       <w:r>
         <w:rPr>
@@ -23501,21 +22219,7 @@
           <w:bCs/>
         </w:rPr>
         <w:br/>
-        <w:t>CREATE TABLE "</w:t>
-      </w:r>
-      <w:proofErr w:type="spellStart"/>
-      <w:r>
-        <w:rPr>
-          <w:bCs/>
-        </w:rPr>
-        <w:t>aims"."Book</w:t>
-      </w:r>
-      <w:proofErr w:type="spellEnd"/>
-      <w:r>
-        <w:rPr>
-          <w:bCs/>
-        </w:rPr>
-        <w:t>"(</w:t>
+        <w:t>CREATE TABLE "aims"."Book"(</w:t>
       </w:r>
       <w:r>
         <w:rPr>
@@ -23536,21 +22240,7 @@
           <w:bCs/>
         </w:rPr>
         <w:br/>
-        <w:t xml:space="preserve">  "</w:t>
-      </w:r>
-      <w:proofErr w:type="spellStart"/>
-      <w:r>
-        <w:rPr>
-          <w:bCs/>
-        </w:rPr>
-        <w:t>coverType</w:t>
-      </w:r>
-      <w:proofErr w:type="spellEnd"/>
-      <w:r>
-        <w:rPr>
-          <w:bCs/>
-        </w:rPr>
-        <w:t>" VARCHAR(45) NOT NULL,</w:t>
+        <w:t xml:space="preserve">  "coverType" VARCHAR(45) NOT NULL,</w:t>
       </w:r>
       <w:r>
         <w:rPr>
@@ -23564,42 +22254,14 @@
           <w:bCs/>
         </w:rPr>
         <w:br/>
-        <w:t xml:space="preserve">  "</w:t>
-      </w:r>
-      <w:proofErr w:type="spellStart"/>
+        <w:t xml:space="preserve">  "publishDate" DATETIME NOT NULL,</w:t>
+      </w:r>
       <w:r>
         <w:rPr>
           <w:bCs/>
         </w:rPr>
-        <w:t>publishDate</w:t>
-      </w:r>
-      <w:proofErr w:type="spellEnd"/>
-      <w:r>
-        <w:rPr>
-          <w:bCs/>
-        </w:rPr>
-        <w:t>" DATETIME NOT NULL,</w:t>
-      </w:r>
-      <w:r>
-        <w:rPr>
-          <w:bCs/>
-        </w:rPr>
         <w:br/>
-        <w:t xml:space="preserve">  "</w:t>
-      </w:r>
-      <w:proofErr w:type="spellStart"/>
-      <w:r>
-        <w:rPr>
-          <w:bCs/>
-        </w:rPr>
-        <w:t>numOfPages</w:t>
-      </w:r>
-      <w:proofErr w:type="spellEnd"/>
-      <w:r>
-        <w:rPr>
-          <w:bCs/>
-        </w:rPr>
-        <w:t>" INTEGER NOT NULL,</w:t>
+        <w:t xml:space="preserve">  "numOfPages" INTEGER NOT NULL,</w:t>
       </w:r>
       <w:r>
         <w:rPr>
@@ -23613,42 +22275,14 @@
           <w:bCs/>
         </w:rPr>
         <w:br/>
-        <w:t xml:space="preserve">  "</w:t>
-      </w:r>
-      <w:proofErr w:type="spellStart"/>
+        <w:t xml:space="preserve">  "bookCategory" VARCHAR(45) NOT NULL,</w:t>
+      </w:r>
       <w:r>
         <w:rPr>
           <w:bCs/>
         </w:rPr>
-        <w:t>bookCategory</w:t>
-      </w:r>
-      <w:proofErr w:type="spellEnd"/>
-      <w:r>
-        <w:rPr>
-          <w:bCs/>
-        </w:rPr>
-        <w:t>" VARCHAR(45) NOT NULL,</w:t>
-      </w:r>
-      <w:r>
-        <w:rPr>
-          <w:bCs/>
-        </w:rPr>
         <w:br/>
-        <w:t xml:space="preserve">  CONSTRAINT "</w:t>
-      </w:r>
-      <w:proofErr w:type="spellStart"/>
-      <w:r>
-        <w:rPr>
-          <w:bCs/>
-        </w:rPr>
-        <w:t>fk_book_media</w:t>
-      </w:r>
-      <w:proofErr w:type="spellEnd"/>
-      <w:r>
-        <w:rPr>
-          <w:bCs/>
-        </w:rPr>
-        <w:t>"</w:t>
+        <w:t xml:space="preserve">  CONSTRAINT "fk_book_media"</w:t>
       </w:r>
       <w:r>
         <w:rPr>
@@ -23676,21 +22310,7 @@
           <w:bCs/>
         </w:rPr>
         <w:br/>
-        <w:t>CREATE TABLE "</w:t>
-      </w:r>
-      <w:proofErr w:type="spellStart"/>
-      <w:r>
-        <w:rPr>
-          <w:bCs/>
-        </w:rPr>
-        <w:t>aims"."User</w:t>
-      </w:r>
-      <w:proofErr w:type="spellEnd"/>
-      <w:r>
-        <w:rPr>
-          <w:bCs/>
-        </w:rPr>
-        <w:t>"(</w:t>
+        <w:t>CREATE TABLE "aims"."User"(</w:t>
       </w:r>
       <w:r>
         <w:rPr>
@@ -23739,21 +22359,7 @@
           <w:bCs/>
         </w:rPr>
         <w:br/>
-        <w:t>CREATE TABLE "</w:t>
-      </w:r>
-      <w:proofErr w:type="spellStart"/>
-      <w:r>
-        <w:rPr>
-          <w:bCs/>
-        </w:rPr>
-        <w:t>aims"."DVD</w:t>
-      </w:r>
-      <w:proofErr w:type="spellEnd"/>
-      <w:r>
-        <w:rPr>
-          <w:bCs/>
-        </w:rPr>
-        <w:t>"(</w:t>
+        <w:t>CREATE TABLE "aims"."DVD"(</w:t>
       </w:r>
       <w:r>
         <w:rPr>
@@ -23767,21 +22373,7 @@
           <w:bCs/>
         </w:rPr>
         <w:br/>
-        <w:t xml:space="preserve">  "</w:t>
-      </w:r>
-      <w:proofErr w:type="spellStart"/>
-      <w:r>
-        <w:rPr>
-          <w:bCs/>
-        </w:rPr>
-        <w:t>discType</w:t>
-      </w:r>
-      <w:proofErr w:type="spellEnd"/>
-      <w:r>
-        <w:rPr>
-          <w:bCs/>
-        </w:rPr>
-        <w:t>" VARCHAR(45) NOT NULL,</w:t>
+        <w:t xml:space="preserve">  "discType" VARCHAR(45) NOT NULL,</w:t>
       </w:r>
       <w:r>
         <w:rPr>
@@ -23816,48 +22408,20 @@
           <w:bCs/>
         </w:rPr>
         <w:br/>
-        <w:t xml:space="preserve">  "</w:t>
-      </w:r>
-      <w:proofErr w:type="spellStart"/>
+        <w:t xml:space="preserve">  "releasedDate" DATETIME,</w:t>
+      </w:r>
       <w:r>
         <w:rPr>
           <w:bCs/>
         </w:rPr>
-        <w:t>releasedDate</w:t>
-      </w:r>
-      <w:proofErr w:type="spellEnd"/>
+        <w:br/>
+      </w:r>
       <w:r>
         <w:rPr>
           <w:bCs/>
         </w:rPr>
-        <w:t>" DATETIME,</w:t>
-      </w:r>
-      <w:r>
-        <w:rPr>
-          <w:bCs/>
-        </w:rPr>
-        <w:br/>
-      </w:r>
-      <w:r>
-        <w:rPr>
-          <w:bCs/>
-        </w:rPr>
         <w:lastRenderedPageBreak/>
-        <w:t xml:space="preserve">  "</w:t>
-      </w:r>
-      <w:proofErr w:type="spellStart"/>
-      <w:r>
-        <w:rPr>
-          <w:bCs/>
-        </w:rPr>
-        <w:t>filmType</w:t>
-      </w:r>
-      <w:proofErr w:type="spellEnd"/>
-      <w:r>
-        <w:rPr>
-          <w:bCs/>
-        </w:rPr>
-        <w:t>" VARCHAR(45) NOT NULL,</w:t>
+        <w:t xml:space="preserve">  "filmType" VARCHAR(45) NOT NULL,</w:t>
       </w:r>
       <w:r>
         <w:rPr>
@@ -23871,21 +22435,7 @@
           <w:bCs/>
         </w:rPr>
         <w:br/>
-        <w:t xml:space="preserve">  CONSTRAINT "</w:t>
-      </w:r>
-      <w:proofErr w:type="spellStart"/>
-      <w:r>
-        <w:rPr>
-          <w:bCs/>
-        </w:rPr>
-        <w:t>fk_dvd_media</w:t>
-      </w:r>
-      <w:proofErr w:type="spellEnd"/>
-      <w:r>
-        <w:rPr>
-          <w:bCs/>
-        </w:rPr>
-        <w:t>"</w:t>
+        <w:t xml:space="preserve">  CONSTRAINT "fk_dvd_media"</w:t>
       </w:r>
       <w:r>
         <w:rPr>
@@ -23913,21 +22463,7 @@
           <w:bCs/>
         </w:rPr>
         <w:br/>
-        <w:t>CREATE TABLE "</w:t>
-      </w:r>
-      <w:proofErr w:type="spellStart"/>
-      <w:r>
-        <w:rPr>
-          <w:bCs/>
-        </w:rPr>
-        <w:t>aims"."Order</w:t>
-      </w:r>
-      <w:proofErr w:type="spellEnd"/>
-      <w:r>
-        <w:rPr>
-          <w:bCs/>
-        </w:rPr>
-        <w:t>"(</w:t>
+        <w:t>CREATE TABLE "aims"."Order"(</w:t>
       </w:r>
       <w:r>
         <w:rPr>
@@ -23962,84 +22498,28 @@
           <w:bCs/>
         </w:rPr>
         <w:br/>
-        <w:t xml:space="preserve">  "</w:t>
-      </w:r>
-      <w:proofErr w:type="spellStart"/>
+        <w:t xml:space="preserve">  "userID" INTEGER NOT NULL,</w:t>
+      </w:r>
       <w:r>
         <w:rPr>
           <w:bCs/>
         </w:rPr>
-        <w:t>userID</w:t>
-      </w:r>
-      <w:proofErr w:type="spellEnd"/>
+        <w:br/>
+        <w:t xml:space="preserve">  "shipping_fee" INTEGER NOT NULL,</w:t>
+      </w:r>
       <w:r>
         <w:rPr>
           <w:bCs/>
         </w:rPr>
-        <w:t>" INTEGER NOT NULL,</w:t>
+        <w:br/>
+        <w:t xml:space="preserve">  CONSTRAINT "fk_order_user"</w:t>
       </w:r>
       <w:r>
         <w:rPr>
           <w:bCs/>
         </w:rPr>
         <w:br/>
-        <w:t xml:space="preserve">  "</w:t>
-      </w:r>
-      <w:proofErr w:type="spellStart"/>
-      <w:r>
-        <w:rPr>
-          <w:bCs/>
-        </w:rPr>
-        <w:t>shipping_fee</w:t>
-      </w:r>
-      <w:proofErr w:type="spellEnd"/>
-      <w:r>
-        <w:rPr>
-          <w:bCs/>
-        </w:rPr>
-        <w:t>" INTEGER NOT NULL,</w:t>
-      </w:r>
-      <w:r>
-        <w:rPr>
-          <w:bCs/>
-        </w:rPr>
-        <w:br/>
-        <w:t xml:space="preserve">  CONSTRAINT "</w:t>
-      </w:r>
-      <w:proofErr w:type="spellStart"/>
-      <w:r>
-        <w:rPr>
-          <w:bCs/>
-        </w:rPr>
-        <w:t>fk_order_user</w:t>
-      </w:r>
-      <w:proofErr w:type="spellEnd"/>
-      <w:r>
-        <w:rPr>
-          <w:bCs/>
-        </w:rPr>
-        <w:t>"</w:t>
-      </w:r>
-      <w:r>
-        <w:rPr>
-          <w:bCs/>
-        </w:rPr>
-        <w:br/>
-        <w:t xml:space="preserve">    FOREIGN KEY("</w:t>
-      </w:r>
-      <w:proofErr w:type="spellStart"/>
-      <w:r>
-        <w:rPr>
-          <w:bCs/>
-        </w:rPr>
-        <w:t>userID</w:t>
-      </w:r>
-      <w:proofErr w:type="spellEnd"/>
-      <w:r>
-        <w:rPr>
-          <w:bCs/>
-        </w:rPr>
-        <w:t>")</w:t>
+        <w:t xml:space="preserve">    FOREIGN KEY("userID")</w:t>
       </w:r>
       <w:r>
         <w:rPr>
@@ -24060,98 +22540,28 @@
           <w:bCs/>
         </w:rPr>
         <w:br/>
-        <w:t>CREATE INDEX "aims"."</w:t>
-      </w:r>
-      <w:proofErr w:type="spellStart"/>
+        <w:t>CREATE INDEX "aims"."Order.fk_order_user_idx" ON "Order" ("userID");</w:t>
+      </w:r>
       <w:r>
         <w:rPr>
           <w:bCs/>
         </w:rPr>
-        <w:t>Order.fk_order_user_idx</w:t>
-      </w:r>
-      <w:proofErr w:type="spellEnd"/>
+        <w:br/>
+        <w:t>CREATE TABLE "aims"."OrderMedia"(</w:t>
+      </w:r>
       <w:r>
         <w:rPr>
           <w:bCs/>
         </w:rPr>
-        <w:t>" ON "Order" ("</w:t>
-      </w:r>
-      <w:proofErr w:type="spellStart"/>
+        <w:br/>
+        <w:t xml:space="preserve">  "mediaID" INTEGER NOT NULL,</w:t>
+      </w:r>
       <w:r>
         <w:rPr>
           <w:bCs/>
         </w:rPr>
-        <w:t>userID</w:t>
-      </w:r>
-      <w:proofErr w:type="spellEnd"/>
-      <w:r>
-        <w:rPr>
-          <w:bCs/>
-        </w:rPr>
-        <w:t>");</w:t>
-      </w:r>
-      <w:r>
-        <w:rPr>
-          <w:bCs/>
-        </w:rPr>
         <w:br/>
-        <w:t>CREATE TABLE "aims"."</w:t>
-      </w:r>
-      <w:proofErr w:type="spellStart"/>
-      <w:r>
-        <w:rPr>
-          <w:bCs/>
-        </w:rPr>
-        <w:t>OrderMedia</w:t>
-      </w:r>
-      <w:proofErr w:type="spellEnd"/>
-      <w:r>
-        <w:rPr>
-          <w:bCs/>
-        </w:rPr>
-        <w:t>"(</w:t>
-      </w:r>
-      <w:r>
-        <w:rPr>
-          <w:bCs/>
-        </w:rPr>
-        <w:br/>
-        <w:t xml:space="preserve">  "</w:t>
-      </w:r>
-      <w:proofErr w:type="spellStart"/>
-      <w:r>
-        <w:rPr>
-          <w:bCs/>
-        </w:rPr>
-        <w:t>mediaID</w:t>
-      </w:r>
-      <w:proofErr w:type="spellEnd"/>
-      <w:r>
-        <w:rPr>
-          <w:bCs/>
-        </w:rPr>
-        <w:t>" INTEGER NOT NULL,</w:t>
-      </w:r>
-      <w:r>
-        <w:rPr>
-          <w:bCs/>
-        </w:rPr>
-        <w:br/>
-        <w:t xml:space="preserve">  "</w:t>
-      </w:r>
-      <w:proofErr w:type="spellStart"/>
-      <w:r>
-        <w:rPr>
-          <w:bCs/>
-        </w:rPr>
-        <w:t>orderID</w:t>
-      </w:r>
-      <w:proofErr w:type="spellEnd"/>
-      <w:r>
-        <w:rPr>
-          <w:bCs/>
-        </w:rPr>
-        <w:t>" INTEGER NOT NULL,</w:t>
+        <w:t xml:space="preserve">  "orderID" INTEGER NOT NULL,</w:t>
       </w:r>
       <w:r>
         <w:rPr>
@@ -24172,77 +22582,21 @@
           <w:bCs/>
         </w:rPr>
         <w:br/>
-        <w:t xml:space="preserve">  PRIMARY KEY("</w:t>
-      </w:r>
-      <w:proofErr w:type="spellStart"/>
+        <w:t xml:space="preserve">  PRIMARY KEY("mediaID","orderID"),</w:t>
+      </w:r>
       <w:r>
         <w:rPr>
           <w:bCs/>
         </w:rPr>
-        <w:t>mediaID</w:t>
-      </w:r>
-      <w:proofErr w:type="spellEnd"/>
+        <w:br/>
+        <w:t xml:space="preserve">  CONSTRAINT "fk_ordermedia_media"</w:t>
+      </w:r>
       <w:r>
         <w:rPr>
           <w:bCs/>
         </w:rPr>
-        <w:t>","</w:t>
-      </w:r>
-      <w:proofErr w:type="spellStart"/>
-      <w:r>
-        <w:rPr>
-          <w:bCs/>
-        </w:rPr>
-        <w:t>orderID</w:t>
-      </w:r>
-      <w:proofErr w:type="spellEnd"/>
-      <w:r>
-        <w:rPr>
-          <w:bCs/>
-        </w:rPr>
-        <w:t>"),</w:t>
-      </w:r>
-      <w:r>
-        <w:rPr>
-          <w:bCs/>
-        </w:rPr>
         <w:br/>
-        <w:t xml:space="preserve">  CONSTRAINT "</w:t>
-      </w:r>
-      <w:proofErr w:type="spellStart"/>
-      <w:r>
-        <w:rPr>
-          <w:bCs/>
-        </w:rPr>
-        <w:t>fk_ordermedia_media</w:t>
-      </w:r>
-      <w:proofErr w:type="spellEnd"/>
-      <w:r>
-        <w:rPr>
-          <w:bCs/>
-        </w:rPr>
-        <w:t>"</w:t>
-      </w:r>
-      <w:r>
-        <w:rPr>
-          <w:bCs/>
-        </w:rPr>
-        <w:br/>
-        <w:t xml:space="preserve">    FOREIGN KEY("</w:t>
-      </w:r>
-      <w:proofErr w:type="spellStart"/>
-      <w:r>
-        <w:rPr>
-          <w:bCs/>
-        </w:rPr>
-        <w:t>mediaID</w:t>
-      </w:r>
-      <w:proofErr w:type="spellEnd"/>
-      <w:r>
-        <w:rPr>
-          <w:bCs/>
-        </w:rPr>
-        <w:t>")</w:t>
+        <w:t xml:space="preserve">    FOREIGN KEY("mediaID")</w:t>
       </w:r>
       <w:r>
         <w:rPr>
@@ -24256,42 +22610,14 @@
           <w:bCs/>
         </w:rPr>
         <w:br/>
-        <w:t xml:space="preserve">  CONSTRAINT "</w:t>
-      </w:r>
-      <w:proofErr w:type="spellStart"/>
+        <w:t xml:space="preserve">  CONSTRAINT "fk_ordermedia_order"</w:t>
+      </w:r>
       <w:r>
         <w:rPr>
           <w:bCs/>
         </w:rPr>
-        <w:t>fk_ordermedia_order</w:t>
-      </w:r>
-      <w:proofErr w:type="spellEnd"/>
-      <w:r>
-        <w:rPr>
-          <w:bCs/>
-        </w:rPr>
-        <w:t>"</w:t>
-      </w:r>
-      <w:r>
-        <w:rPr>
-          <w:bCs/>
-        </w:rPr>
         <w:br/>
-        <w:t xml:space="preserve">    FOREIGN KEY("</w:t>
-      </w:r>
-      <w:proofErr w:type="spellStart"/>
-      <w:r>
-        <w:rPr>
-          <w:bCs/>
-        </w:rPr>
-        <w:t>orderID</w:t>
-      </w:r>
-      <w:proofErr w:type="spellEnd"/>
-      <w:r>
-        <w:rPr>
-          <w:bCs/>
-        </w:rPr>
-        <w:t>")</w:t>
+        <w:t xml:space="preserve">    FOREIGN KEY("orderID")</w:t>
       </w:r>
       <w:r>
         <w:rPr>
@@ -24312,70 +22638,14 @@
           <w:bCs/>
         </w:rPr>
         <w:br/>
-        <w:t>CREATE INDEX "aims"."</w:t>
-      </w:r>
-      <w:proofErr w:type="spellStart"/>
+        <w:t>CREATE INDEX "aims"."OrderMedia.fk_ordermedia_order_idx" ON "OrderMedia" ("orderID");</w:t>
+      </w:r>
       <w:r>
         <w:rPr>
           <w:bCs/>
         </w:rPr>
-        <w:t>OrderMedia.fk_ordermedia_order_idx</w:t>
-      </w:r>
-      <w:proofErr w:type="spellEnd"/>
-      <w:r>
-        <w:rPr>
-          <w:bCs/>
-        </w:rPr>
-        <w:t>" ON "</w:t>
-      </w:r>
-      <w:proofErr w:type="spellStart"/>
-      <w:r>
-        <w:rPr>
-          <w:bCs/>
-        </w:rPr>
-        <w:t>OrderMedia</w:t>
-      </w:r>
-      <w:proofErr w:type="spellEnd"/>
-      <w:r>
-        <w:rPr>
-          <w:bCs/>
-        </w:rPr>
-        <w:t>" ("</w:t>
-      </w:r>
-      <w:proofErr w:type="spellStart"/>
-      <w:r>
-        <w:rPr>
-          <w:bCs/>
-        </w:rPr>
-        <w:t>orderID</w:t>
-      </w:r>
-      <w:proofErr w:type="spellEnd"/>
-      <w:r>
-        <w:rPr>
-          <w:bCs/>
-        </w:rPr>
-        <w:t>");</w:t>
-      </w:r>
-      <w:r>
-        <w:rPr>
-          <w:bCs/>
-        </w:rPr>
         <w:br/>
-        <w:t>CREATE TABLE "</w:t>
-      </w:r>
-      <w:proofErr w:type="spellStart"/>
-      <w:r>
-        <w:rPr>
-          <w:bCs/>
-        </w:rPr>
-        <w:t>aims"."Transaction</w:t>
-      </w:r>
-      <w:proofErr w:type="spellEnd"/>
-      <w:r>
-        <w:rPr>
-          <w:bCs/>
-        </w:rPr>
-        <w:t>"(</w:t>
+        <w:t>CREATE TABLE "aims"."Transaction"(</w:t>
       </w:r>
       <w:r>
         <w:rPr>
@@ -24389,42 +22659,14 @@
           <w:bCs/>
         </w:rPr>
         <w:br/>
-        <w:t xml:space="preserve">  "</w:t>
-      </w:r>
-      <w:proofErr w:type="spellStart"/>
+        <w:t xml:space="preserve">  "orderID" INTEGER NOT NULL,</w:t>
+      </w:r>
       <w:r>
         <w:rPr>
           <w:bCs/>
         </w:rPr>
-        <w:t>orderID</w:t>
-      </w:r>
-      <w:proofErr w:type="spellEnd"/>
-      <w:r>
-        <w:rPr>
-          <w:bCs/>
-        </w:rPr>
-        <w:t>" INTEGER NOT NULL,</w:t>
-      </w:r>
-      <w:r>
-        <w:rPr>
-          <w:bCs/>
-        </w:rPr>
         <w:br/>
-        <w:t xml:space="preserve">  "</w:t>
-      </w:r>
-      <w:proofErr w:type="spellStart"/>
-      <w:r>
-        <w:rPr>
-          <w:bCs/>
-        </w:rPr>
-        <w:t>createAt</w:t>
-      </w:r>
-      <w:proofErr w:type="spellEnd"/>
-      <w:r>
-        <w:rPr>
-          <w:bCs/>
-        </w:rPr>
-        <w:t>" DATETIME NOT NULL,</w:t>
+        <w:t xml:space="preserve">  "createAt" DATETIME NOT NULL,</w:t>
       </w:r>
       <w:r>
         <w:rPr>
@@ -24451,42 +22693,14 @@
           <w:bCs/>
         </w:rPr>
         <w:lastRenderedPageBreak/>
-        <w:t xml:space="preserve">  CONSTRAINT "</w:t>
-      </w:r>
-      <w:proofErr w:type="spellStart"/>
+        <w:t xml:space="preserve">  CONSTRAINT "fk_transaction_order"</w:t>
+      </w:r>
       <w:r>
         <w:rPr>
           <w:bCs/>
         </w:rPr>
-        <w:t>fk_transaction_order</w:t>
-      </w:r>
-      <w:proofErr w:type="spellEnd"/>
-      <w:r>
-        <w:rPr>
-          <w:bCs/>
-        </w:rPr>
-        <w:t>"</w:t>
-      </w:r>
-      <w:r>
-        <w:rPr>
-          <w:bCs/>
-        </w:rPr>
         <w:br/>
-        <w:t xml:space="preserve">    FOREIGN KEY("</w:t>
-      </w:r>
-      <w:proofErr w:type="spellStart"/>
-      <w:r>
-        <w:rPr>
-          <w:bCs/>
-        </w:rPr>
-        <w:t>orderID</w:t>
-      </w:r>
-      <w:proofErr w:type="spellEnd"/>
-      <w:r>
-        <w:rPr>
-          <w:bCs/>
-        </w:rPr>
-        <w:t>")</w:t>
+        <w:t xml:space="preserve">    FOREIGN KEY("orderID")</w:t>
       </w:r>
       <w:r>
         <w:rPr>
@@ -24507,56 +22721,14 @@
           <w:bCs/>
         </w:rPr>
         <w:br/>
-        <w:t>CREATE INDEX "aims"."</w:t>
-      </w:r>
-      <w:proofErr w:type="spellStart"/>
+        <w:t>CREATE INDEX "aims"."Transaction.fk_transaction_order_idx" ON "Transaction" ("orderID");</w:t>
+      </w:r>
       <w:r>
         <w:rPr>
           <w:bCs/>
         </w:rPr>
-        <w:t>Transaction.fk_transaction_order_idx</w:t>
-      </w:r>
-      <w:proofErr w:type="spellEnd"/>
-      <w:r>
-        <w:rPr>
-          <w:bCs/>
-        </w:rPr>
-        <w:t>" ON "Transaction" ("</w:t>
-      </w:r>
-      <w:proofErr w:type="spellStart"/>
-      <w:r>
-        <w:rPr>
-          <w:bCs/>
-        </w:rPr>
-        <w:t>orderID</w:t>
-      </w:r>
-      <w:proofErr w:type="spellEnd"/>
-      <w:r>
-        <w:rPr>
-          <w:bCs/>
-        </w:rPr>
-        <w:t>");</w:t>
-      </w:r>
-      <w:r>
-        <w:rPr>
-          <w:bCs/>
-        </w:rPr>
         <w:br/>
-        <w:t>CREATE TABLE "</w:t>
-      </w:r>
-      <w:proofErr w:type="spellStart"/>
-      <w:r>
-        <w:rPr>
-          <w:bCs/>
-        </w:rPr>
-        <w:t>aims"."Card</w:t>
-      </w:r>
-      <w:proofErr w:type="spellEnd"/>
-      <w:r>
-        <w:rPr>
-          <w:bCs/>
-        </w:rPr>
-        <w:t>"(</w:t>
+        <w:t>CREATE TABLE "aims"."Card"(</w:t>
       </w:r>
       <w:r>
         <w:rPr>
@@ -24570,147 +22742,49 @@
           <w:bCs/>
         </w:rPr>
         <w:br/>
-        <w:t xml:space="preserve">  "</w:t>
-      </w:r>
-      <w:proofErr w:type="spellStart"/>
+        <w:t xml:space="preserve">  "cardNumber" VARCHAR(45) NOT NULL,</w:t>
+      </w:r>
       <w:r>
         <w:rPr>
           <w:bCs/>
         </w:rPr>
-        <w:t>cardNumber</w:t>
-      </w:r>
-      <w:proofErr w:type="spellEnd"/>
+        <w:br/>
+        <w:t xml:space="preserve">  "holderName" VARCHAR(45) NOT NULL,</w:t>
+      </w:r>
       <w:r>
         <w:rPr>
           <w:bCs/>
         </w:rPr>
-        <w:t>" VARCHAR(45) NOT NULL,</w:t>
+        <w:br/>
+        <w:t xml:space="preserve">  "expirationDate" DATE NOT NULL,</w:t>
       </w:r>
       <w:r>
         <w:rPr>
           <w:bCs/>
         </w:rPr>
         <w:br/>
-        <w:t xml:space="preserve">  "</w:t>
-      </w:r>
-      <w:proofErr w:type="spellStart"/>
+        <w:t xml:space="preserve">  "securityCode" VARCHAR(45) NOT NULL,</w:t>
+      </w:r>
       <w:r>
         <w:rPr>
           <w:bCs/>
         </w:rPr>
-        <w:t>holderName</w:t>
-      </w:r>
-      <w:proofErr w:type="spellEnd"/>
+        <w:br/>
+        <w:t xml:space="preserve">  "userID" INTEGER NOT NULL,</w:t>
+      </w:r>
       <w:r>
         <w:rPr>
           <w:bCs/>
         </w:rPr>
-        <w:t>" VARCHAR(45) NOT NULL,</w:t>
+        <w:br/>
+        <w:t xml:space="preserve">  CONSTRAINT "fk_card_user"</w:t>
       </w:r>
       <w:r>
         <w:rPr>
           <w:bCs/>
         </w:rPr>
         <w:br/>
-        <w:t xml:space="preserve">  "</w:t>
-      </w:r>
-      <w:proofErr w:type="spellStart"/>
-      <w:r>
-        <w:rPr>
-          <w:bCs/>
-        </w:rPr>
-        <w:t>expirationDate</w:t>
-      </w:r>
-      <w:proofErr w:type="spellEnd"/>
-      <w:r>
-        <w:rPr>
-          <w:bCs/>
-        </w:rPr>
-        <w:t>" DATE NOT NULL,</w:t>
-      </w:r>
-      <w:r>
-        <w:rPr>
-          <w:bCs/>
-        </w:rPr>
-        <w:br/>
-        <w:t xml:space="preserve">  "</w:t>
-      </w:r>
-      <w:proofErr w:type="spellStart"/>
-      <w:r>
-        <w:rPr>
-          <w:bCs/>
-        </w:rPr>
-        <w:t>securityCode</w:t>
-      </w:r>
-      <w:proofErr w:type="spellEnd"/>
-      <w:r>
-        <w:rPr>
-          <w:bCs/>
-        </w:rPr>
-        <w:t>" VARCHAR(45) NOT NULL,</w:t>
-      </w:r>
-      <w:r>
-        <w:rPr>
-          <w:bCs/>
-        </w:rPr>
-        <w:br/>
-        <w:t xml:space="preserve">  "</w:t>
-      </w:r>
-      <w:proofErr w:type="spellStart"/>
-      <w:r>
-        <w:rPr>
-          <w:bCs/>
-        </w:rPr>
-        <w:t>userID</w:t>
-      </w:r>
-      <w:proofErr w:type="spellEnd"/>
-      <w:r>
-        <w:rPr>
-          <w:bCs/>
-        </w:rPr>
-        <w:t>" INTEGER NOT NULL,</w:t>
-      </w:r>
-      <w:r>
-        <w:rPr>
-          <w:bCs/>
-        </w:rPr>
-        <w:br/>
-        <w:t xml:space="preserve">  CONSTRAINT "</w:t>
-      </w:r>
-      <w:proofErr w:type="spellStart"/>
-      <w:r>
-        <w:rPr>
-          <w:bCs/>
-        </w:rPr>
-        <w:t>fk_card_user</w:t>
-      </w:r>
-      <w:proofErr w:type="spellEnd"/>
-      <w:r>
-        <w:rPr>
-          <w:bCs/>
-        </w:rPr>
-        <w:t>"</w:t>
-      </w:r>
-      <w:r>
-        <w:rPr>
-          <w:bCs/>
-        </w:rPr>
-        <w:br/>
-        <w:t xml:space="preserve">    FOREIGN KEY("</w:t>
-      </w:r>
-      <w:proofErr w:type="spellStart"/>
-      <w:r>
-        <w:rPr>
-          <w:bCs/>
-        </w:rPr>
-        <w:t>userID</w:t>
-      </w:r>
-      <w:proofErr w:type="spellEnd"/>
-      <w:r>
-        <w:rPr>
-          <w:bCs/>
-        </w:rPr>
-        <w:t>")</w:t>
+        <w:t xml:space="preserve">    FOREIGN KEY("userID")</w:t>
       </w:r>
       <w:r>
         <w:rPr>
@@ -24731,62 +22805,20 @@
           <w:bCs/>
         </w:rPr>
         <w:br/>
-        <w:t>CREATE INDEX "aims"."</w:t>
-      </w:r>
-      <w:proofErr w:type="spellStart"/>
+        <w:t>CREATE INDEX "aims"."Card.fk_card_user_idx" ON "Card" ("userID");</w:t>
+      </w:r>
       <w:r>
         <w:rPr>
           <w:bCs/>
         </w:rPr>
-        <w:t>Card.fk_card_user_idx</w:t>
-      </w:r>
-      <w:proofErr w:type="spellEnd"/>
+        <w:br/>
+      </w:r>
       <w:r>
         <w:rPr>
           <w:bCs/>
         </w:rPr>
-        <w:t>" ON "Card" ("</w:t>
-      </w:r>
-      <w:proofErr w:type="spellStart"/>
-      <w:r>
-        <w:rPr>
-          <w:bCs/>
-        </w:rPr>
-        <w:t>userID</w:t>
-      </w:r>
-      <w:proofErr w:type="spellEnd"/>
-      <w:r>
-        <w:rPr>
-          <w:bCs/>
-        </w:rPr>
-        <w:t>");</w:t>
-      </w:r>
-      <w:r>
-        <w:rPr>
-          <w:bCs/>
-        </w:rPr>
         <w:br/>
-      </w:r>
-      <w:r>
-        <w:rPr>
-          <w:bCs/>
-        </w:rPr>
-        <w:br/>
-        <w:t>CREATE TABLE "aims"."</w:t>
-      </w:r>
-      <w:proofErr w:type="spellStart"/>
-      <w:r>
-        <w:rPr>
-          <w:bCs/>
-        </w:rPr>
-        <w:t>DeliveryInfo</w:t>
-      </w:r>
-      <w:proofErr w:type="spellEnd"/>
-      <w:r>
-        <w:rPr>
-          <w:bCs/>
-        </w:rPr>
-        <w:t>"(</w:t>
+        <w:t>CREATE TABLE "aims"."DeliveryInfo"(</w:t>
       </w:r>
       <w:r>
         <w:rPr>
@@ -24800,21 +22832,7 @@
           <w:bCs/>
         </w:rPr>
         <w:br/>
-        <w:t xml:space="preserve">    "</w:t>
-      </w:r>
-      <w:proofErr w:type="spellStart"/>
-      <w:r>
-        <w:rPr>
-          <w:bCs/>
-        </w:rPr>
-        <w:t>orderID</w:t>
-      </w:r>
-      <w:proofErr w:type="spellEnd"/>
-      <w:r>
-        <w:rPr>
-          <w:bCs/>
-        </w:rPr>
-        <w:t>" INTEGER NOT NULL,</w:t>
+        <w:t xml:space="preserve">    "orderID" INTEGER NOT NULL,</w:t>
       </w:r>
       <w:r>
         <w:rPr>
@@ -24849,21 +22867,7 @@
           <w:bCs/>
         </w:rPr>
         <w:br/>
-        <w:t xml:space="preserve">    "</w:t>
-      </w:r>
-      <w:proofErr w:type="spellStart"/>
-      <w:r>
-        <w:rPr>
-          <w:bCs/>
-        </w:rPr>
-        <w:t>phoneNumber</w:t>
-      </w:r>
-      <w:proofErr w:type="spellEnd"/>
-      <w:r>
-        <w:rPr>
-          <w:bCs/>
-        </w:rPr>
-        <w:t>" VARCHAR(45) NOT NULL,</w:t>
+        <w:t xml:space="preserve">    "phoneNumber" VARCHAR(45) NOT NULL,</w:t>
       </w:r>
       <w:r>
         <w:rPr>
@@ -24877,42 +22881,14 @@
           <w:bCs/>
         </w:rPr>
         <w:br/>
-        <w:t xml:space="preserve">    CONSTRAINT "</w:t>
-      </w:r>
-      <w:proofErr w:type="spellStart"/>
+        <w:t xml:space="preserve">    CONSTRAINT "fk_deliveryinfo_order"</w:t>
+      </w:r>
       <w:r>
         <w:rPr>
           <w:bCs/>
         </w:rPr>
-        <w:t>fk_deliveryinfo_order</w:t>
-      </w:r>
-      <w:proofErr w:type="spellEnd"/>
-      <w:r>
-        <w:rPr>
-          <w:bCs/>
-        </w:rPr>
-        <w:t>"</w:t>
-      </w:r>
-      <w:r>
-        <w:rPr>
-          <w:bCs/>
-        </w:rPr>
         <w:br/>
-        <w:t xml:space="preserve">    FOREIGN KEY("</w:t>
-      </w:r>
-      <w:proofErr w:type="spellStart"/>
-      <w:r>
-        <w:rPr>
-          <w:bCs/>
-        </w:rPr>
-        <w:t>orderID</w:t>
-      </w:r>
-      <w:proofErr w:type="spellEnd"/>
-      <w:r>
-        <w:rPr>
-          <w:bCs/>
-        </w:rPr>
-        <w:t>")</w:t>
+        <w:t xml:space="preserve">    FOREIGN KEY("orderID")</w:t>
       </w:r>
       <w:r>
         <w:rPr>
@@ -24933,76 +22909,20 @@
           <w:bCs/>
         </w:rPr>
         <w:br/>
-        <w:t>CREATE INDEX "aims"."</w:t>
-      </w:r>
-      <w:proofErr w:type="spellStart"/>
+        <w:t>CREATE INDEX "aims"."DeliveryInfo.fk_deliveryinfo_order_idx" ON "DeliveryInfo" ("orderID");</w:t>
+      </w:r>
       <w:r>
         <w:rPr>
           <w:bCs/>
         </w:rPr>
-        <w:t>DeliveryInfo.fk_deliveryinfo_order_idx</w:t>
-      </w:r>
-      <w:proofErr w:type="spellEnd"/>
+        <w:br/>
+      </w:r>
       <w:r>
         <w:rPr>
           <w:bCs/>
         </w:rPr>
-        <w:t>" ON "</w:t>
-      </w:r>
-      <w:proofErr w:type="spellStart"/>
-      <w:r>
-        <w:rPr>
-          <w:bCs/>
-        </w:rPr>
-        <w:t>DeliveryInfo</w:t>
-      </w:r>
-      <w:proofErr w:type="spellEnd"/>
-      <w:r>
-        <w:rPr>
-          <w:bCs/>
-        </w:rPr>
-        <w:t>" ("</w:t>
-      </w:r>
-      <w:proofErr w:type="spellStart"/>
-      <w:r>
-        <w:rPr>
-          <w:bCs/>
-        </w:rPr>
-        <w:t>orderID</w:t>
-      </w:r>
-      <w:proofErr w:type="spellEnd"/>
-      <w:r>
-        <w:rPr>
-          <w:bCs/>
-        </w:rPr>
-        <w:t>");</w:t>
-      </w:r>
-      <w:r>
-        <w:rPr>
-          <w:bCs/>
-        </w:rPr>
         <w:br/>
-      </w:r>
-      <w:r>
-        <w:rPr>
-          <w:bCs/>
-        </w:rPr>
-        <w:br/>
-        <w:t>CREATE TABLE "aims"."</w:t>
-      </w:r>
-      <w:proofErr w:type="spellStart"/>
-      <w:r>
-        <w:rPr>
-          <w:bCs/>
-        </w:rPr>
-        <w:t>RushInfo</w:t>
-      </w:r>
-      <w:proofErr w:type="spellEnd"/>
-      <w:r>
-        <w:rPr>
-          <w:bCs/>
-        </w:rPr>
-        <w:t>"(</w:t>
+        <w:t>CREATE TABLE "aims"."RushInfo"(</w:t>
       </w:r>
       <w:r>
         <w:rPr>
@@ -25016,21 +22936,7 @@
           <w:bCs/>
         </w:rPr>
         <w:br/>
-        <w:t xml:space="preserve">    "</w:t>
-      </w:r>
-      <w:proofErr w:type="spellStart"/>
-      <w:r>
-        <w:rPr>
-          <w:bCs/>
-        </w:rPr>
-        <w:t>orderID</w:t>
-      </w:r>
-      <w:proofErr w:type="spellEnd"/>
-      <w:r>
-        <w:rPr>
-          <w:bCs/>
-        </w:rPr>
-        <w:t>" INTEGER NOT NULL,</w:t>
+        <w:t xml:space="preserve">    "orderID" INTEGER NOT NULL,</w:t>
       </w:r>
       <w:r>
         <w:rPr>
@@ -25044,69 +22950,27 @@
           <w:bCs/>
         </w:rPr>
         <w:br/>
-        <w:t xml:space="preserve">    "</w:t>
-      </w:r>
-      <w:proofErr w:type="spellStart"/>
+        <w:t xml:space="preserve">    "timeDelivery" DATETIME NOT NULL,</w:t>
+      </w:r>
       <w:r>
         <w:rPr>
           <w:bCs/>
         </w:rPr>
-        <w:t>timeDelivery</w:t>
-      </w:r>
-      <w:proofErr w:type="spellEnd"/>
+        <w:br/>
+      </w:r>
       <w:r>
         <w:rPr>
           <w:bCs/>
         </w:rPr>
-        <w:t>" DATETIME NOT NULL,</w:t>
+        <w:lastRenderedPageBreak/>
+        <w:t xml:space="preserve">    CONSTRAINT "fk_rushinfo_order"</w:t>
       </w:r>
       <w:r>
         <w:rPr>
           <w:bCs/>
         </w:rPr>
         <w:br/>
-      </w:r>
-      <w:r>
-        <w:rPr>
-          <w:bCs/>
-        </w:rPr>
-        <w:lastRenderedPageBreak/>
-        <w:t xml:space="preserve">    CONSTRAINT "</w:t>
-      </w:r>
-      <w:proofErr w:type="spellStart"/>
-      <w:r>
-        <w:rPr>
-          <w:bCs/>
-        </w:rPr>
-        <w:t>fk_rushinfo_order</w:t>
-      </w:r>
-      <w:proofErr w:type="spellEnd"/>
-      <w:r>
-        <w:rPr>
-          <w:bCs/>
-        </w:rPr>
-        <w:t>"</w:t>
-      </w:r>
-      <w:r>
-        <w:rPr>
-          <w:bCs/>
-        </w:rPr>
-        <w:br/>
-        <w:t xml:space="preserve">    FOREIGN KEY("</w:t>
-      </w:r>
-      <w:proofErr w:type="spellStart"/>
-      <w:r>
-        <w:rPr>
-          <w:bCs/>
-        </w:rPr>
-        <w:t>orderID</w:t>
-      </w:r>
-      <w:proofErr w:type="spellEnd"/>
-      <w:r>
-        <w:rPr>
-          <w:bCs/>
-        </w:rPr>
-        <w:t>")</w:t>
+        <w:t xml:space="preserve">    FOREIGN KEY("orderID")</w:t>
       </w:r>
       <w:r>
         <w:rPr>
@@ -25127,49 +22991,7 @@
           <w:bCs/>
         </w:rPr>
         <w:br/>
-        <w:t>CREATE INDEX "aims"."</w:t>
-      </w:r>
-      <w:proofErr w:type="spellStart"/>
-      <w:r>
-        <w:rPr>
-          <w:bCs/>
-        </w:rPr>
-        <w:t>RushInfo.fk_rushinfo_order_idx</w:t>
-      </w:r>
-      <w:proofErr w:type="spellEnd"/>
-      <w:r>
-        <w:rPr>
-          <w:bCs/>
-        </w:rPr>
-        <w:t>" ON "</w:t>
-      </w:r>
-      <w:proofErr w:type="spellStart"/>
-      <w:r>
-        <w:rPr>
-          <w:bCs/>
-        </w:rPr>
-        <w:t>RushInfo</w:t>
-      </w:r>
-      <w:proofErr w:type="spellEnd"/>
-      <w:r>
-        <w:rPr>
-          <w:bCs/>
-        </w:rPr>
-        <w:t>" ("</w:t>
-      </w:r>
-      <w:proofErr w:type="spellStart"/>
-      <w:r>
-        <w:rPr>
-          <w:bCs/>
-        </w:rPr>
-        <w:t>orderID</w:t>
-      </w:r>
-      <w:proofErr w:type="spellEnd"/>
-      <w:r>
-        <w:rPr>
-          <w:bCs/>
-        </w:rPr>
-        <w:t>");</w:t>
+        <w:t>CREATE INDEX "aims"."RushInfo.fk_rushinfo_order_idx" ON "RushInfo" ("orderID");</w:t>
       </w:r>
     </w:p>
     <w:p>
@@ -25769,21 +23591,12 @@
                 <w:sz w:val="24"/>
               </w:rPr>
             </w:pPr>
-            <w:proofErr w:type="gramStart"/>
-            <w:r>
-              <w:rPr>
-                <w:spacing w:val="-2"/>
-                <w:sz w:val="24"/>
-              </w:rPr>
-              <w:t>VARCHAR(</w:t>
-            </w:r>
-            <w:proofErr w:type="gramEnd"/>
-            <w:r>
-              <w:rPr>
-                <w:spacing w:val="-2"/>
-                <w:sz w:val="24"/>
-              </w:rPr>
-              <w:t>45)</w:t>
+            <w:r>
+              <w:rPr>
+                <w:spacing w:val="-2"/>
+                <w:sz w:val="24"/>
+              </w:rPr>
+              <w:t>VARCHAR(45)</w:t>
             </w:r>
           </w:p>
         </w:tc>
@@ -25947,21 +23760,12 @@
                 <w:sz w:val="24"/>
               </w:rPr>
             </w:pPr>
-            <w:proofErr w:type="gramStart"/>
-            <w:r>
-              <w:rPr>
-                <w:spacing w:val="-2"/>
-                <w:sz w:val="24"/>
-              </w:rPr>
-              <w:t>VARCHAR(</w:t>
-            </w:r>
-            <w:proofErr w:type="gramEnd"/>
-            <w:r>
-              <w:rPr>
-                <w:spacing w:val="-2"/>
-                <w:sz w:val="24"/>
-              </w:rPr>
-              <w:t>100)</w:t>
+            <w:r>
+              <w:rPr>
+                <w:spacing w:val="-2"/>
+                <w:sz w:val="24"/>
+              </w:rPr>
+              <w:t>VARCHAR(100)</w:t>
             </w:r>
           </w:p>
         </w:tc>
@@ -26128,21 +23932,12 @@
                 <w:sz w:val="24"/>
               </w:rPr>
             </w:pPr>
-            <w:proofErr w:type="gramStart"/>
-            <w:r>
-              <w:rPr>
-                <w:spacing w:val="-2"/>
-                <w:sz w:val="24"/>
-              </w:rPr>
-              <w:t>VARCHAR(</w:t>
-            </w:r>
-            <w:proofErr w:type="gramEnd"/>
-            <w:r>
-              <w:rPr>
-                <w:spacing w:val="-2"/>
-                <w:sz w:val="24"/>
-              </w:rPr>
-              <w:t>45)</w:t>
+            <w:r>
+              <w:rPr>
+                <w:spacing w:val="-2"/>
+                <w:sz w:val="24"/>
+              </w:rPr>
+              <w:t>VARCHAR(45)</w:t>
             </w:r>
           </w:p>
         </w:tc>
@@ -26339,21 +24134,12 @@
                 <w:sz w:val="24"/>
               </w:rPr>
             </w:pPr>
-            <w:proofErr w:type="gramStart"/>
-            <w:r>
-              <w:rPr>
-                <w:spacing w:val="-2"/>
-                <w:sz w:val="24"/>
-              </w:rPr>
-              <w:t>VARCHAR(</w:t>
-            </w:r>
-            <w:proofErr w:type="gramEnd"/>
-            <w:r>
-              <w:rPr>
-                <w:spacing w:val="-2"/>
-                <w:sz w:val="24"/>
-              </w:rPr>
-              <w:t>45)</w:t>
+            <w:r>
+              <w:rPr>
+                <w:spacing w:val="-2"/>
+                <w:sz w:val="24"/>
+              </w:rPr>
+              <w:t>VARCHAR(45)</w:t>
             </w:r>
           </w:p>
         </w:tc>
@@ -26527,21 +24313,12 @@
                 <w:sz w:val="24"/>
               </w:rPr>
             </w:pPr>
-            <w:proofErr w:type="gramStart"/>
-            <w:r>
-              <w:rPr>
-                <w:spacing w:val="-2"/>
-                <w:sz w:val="24"/>
-              </w:rPr>
-              <w:t>VARCHAR(</w:t>
-            </w:r>
-            <w:proofErr w:type="gramEnd"/>
-            <w:r>
-              <w:rPr>
-                <w:spacing w:val="-2"/>
-                <w:sz w:val="24"/>
-              </w:rPr>
-              <w:t>20)</w:t>
+            <w:r>
+              <w:rPr>
+                <w:spacing w:val="-2"/>
+                <w:sz w:val="24"/>
+              </w:rPr>
+              <w:t>VARCHAR(20)</w:t>
             </w:r>
           </w:p>
         </w:tc>
@@ -26711,21 +24488,12 @@
                 <w:sz w:val="24"/>
               </w:rPr>
             </w:pPr>
-            <w:proofErr w:type="gramStart"/>
-            <w:r>
-              <w:rPr>
-                <w:spacing w:val="-2"/>
-                <w:sz w:val="24"/>
-              </w:rPr>
-              <w:t>VARCHAR(</w:t>
-            </w:r>
-            <w:proofErr w:type="gramEnd"/>
-            <w:r>
-              <w:rPr>
-                <w:spacing w:val="-2"/>
-                <w:sz w:val="24"/>
-              </w:rPr>
-              <w:t>20)</w:t>
+            <w:r>
+              <w:rPr>
+                <w:spacing w:val="-2"/>
+                <w:sz w:val="24"/>
+              </w:rPr>
+              <w:t>VARCHAR(20)</w:t>
             </w:r>
           </w:p>
         </w:tc>
@@ -26873,21 +24641,12 @@
                 <w:sz w:val="24"/>
               </w:rPr>
             </w:pPr>
-            <w:proofErr w:type="spellStart"/>
-            <w:r>
-              <w:rPr>
-                <w:spacing w:val="-2"/>
-                <w:sz w:val="24"/>
-              </w:rPr>
-              <w:t>warehouse_entry_d</w:t>
-            </w:r>
-            <w:proofErr w:type="spellEnd"/>
-            <w:r>
-              <w:rPr>
-                <w:spacing w:val="-2"/>
-                <w:sz w:val="24"/>
-              </w:rPr>
-              <w:t xml:space="preserve"> </w:t>
+            <w:r>
+              <w:rPr>
+                <w:spacing w:val="-2"/>
+                <w:sz w:val="24"/>
+              </w:rPr>
+              <w:t xml:space="preserve">warehouse_entry_d </w:t>
             </w:r>
             <w:r>
               <w:rPr>
@@ -27802,7 +25561,6 @@
                 <w:sz w:val="24"/>
               </w:rPr>
             </w:pPr>
-            <w:proofErr w:type="spellStart"/>
             <w:r>
               <w:rPr>
                 <w:spacing w:val="-2"/>
@@ -27810,7 +25568,6 @@
               </w:rPr>
               <w:t>image_url</w:t>
             </w:r>
-            <w:proofErr w:type="spellEnd"/>
           </w:p>
         </w:tc>
         <w:tc>
@@ -27827,21 +25584,12 @@
                 <w:sz w:val="24"/>
               </w:rPr>
             </w:pPr>
-            <w:proofErr w:type="gramStart"/>
-            <w:r>
-              <w:rPr>
-                <w:spacing w:val="-2"/>
-                <w:sz w:val="24"/>
-              </w:rPr>
-              <w:t>varchar(</w:t>
-            </w:r>
-            <w:proofErr w:type="gramEnd"/>
-            <w:r>
-              <w:rPr>
-                <w:spacing w:val="-2"/>
-                <w:sz w:val="24"/>
-              </w:rPr>
-              <w:t>45)</w:t>
+            <w:r>
+              <w:rPr>
+                <w:spacing w:val="-2"/>
+                <w:sz w:val="24"/>
+              </w:rPr>
+              <w:t>varchar(45)</w:t>
             </w:r>
           </w:p>
         </w:tc>
@@ -27970,7 +25718,6 @@
                 <w:sz w:val="24"/>
               </w:rPr>
             </w:pPr>
-            <w:proofErr w:type="spellStart"/>
             <w:r>
               <w:rPr>
                 <w:spacing w:val="-2"/>
@@ -27978,7 +25725,6 @@
               </w:rPr>
               <w:t>is_available_for_rush</w:t>
             </w:r>
-            <w:proofErr w:type="spellEnd"/>
           </w:p>
         </w:tc>
         <w:tc>
@@ -28620,21 +26366,12 @@
                 <w:sz w:val="24"/>
               </w:rPr>
             </w:pPr>
-            <w:proofErr w:type="gramStart"/>
-            <w:r>
-              <w:rPr>
-                <w:spacing w:val="-2"/>
-                <w:sz w:val="24"/>
-              </w:rPr>
-              <w:t>VARCHAR(</w:t>
-            </w:r>
-            <w:proofErr w:type="gramEnd"/>
-            <w:r>
-              <w:rPr>
-                <w:spacing w:val="-2"/>
-                <w:sz w:val="24"/>
-              </w:rPr>
-              <w:t>80)</w:t>
+            <w:r>
+              <w:rPr>
+                <w:spacing w:val="-2"/>
+                <w:sz w:val="24"/>
+              </w:rPr>
+              <w:t>VARCHAR(80)</w:t>
             </w:r>
           </w:p>
         </w:tc>
@@ -28802,7 +26539,6 @@
                 <w:sz w:val="24"/>
               </w:rPr>
             </w:pPr>
-            <w:proofErr w:type="spellStart"/>
             <w:r>
               <w:rPr>
                 <w:spacing w:val="-2"/>
@@ -28810,7 +26546,6 @@
               </w:rPr>
               <w:t>record_label</w:t>
             </w:r>
-            <w:proofErr w:type="spellEnd"/>
           </w:p>
         </w:tc>
         <w:tc>
@@ -28826,21 +26561,12 @@
                 <w:sz w:val="24"/>
               </w:rPr>
             </w:pPr>
-            <w:proofErr w:type="gramStart"/>
-            <w:r>
-              <w:rPr>
-                <w:spacing w:val="-2"/>
-                <w:sz w:val="24"/>
-              </w:rPr>
-              <w:t>VARCHAR(</w:t>
-            </w:r>
-            <w:proofErr w:type="gramEnd"/>
-            <w:r>
-              <w:rPr>
-                <w:spacing w:val="-2"/>
-                <w:sz w:val="24"/>
-              </w:rPr>
-              <w:t>45)</w:t>
+            <w:r>
+              <w:rPr>
+                <w:spacing w:val="-2"/>
+                <w:sz w:val="24"/>
+              </w:rPr>
+              <w:t>VARCHAR(45)</w:t>
             </w:r>
           </w:p>
         </w:tc>
@@ -29017,21 +26743,12 @@
                 <w:sz w:val="24"/>
               </w:rPr>
             </w:pPr>
-            <w:proofErr w:type="gramStart"/>
-            <w:r>
-              <w:rPr>
-                <w:spacing w:val="-2"/>
-                <w:sz w:val="24"/>
-              </w:rPr>
-              <w:t>VARCHAR(</w:t>
-            </w:r>
-            <w:proofErr w:type="gramEnd"/>
-            <w:r>
-              <w:rPr>
-                <w:spacing w:val="-2"/>
-                <w:sz w:val="24"/>
-              </w:rPr>
-              <w:t>45)</w:t>
+            <w:r>
+              <w:rPr>
+                <w:spacing w:val="-2"/>
+                <w:sz w:val="24"/>
+              </w:rPr>
+              <w:t>VARCHAR(45)</w:t>
             </w:r>
           </w:p>
         </w:tc>
@@ -29173,7 +26890,6 @@
                 <w:sz w:val="24"/>
               </w:rPr>
             </w:pPr>
-            <w:proofErr w:type="spellStart"/>
             <w:r>
               <w:rPr>
                 <w:spacing w:val="-2"/>
@@ -29181,7 +26897,6 @@
               </w:rPr>
               <w:t>tracklist</w:t>
             </w:r>
-            <w:proofErr w:type="spellEnd"/>
           </w:p>
         </w:tc>
         <w:tc>
@@ -29197,21 +26912,12 @@
                 <w:sz w:val="24"/>
               </w:rPr>
             </w:pPr>
-            <w:proofErr w:type="gramStart"/>
-            <w:r>
-              <w:rPr>
-                <w:spacing w:val="-2"/>
-                <w:sz w:val="24"/>
-              </w:rPr>
-              <w:t>VARCHAR(</w:t>
-            </w:r>
-            <w:proofErr w:type="gramEnd"/>
-            <w:r>
-              <w:rPr>
-                <w:spacing w:val="-2"/>
-                <w:sz w:val="24"/>
-              </w:rPr>
-              <w:t>45)</w:t>
+            <w:r>
+              <w:rPr>
+                <w:spacing w:val="-2"/>
+                <w:sz w:val="24"/>
+              </w:rPr>
+              <w:t>VARCHAR(45)</w:t>
             </w:r>
           </w:p>
         </w:tc>
@@ -29277,7 +26983,6 @@
               </w:rPr>
               <w:t xml:space="preserve"> </w:t>
             </w:r>
-            <w:proofErr w:type="spellStart"/>
             <w:r>
               <w:rPr>
                 <w:spacing w:val="-2"/>
@@ -29285,7 +26990,6 @@
               </w:rPr>
               <w:t>tracklist</w:t>
             </w:r>
-            <w:proofErr w:type="spellEnd"/>
           </w:p>
         </w:tc>
       </w:tr>
@@ -29355,7 +27059,6 @@
                 <w:sz w:val="24"/>
               </w:rPr>
             </w:pPr>
-            <w:proofErr w:type="spellStart"/>
             <w:r>
               <w:rPr>
                 <w:spacing w:val="-2"/>
@@ -29363,7 +27066,6 @@
               </w:rPr>
               <w:t>release_date</w:t>
             </w:r>
-            <w:proofErr w:type="spellEnd"/>
           </w:p>
         </w:tc>
         <w:tc>
@@ -29497,14 +27199,12 @@
         </w:rPr>
         <w:t xml:space="preserve"> </w:t>
       </w:r>
-      <w:proofErr w:type="spellStart"/>
       <w:r>
         <w:rPr>
           <w:spacing w:val="-5"/>
         </w:rPr>
         <w:t>dvd</w:t>
       </w:r>
-      <w:proofErr w:type="spellEnd"/>
     </w:p>
     <w:p>
       <w:pPr>
@@ -30032,21 +27732,12 @@
                 <w:sz w:val="24"/>
               </w:rPr>
             </w:pPr>
-            <w:proofErr w:type="gramStart"/>
-            <w:r>
-              <w:rPr>
-                <w:spacing w:val="-2"/>
-                <w:sz w:val="24"/>
-              </w:rPr>
-              <w:t>VARCHAR(</w:t>
-            </w:r>
-            <w:proofErr w:type="gramEnd"/>
-            <w:r>
-              <w:rPr>
-                <w:spacing w:val="-2"/>
-                <w:sz w:val="24"/>
-              </w:rPr>
-              <w:t>45)</w:t>
+            <w:r>
+              <w:rPr>
+                <w:spacing w:val="-2"/>
+                <w:sz w:val="24"/>
+              </w:rPr>
+              <w:t>VARCHAR(45)</w:t>
             </w:r>
           </w:p>
         </w:tc>
@@ -30210,21 +27901,12 @@
                 <w:sz w:val="24"/>
               </w:rPr>
             </w:pPr>
-            <w:proofErr w:type="gramStart"/>
-            <w:r>
-              <w:rPr>
-                <w:spacing w:val="-2"/>
-                <w:sz w:val="24"/>
-              </w:rPr>
-              <w:t>VARCHAR(</w:t>
-            </w:r>
-            <w:proofErr w:type="gramEnd"/>
-            <w:r>
-              <w:rPr>
-                <w:spacing w:val="-2"/>
-                <w:sz w:val="24"/>
-              </w:rPr>
-              <w:t>45)</w:t>
+            <w:r>
+              <w:rPr>
+                <w:spacing w:val="-2"/>
+                <w:sz w:val="24"/>
+              </w:rPr>
+              <w:t>VARCHAR(45)</w:t>
             </w:r>
           </w:p>
         </w:tc>
@@ -30388,21 +28070,12 @@
                 <w:sz w:val="24"/>
               </w:rPr>
             </w:pPr>
-            <w:proofErr w:type="gramStart"/>
-            <w:r>
-              <w:rPr>
-                <w:spacing w:val="-2"/>
-                <w:sz w:val="24"/>
-              </w:rPr>
-              <w:t>VARCHAR(</w:t>
-            </w:r>
-            <w:proofErr w:type="gramEnd"/>
-            <w:r>
-              <w:rPr>
-                <w:spacing w:val="-2"/>
-                <w:sz w:val="24"/>
-              </w:rPr>
-              <w:t>45)</w:t>
+            <w:r>
+              <w:rPr>
+                <w:spacing w:val="-2"/>
+                <w:sz w:val="24"/>
+              </w:rPr>
+              <w:t>VARCHAR(45)</w:t>
             </w:r>
           </w:p>
         </w:tc>
@@ -30545,7 +28218,6 @@
                 <w:sz w:val="24"/>
               </w:rPr>
             </w:pPr>
-            <w:proofErr w:type="spellStart"/>
             <w:r>
               <w:rPr>
                 <w:spacing w:val="-2"/>
@@ -30553,7 +28225,6 @@
               </w:rPr>
               <w:t>disc_type</w:t>
             </w:r>
-            <w:proofErr w:type="spellEnd"/>
           </w:p>
         </w:tc>
         <w:tc>
@@ -30569,21 +28240,12 @@
                 <w:sz w:val="24"/>
               </w:rPr>
             </w:pPr>
-            <w:proofErr w:type="gramStart"/>
-            <w:r>
-              <w:rPr>
-                <w:spacing w:val="-2"/>
-                <w:sz w:val="24"/>
-              </w:rPr>
-              <w:t>VARCHAR(</w:t>
-            </w:r>
-            <w:proofErr w:type="gramEnd"/>
-            <w:r>
-              <w:rPr>
-                <w:spacing w:val="-2"/>
-                <w:sz w:val="24"/>
-              </w:rPr>
-              <w:t>45)</w:t>
+            <w:r>
+              <w:rPr>
+                <w:spacing w:val="-2"/>
+                <w:sz w:val="24"/>
+              </w:rPr>
+              <w:t>VARCHAR(45)</w:t>
             </w:r>
           </w:p>
         </w:tc>
@@ -30760,21 +28422,12 @@
                 <w:sz w:val="24"/>
               </w:rPr>
             </w:pPr>
-            <w:proofErr w:type="gramStart"/>
-            <w:r>
-              <w:rPr>
-                <w:spacing w:val="-2"/>
-                <w:sz w:val="24"/>
-              </w:rPr>
-              <w:t>VARCHAR(</w:t>
-            </w:r>
-            <w:proofErr w:type="gramEnd"/>
-            <w:r>
-              <w:rPr>
-                <w:spacing w:val="-2"/>
-                <w:sz w:val="24"/>
-              </w:rPr>
-              <w:t>45)</w:t>
+            <w:r>
+              <w:rPr>
+                <w:spacing w:val="-2"/>
+                <w:sz w:val="24"/>
+              </w:rPr>
+              <w:t>VARCHAR(45)</w:t>
             </w:r>
           </w:p>
         </w:tc>
@@ -30938,21 +28591,12 @@
                 <w:sz w:val="24"/>
               </w:rPr>
             </w:pPr>
-            <w:proofErr w:type="gramStart"/>
-            <w:r>
-              <w:rPr>
-                <w:spacing w:val="-2"/>
-                <w:sz w:val="24"/>
-              </w:rPr>
-              <w:t>VARCHAR(</w:t>
-            </w:r>
-            <w:proofErr w:type="gramEnd"/>
-            <w:r>
-              <w:rPr>
-                <w:spacing w:val="-2"/>
-                <w:sz w:val="24"/>
-              </w:rPr>
-              <w:t>200)</w:t>
+            <w:r>
+              <w:rPr>
+                <w:spacing w:val="-2"/>
+                <w:sz w:val="24"/>
+              </w:rPr>
+              <w:t>VARCHAR(200)</w:t>
             </w:r>
           </w:p>
         </w:tc>
@@ -31094,7 +28738,6 @@
                 <w:sz w:val="24"/>
               </w:rPr>
             </w:pPr>
-            <w:proofErr w:type="spellStart"/>
             <w:r>
               <w:rPr>
                 <w:spacing w:val="-2"/>
@@ -31102,7 +28745,6 @@
               </w:rPr>
               <w:t>release_date</w:t>
             </w:r>
-            <w:proofErr w:type="spellEnd"/>
           </w:p>
         </w:tc>
         <w:tc>
@@ -31278,7 +28920,6 @@
                 <w:sz w:val="24"/>
               </w:rPr>
             </w:pPr>
-            <w:proofErr w:type="spellStart"/>
             <w:r>
               <w:rPr>
                 <w:spacing w:val="-2"/>
@@ -31286,7 +28927,6 @@
               </w:rPr>
               <w:t>run_time</w:t>
             </w:r>
-            <w:proofErr w:type="spellEnd"/>
           </w:p>
         </w:tc>
         <w:tc>
@@ -31360,14 +29000,12 @@
                 <w:sz w:val="24"/>
               </w:rPr>
             </w:pPr>
-            <w:proofErr w:type="gramStart"/>
             <w:r>
               <w:rPr>
                 <w:sz w:val="24"/>
               </w:rPr>
               <w:t>DVD</w:t>
             </w:r>
-            <w:proofErr w:type="gramEnd"/>
             <w:r>
               <w:rPr>
                 <w:spacing w:val="-15"/>
@@ -31388,19 +29026,11 @@
               </w:rPr>
               <w:t xml:space="preserve"> </w:t>
             </w:r>
-            <w:proofErr w:type="spellStart"/>
-            <w:r>
-              <w:rPr>
-                <w:sz w:val="24"/>
-              </w:rPr>
-              <w:t>timein</w:t>
-            </w:r>
-            <w:proofErr w:type="spellEnd"/>
-            <w:r>
-              <w:rPr>
-                <w:sz w:val="24"/>
-              </w:rPr>
-              <w:t xml:space="preserve"> </w:t>
+            <w:r>
+              <w:rPr>
+                <w:sz w:val="24"/>
+              </w:rPr>
+              <w:t xml:space="preserve">timein </w:t>
             </w:r>
             <w:r>
               <w:rPr>
@@ -31974,21 +29604,12 @@
                 <w:sz w:val="24"/>
               </w:rPr>
             </w:pPr>
-            <w:proofErr w:type="gramStart"/>
-            <w:r>
-              <w:rPr>
-                <w:spacing w:val="-2"/>
-                <w:sz w:val="24"/>
-              </w:rPr>
-              <w:t>VARCHAR(</w:t>
-            </w:r>
-            <w:proofErr w:type="gramEnd"/>
-            <w:r>
-              <w:rPr>
-                <w:spacing w:val="-2"/>
-                <w:sz w:val="24"/>
-              </w:rPr>
-              <w:t>80)</w:t>
+            <w:r>
+              <w:rPr>
+                <w:spacing w:val="-2"/>
+                <w:sz w:val="24"/>
+              </w:rPr>
+              <w:t>VARCHAR(80)</w:t>
             </w:r>
           </w:p>
         </w:tc>
@@ -32171,21 +29792,12 @@
                 <w:sz w:val="24"/>
               </w:rPr>
             </w:pPr>
-            <w:proofErr w:type="gramStart"/>
-            <w:r>
-              <w:rPr>
-                <w:spacing w:val="-2"/>
-                <w:sz w:val="24"/>
-              </w:rPr>
-              <w:t>VARCHAR(</w:t>
-            </w:r>
-            <w:proofErr w:type="gramEnd"/>
-            <w:r>
-              <w:rPr>
-                <w:spacing w:val="-2"/>
-                <w:sz w:val="24"/>
-              </w:rPr>
-              <w:t>45)</w:t>
+            <w:r>
+              <w:rPr>
+                <w:spacing w:val="-2"/>
+                <w:sz w:val="24"/>
+              </w:rPr>
+              <w:t>VARCHAR(45)</w:t>
             </w:r>
           </w:p>
         </w:tc>
@@ -32342,21 +29954,12 @@
                 <w:sz w:val="24"/>
               </w:rPr>
             </w:pPr>
-            <w:proofErr w:type="gramStart"/>
-            <w:r>
-              <w:rPr>
-                <w:spacing w:val="-2"/>
-                <w:sz w:val="24"/>
-              </w:rPr>
-              <w:t>VARCHAR(</w:t>
-            </w:r>
-            <w:proofErr w:type="gramEnd"/>
-            <w:r>
-              <w:rPr>
-                <w:spacing w:val="-2"/>
-                <w:sz w:val="24"/>
-              </w:rPr>
-              <w:t>45)</w:t>
+            <w:r>
+              <w:rPr>
+                <w:spacing w:val="-2"/>
+                <w:sz w:val="24"/>
+              </w:rPr>
+              <w:t>VARCHAR(45)</w:t>
             </w:r>
           </w:p>
         </w:tc>
@@ -32513,21 +30116,12 @@
                 <w:sz w:val="24"/>
               </w:rPr>
             </w:pPr>
-            <w:proofErr w:type="gramStart"/>
-            <w:r>
-              <w:rPr>
-                <w:spacing w:val="-2"/>
-                <w:sz w:val="24"/>
-              </w:rPr>
-              <w:t>VARCHAR(</w:t>
-            </w:r>
-            <w:proofErr w:type="gramEnd"/>
-            <w:r>
-              <w:rPr>
-                <w:spacing w:val="-2"/>
-                <w:sz w:val="24"/>
-              </w:rPr>
-              <w:t>45)</w:t>
+            <w:r>
+              <w:rPr>
+                <w:spacing w:val="-2"/>
+                <w:sz w:val="24"/>
+              </w:rPr>
+              <w:t>VARCHAR(45)</w:t>
             </w:r>
           </w:p>
         </w:tc>
@@ -32662,7 +30256,6 @@
                 <w:sz w:val="24"/>
               </w:rPr>
             </w:pPr>
-            <w:proofErr w:type="spellStart"/>
             <w:r>
               <w:rPr>
                 <w:spacing w:val="-2"/>
@@ -32670,7 +30263,6 @@
               </w:rPr>
               <w:t>cover_type</w:t>
             </w:r>
-            <w:proofErr w:type="spellEnd"/>
           </w:p>
         </w:tc>
         <w:tc>
@@ -32686,21 +30278,12 @@
                 <w:sz w:val="24"/>
               </w:rPr>
             </w:pPr>
-            <w:proofErr w:type="gramStart"/>
-            <w:r>
-              <w:rPr>
-                <w:spacing w:val="-2"/>
-                <w:sz w:val="24"/>
-              </w:rPr>
-              <w:t>VARCHAR(</w:t>
-            </w:r>
-            <w:proofErr w:type="gramEnd"/>
-            <w:r>
-              <w:rPr>
-                <w:spacing w:val="-2"/>
-                <w:sz w:val="24"/>
-              </w:rPr>
-              <w:t>45)</w:t>
+            <w:r>
+              <w:rPr>
+                <w:spacing w:val="-2"/>
+                <w:sz w:val="24"/>
+              </w:rPr>
+              <w:t>VARCHAR(45)</w:t>
             </w:r>
           </w:p>
         </w:tc>
@@ -32855,7 +30438,6 @@
                 <w:sz w:val="24"/>
               </w:rPr>
             </w:pPr>
-            <w:proofErr w:type="spellStart"/>
             <w:r>
               <w:rPr>
                 <w:spacing w:val="-2"/>
@@ -32863,7 +30445,6 @@
               </w:rPr>
               <w:t>publication_date</w:t>
             </w:r>
-            <w:proofErr w:type="spellEnd"/>
           </w:p>
         </w:tc>
         <w:tc>
@@ -33032,7 +30613,6 @@
                 <w:sz w:val="24"/>
               </w:rPr>
             </w:pPr>
-            <w:proofErr w:type="spellStart"/>
             <w:r>
               <w:rPr>
                 <w:spacing w:val="-2"/>
@@ -33040,7 +30620,6 @@
               </w:rPr>
               <w:t>number_of_pages</w:t>
             </w:r>
-            <w:proofErr w:type="spellEnd"/>
           </w:p>
         </w:tc>
         <w:tc>
@@ -33692,7 +31271,6 @@
                 <w:sz w:val="24"/>
               </w:rPr>
             </w:pPr>
-            <w:proofErr w:type="spellStart"/>
             <w:r>
               <w:rPr>
                 <w:spacing w:val="-2"/>
@@ -33700,7 +31278,6 @@
               </w:rPr>
               <w:t>shipping_fee</w:t>
             </w:r>
-            <w:proofErr w:type="spellEnd"/>
           </w:p>
         </w:tc>
         <w:tc>
@@ -33834,14 +31411,12 @@
         </w:rPr>
         <w:t xml:space="preserve"> </w:t>
       </w:r>
-      <w:proofErr w:type="spellStart"/>
       <w:r>
         <w:rPr>
           <w:spacing w:val="-2"/>
         </w:rPr>
         <w:t>order_media</w:t>
       </w:r>
-      <w:proofErr w:type="spellEnd"/>
     </w:p>
     <w:p>
       <w:pPr>
@@ -34357,7 +31932,6 @@
                 <w:sz w:val="24"/>
               </w:rPr>
             </w:pPr>
-            <w:proofErr w:type="spellStart"/>
             <w:r>
               <w:rPr>
                 <w:spacing w:val="-2"/>
@@ -34365,7 +31939,6 @@
               </w:rPr>
               <w:t>media_id</w:t>
             </w:r>
-            <w:proofErr w:type="spellEnd"/>
           </w:p>
         </w:tc>
         <w:tc>
@@ -34381,21 +31954,12 @@
                 <w:sz w:val="24"/>
               </w:rPr>
             </w:pPr>
-            <w:proofErr w:type="gramStart"/>
-            <w:r>
-              <w:rPr>
-                <w:spacing w:val="-2"/>
-                <w:sz w:val="24"/>
-              </w:rPr>
-              <w:t>VARCHAR(</w:t>
-            </w:r>
-            <w:proofErr w:type="gramEnd"/>
-            <w:r>
-              <w:rPr>
-                <w:spacing w:val="-2"/>
-                <w:sz w:val="24"/>
-              </w:rPr>
-              <w:t>45)</w:t>
+            <w:r>
+              <w:rPr>
+                <w:spacing w:val="-2"/>
+                <w:sz w:val="24"/>
+              </w:rPr>
+              <w:t>VARCHAR(45)</w:t>
             </w:r>
           </w:p>
         </w:tc>
@@ -34546,7 +32110,6 @@
                 <w:sz w:val="24"/>
               </w:rPr>
             </w:pPr>
-            <w:proofErr w:type="spellStart"/>
             <w:r>
               <w:rPr>
                 <w:spacing w:val="-2"/>
@@ -34554,7 +32117,6 @@
               </w:rPr>
               <w:t>order_id</w:t>
             </w:r>
-            <w:proofErr w:type="spellEnd"/>
           </w:p>
         </w:tc>
         <w:tc>
@@ -35108,7 +32670,6 @@
                 <w:sz w:val="24"/>
               </w:rPr>
             </w:pPr>
-            <w:proofErr w:type="spellStart"/>
             <w:r>
               <w:rPr>
                 <w:spacing w:val="-2"/>
@@ -35116,7 +32677,6 @@
               </w:rPr>
               <w:t>is_rush</w:t>
             </w:r>
-            <w:proofErr w:type="spellEnd"/>
           </w:p>
         </w:tc>
         <w:tc>
@@ -35225,14 +32785,12 @@
         </w:rPr>
         <w:t xml:space="preserve"> </w:t>
       </w:r>
-      <w:proofErr w:type="spellStart"/>
       <w:r>
         <w:rPr>
           <w:spacing w:val="-2"/>
         </w:rPr>
         <w:t>delivery_info</w:t>
       </w:r>
-      <w:proofErr w:type="spellEnd"/>
     </w:p>
     <w:p>
       <w:pPr>
@@ -35751,7 +33309,6 @@
                 <w:sz w:val="24"/>
               </w:rPr>
             </w:pPr>
-            <w:proofErr w:type="spellStart"/>
             <w:r>
               <w:rPr>
                 <w:spacing w:val="-5"/>
@@ -35759,7 +33316,6 @@
               </w:rPr>
               <w:t>order_id</w:t>
             </w:r>
-            <w:proofErr w:type="spellEnd"/>
           </w:p>
         </w:tc>
         <w:tc>
@@ -35933,21 +33489,12 @@
                 <w:sz w:val="24"/>
               </w:rPr>
             </w:pPr>
-            <w:proofErr w:type="gramStart"/>
-            <w:r>
-              <w:rPr>
-                <w:spacing w:val="-2"/>
-                <w:sz w:val="24"/>
-              </w:rPr>
-              <w:t>VARCHAR(</w:t>
-            </w:r>
-            <w:proofErr w:type="gramEnd"/>
-            <w:r>
-              <w:rPr>
-                <w:spacing w:val="-2"/>
-                <w:sz w:val="24"/>
-              </w:rPr>
-              <w:t>45)</w:t>
+            <w:r>
+              <w:rPr>
+                <w:spacing w:val="-2"/>
+                <w:sz w:val="24"/>
+              </w:rPr>
+              <w:t>VARCHAR(45)</w:t>
             </w:r>
           </w:p>
         </w:tc>
@@ -36117,21 +33664,12 @@
                 <w:sz w:val="24"/>
               </w:rPr>
             </w:pPr>
-            <w:proofErr w:type="gramStart"/>
-            <w:r>
-              <w:rPr>
-                <w:spacing w:val="-2"/>
-                <w:sz w:val="24"/>
-              </w:rPr>
-              <w:t>VARCHAR(</w:t>
-            </w:r>
-            <w:proofErr w:type="gramEnd"/>
-            <w:r>
-              <w:rPr>
-                <w:spacing w:val="-2"/>
-                <w:sz w:val="24"/>
-              </w:rPr>
-              <w:t>45)</w:t>
+            <w:r>
+              <w:rPr>
+                <w:spacing w:val="-2"/>
+                <w:sz w:val="24"/>
+              </w:rPr>
+              <w:t>VARCHAR(45)</w:t>
             </w:r>
           </w:p>
         </w:tc>
@@ -36317,21 +33855,12 @@
                 <w:sz w:val="24"/>
               </w:rPr>
             </w:pPr>
-            <w:proofErr w:type="gramStart"/>
-            <w:r>
-              <w:rPr>
-                <w:spacing w:val="-2"/>
-                <w:sz w:val="24"/>
-              </w:rPr>
-              <w:t>VARCHAR(</w:t>
-            </w:r>
-            <w:proofErr w:type="gramEnd"/>
-            <w:r>
-              <w:rPr>
-                <w:spacing w:val="-2"/>
-                <w:sz w:val="24"/>
-              </w:rPr>
-              <w:t>100)</w:t>
+            <w:r>
+              <w:rPr>
+                <w:spacing w:val="-2"/>
+                <w:sz w:val="24"/>
+              </w:rPr>
+              <w:t>VARCHAR(100)</w:t>
             </w:r>
           </w:p>
         </w:tc>
@@ -36499,21 +34028,12 @@
                 <w:sz w:val="24"/>
               </w:rPr>
             </w:pPr>
-            <w:proofErr w:type="gramStart"/>
-            <w:r>
-              <w:rPr>
-                <w:spacing w:val="-2"/>
-                <w:sz w:val="24"/>
-              </w:rPr>
-              <w:t>VARCHAR(</w:t>
-            </w:r>
-            <w:proofErr w:type="gramEnd"/>
-            <w:r>
-              <w:rPr>
-                <w:spacing w:val="-2"/>
-                <w:sz w:val="24"/>
-              </w:rPr>
-              <w:t>100)</w:t>
+            <w:r>
+              <w:rPr>
+                <w:spacing w:val="-2"/>
+                <w:sz w:val="24"/>
+              </w:rPr>
+              <w:t>VARCHAR(100)</w:t>
             </w:r>
           </w:p>
         </w:tc>
@@ -36681,21 +34201,12 @@
                 <w:sz w:val="24"/>
               </w:rPr>
             </w:pPr>
-            <w:proofErr w:type="gramStart"/>
-            <w:r>
-              <w:rPr>
-                <w:spacing w:val="-2"/>
-                <w:sz w:val="24"/>
-              </w:rPr>
-              <w:t>VARCHAR(</w:t>
-            </w:r>
-            <w:proofErr w:type="gramEnd"/>
-            <w:r>
-              <w:rPr>
-                <w:spacing w:val="-2"/>
-                <w:sz w:val="24"/>
-              </w:rPr>
-              <w:t>45)</w:t>
+            <w:r>
+              <w:rPr>
+                <w:spacing w:val="-2"/>
+                <w:sz w:val="24"/>
+              </w:rPr>
+              <w:t>VARCHAR(45)</w:t>
             </w:r>
           </w:p>
         </w:tc>
@@ -36833,7 +34344,6 @@
                 <w:sz w:val="24"/>
               </w:rPr>
             </w:pPr>
-            <w:proofErr w:type="spellStart"/>
             <w:r>
               <w:rPr>
                 <w:spacing w:val="-2"/>
@@ -36841,7 +34351,6 @@
               </w:rPr>
               <w:t>phone_number</w:t>
             </w:r>
-            <w:proofErr w:type="spellEnd"/>
           </w:p>
         </w:tc>
         <w:tc>
@@ -36858,21 +34367,12 @@
                 <w:sz w:val="24"/>
               </w:rPr>
             </w:pPr>
-            <w:proofErr w:type="gramStart"/>
-            <w:r>
-              <w:rPr>
-                <w:spacing w:val="-2"/>
-                <w:sz w:val="24"/>
-              </w:rPr>
-              <w:t>VARCHAR(</w:t>
-            </w:r>
-            <w:proofErr w:type="gramEnd"/>
-            <w:r>
-              <w:rPr>
-                <w:spacing w:val="-2"/>
-                <w:sz w:val="24"/>
-              </w:rPr>
-              <w:t>45)</w:t>
+            <w:r>
+              <w:rPr>
+                <w:spacing w:val="-2"/>
+                <w:sz w:val="24"/>
+              </w:rPr>
+              <w:t>VARCHAR(45)</w:t>
             </w:r>
           </w:p>
         </w:tc>
@@ -36980,14 +34480,12 @@
         </w:rPr>
         <w:t xml:space="preserve"> </w:t>
       </w:r>
-      <w:proofErr w:type="spellStart"/>
       <w:r>
         <w:rPr>
           <w:spacing w:val="-2"/>
         </w:rPr>
         <w:t>rush_info</w:t>
       </w:r>
-      <w:proofErr w:type="spellEnd"/>
     </w:p>
     <w:p>
       <w:pPr>
@@ -37506,7 +35004,6 @@
                 <w:sz w:val="24"/>
               </w:rPr>
             </w:pPr>
-            <w:proofErr w:type="spellStart"/>
             <w:r>
               <w:rPr>
                 <w:spacing w:val="-5"/>
@@ -37514,7 +35011,6 @@
               </w:rPr>
               <w:t>order_id</w:t>
             </w:r>
-            <w:proofErr w:type="spellEnd"/>
           </w:p>
         </w:tc>
         <w:tc>
@@ -37687,21 +35183,12 @@
                 <w:sz w:val="24"/>
               </w:rPr>
             </w:pPr>
-            <w:proofErr w:type="gramStart"/>
-            <w:r>
-              <w:rPr>
-                <w:spacing w:val="-2"/>
-                <w:sz w:val="24"/>
-              </w:rPr>
-              <w:t>VARCHAR(</w:t>
-            </w:r>
-            <w:proofErr w:type="gramEnd"/>
-            <w:r>
-              <w:rPr>
-                <w:spacing w:val="-2"/>
-                <w:sz w:val="24"/>
-              </w:rPr>
-              <w:t>100)</w:t>
+            <w:r>
+              <w:rPr>
+                <w:spacing w:val="-2"/>
+                <w:sz w:val="24"/>
+              </w:rPr>
+              <w:t>VARCHAR(100)</w:t>
             </w:r>
           </w:p>
         </w:tc>
@@ -37849,7 +35336,6 @@
                 <w:sz w:val="24"/>
               </w:rPr>
             </w:pPr>
-            <w:proofErr w:type="spellStart"/>
             <w:r>
               <w:rPr>
                 <w:spacing w:val="-2"/>
@@ -37857,7 +35343,6 @@
               </w:rPr>
               <w:t>time_delivery</w:t>
             </w:r>
-            <w:proofErr w:type="spellEnd"/>
           </w:p>
         </w:tc>
         <w:tc>
@@ -38510,7 +35995,6 @@
                 <w:sz w:val="24"/>
               </w:rPr>
             </w:pPr>
-            <w:proofErr w:type="spellStart"/>
             <w:r>
               <w:rPr>
                 <w:spacing w:val="-5"/>
@@ -38518,7 +36002,6 @@
               </w:rPr>
               <w:t>order_id</w:t>
             </w:r>
-            <w:proofErr w:type="spellEnd"/>
           </w:p>
         </w:tc>
         <w:tc>
@@ -38671,7 +36154,6 @@
                 <w:sz w:val="24"/>
               </w:rPr>
             </w:pPr>
-            <w:proofErr w:type="spellStart"/>
             <w:r>
               <w:rPr>
                 <w:spacing w:val="-5"/>
@@ -38679,7 +36161,6 @@
               </w:rPr>
               <w:t>createAt</w:t>
             </w:r>
-            <w:proofErr w:type="spellEnd"/>
           </w:p>
         </w:tc>
         <w:tc>
@@ -39644,21 +37125,12 @@
                 <w:sz w:val="24"/>
               </w:rPr>
             </w:pPr>
-            <w:proofErr w:type="gramStart"/>
             <w:r>
               <w:rPr>
                 <w:spacing w:val="-5"/>
                 <w:sz w:val="24"/>
               </w:rPr>
-              <w:t>VARCHAR(</w:t>
-            </w:r>
-            <w:proofErr w:type="gramEnd"/>
-            <w:r>
-              <w:rPr>
-                <w:spacing w:val="-5"/>
-                <w:sz w:val="24"/>
-              </w:rPr>
-              <w:t>45)</w:t>
+              <w:t>VARCHAR(45)</w:t>
             </w:r>
           </w:p>
         </w:tc>
@@ -39813,21 +37285,12 @@
                 <w:sz w:val="24"/>
               </w:rPr>
             </w:pPr>
-            <w:proofErr w:type="gramStart"/>
             <w:r>
               <w:rPr>
                 <w:spacing w:val="-5"/>
                 <w:sz w:val="24"/>
               </w:rPr>
-              <w:t>VARCHAR(</w:t>
-            </w:r>
-            <w:proofErr w:type="gramEnd"/>
-            <w:r>
-              <w:rPr>
-                <w:spacing w:val="-5"/>
-                <w:sz w:val="24"/>
-              </w:rPr>
-              <w:t>45)</w:t>
+              <w:t>VARCHAR(45)</w:t>
             </w:r>
           </w:p>
         </w:tc>
@@ -39983,21 +37446,12 @@
                 <w:sz w:val="24"/>
               </w:rPr>
             </w:pPr>
-            <w:proofErr w:type="gramStart"/>
             <w:r>
               <w:rPr>
                 <w:spacing w:val="-5"/>
                 <w:sz w:val="24"/>
               </w:rPr>
-              <w:t>VARCHAR(</w:t>
-            </w:r>
-            <w:proofErr w:type="gramEnd"/>
-            <w:r>
-              <w:rPr>
-                <w:spacing w:val="-5"/>
-                <w:sz w:val="24"/>
-              </w:rPr>
-              <w:t>45)</w:t>
+              <w:t>VARCHAR(45)</w:t>
             </w:r>
           </w:p>
         </w:tc>
@@ -40153,21 +37607,12 @@
                 <w:sz w:val="24"/>
               </w:rPr>
             </w:pPr>
-            <w:proofErr w:type="gramStart"/>
             <w:r>
               <w:rPr>
                 <w:spacing w:val="-5"/>
                 <w:sz w:val="24"/>
               </w:rPr>
-              <w:t>VARCHAR(</w:t>
-            </w:r>
-            <w:proofErr w:type="gramEnd"/>
-            <w:r>
-              <w:rPr>
-                <w:spacing w:val="-5"/>
-                <w:sz w:val="24"/>
-              </w:rPr>
-              <w:t>45)</w:t>
+              <w:t>VARCHAR(45)</w:t>
             </w:r>
           </w:p>
         </w:tc>
@@ -40225,13 +37670,7 @@
               <w:rPr>
                 <w:sz w:val="24"/>
               </w:rPr>
-              <w:t>User’s Phone</w:t>
-            </w:r>
-            <w:r>
-              <w:rPr>
-                <w:sz w:val="24"/>
-              </w:rPr>
-              <w:t xml:space="preserve"> </w:t>
+              <w:t xml:space="preserve">User’s Phone </w:t>
             </w:r>
           </w:p>
         </w:tc>
@@ -40473,13 +37912,8 @@
         <w:ind w:left="220"/>
       </w:pPr>
       <w:r>
-        <w:t>&lt;</w:t>
-      </w:r>
-      <w:proofErr w:type="spellStart"/>
-      <w:r>
-        <w:t>VNPay</w:t>
-      </w:r>
-      <w:proofErr w:type="spellEnd"/>
+        <w:t>&lt;VNPay</w:t>
+      </w:r>
       <w:r>
         <w:rPr>
           <w:spacing w:val="-2"/>
@@ -41720,6 +39154,7 @@
   <w:style w:type="character" w:default="1" w:styleId="DefaultParagraphFont">
     <w:name w:val="Default Paragraph Font"/>
     <w:uiPriority w:val="1"/>
+    <w:semiHidden/>
     <w:unhideWhenUsed/>
   </w:style>
   <w:style w:type="table" w:default="1" w:styleId="TableNormal">

</xml_diff>

<commit_message>
Update documentation in PDF
</commit_message>
<xml_diff>
--- a/documents/04012025/SDD.docx
+++ b/documents/04012025/SDD.docx
@@ -542,7 +542,23 @@
           <w:b/>
           <w:sz w:val="28"/>
         </w:rPr>
-        <w:t>: Nguyen Thi Thu Trang</w:t>
+        <w:t xml:space="preserve">: Nguyen </w:t>
+      </w:r>
+      <w:proofErr w:type="spellStart"/>
+      <w:r>
+        <w:rPr>
+          <w:b/>
+          <w:sz w:val="28"/>
+        </w:rPr>
+        <w:t>Thi</w:t>
+      </w:r>
+      <w:proofErr w:type="spellEnd"/>
+      <w:r>
+        <w:rPr>
+          <w:b/>
+          <w:sz w:val="28"/>
+        </w:rPr>
+        <w:t xml:space="preserve"> Thu Trang</w:t>
       </w:r>
     </w:p>
     <w:p>
@@ -1118,7 +1134,23 @@
                 <w:b/>
                 <w:sz w:val="28"/>
               </w:rPr>
-              <w:t>Nguyễn Trọng Đức</w:t>
+              <w:t xml:space="preserve">Nguyễn </w:t>
+            </w:r>
+            <w:proofErr w:type="spellStart"/>
+            <w:r>
+              <w:rPr>
+                <w:b/>
+                <w:sz w:val="28"/>
+              </w:rPr>
+              <w:t>Trọng</w:t>
+            </w:r>
+            <w:proofErr w:type="spellEnd"/>
+            <w:r>
+              <w:rPr>
+                <w:b/>
+                <w:sz w:val="28"/>
+              </w:rPr>
+              <w:t xml:space="preserve"> Đức</w:t>
             </w:r>
           </w:p>
         </w:tc>
@@ -1235,12 +1267,21 @@
                 <w:sz w:val="28"/>
               </w:rPr>
             </w:pPr>
+            <w:proofErr w:type="spellStart"/>
             <w:r>
               <w:rPr>
                 <w:b/>
                 <w:sz w:val="28"/>
               </w:rPr>
-              <w:t>Trần Tiến Đức</w:t>
+              <w:t>Trần</w:t>
+            </w:r>
+            <w:proofErr w:type="spellEnd"/>
+            <w:r>
+              <w:rPr>
+                <w:b/>
+                <w:sz w:val="28"/>
+              </w:rPr>
+              <w:t xml:space="preserve"> Tiến Đức</w:t>
             </w:r>
           </w:p>
         </w:tc>
@@ -5068,7 +5109,15 @@
         <w:t>complete</w:t>
       </w:r>
       <w:r>
-        <w:t xml:space="preserve"> their work in managing products of the store, also assists administrators controlling information of their users. The software at the same time is used by customers for selecting the products they want to purchase, placing and paying the orders.</w:t>
+        <w:t xml:space="preserve"> their work in managing products of the store, also assists administrators controlling information of their users. The software at the same time is used by customers for selecting the products they want to purchase, placing and </w:t>
+      </w:r>
+      <w:proofErr w:type="gramStart"/>
+      <w:r>
+        <w:t>paying</w:t>
+      </w:r>
+      <w:proofErr w:type="gramEnd"/>
+      <w:r>
+        <w:t xml:space="preserve"> the orders.</w:t>
       </w:r>
     </w:p>
     <w:p>
@@ -5335,8 +5384,16 @@
               <w:rPr>
                 <w:sz w:val="24"/>
               </w:rPr>
-              <w:t>item that store</w:t>
-            </w:r>
+              <w:t xml:space="preserve">item that </w:t>
+            </w:r>
+            <w:proofErr w:type="gramStart"/>
+            <w:r>
+              <w:rPr>
+                <w:sz w:val="24"/>
+              </w:rPr>
+              <w:t>store</w:t>
+            </w:r>
+            <w:proofErr w:type="gramEnd"/>
             <w:r>
               <w:rPr>
                 <w:spacing w:val="-3"/>
@@ -5425,12 +5482,14 @@
               </w:rPr>
               <w:t xml:space="preserve"> </w:t>
             </w:r>
+            <w:proofErr w:type="gramStart"/>
             <w:r>
               <w:rPr>
                 <w:sz w:val="24"/>
               </w:rPr>
               <w:t>detail</w:t>
             </w:r>
+            <w:proofErr w:type="gramEnd"/>
             <w:r>
               <w:rPr>
                 <w:spacing w:val="-10"/>
@@ -5986,7 +6045,21 @@
               <w:rPr>
                 <w:sz w:val="24"/>
               </w:rPr>
-              <w:t>between 30% and 150% of the product value.</w:t>
+              <w:t xml:space="preserve">between 30% and 150% of the </w:t>
+            </w:r>
+            <w:proofErr w:type="gramStart"/>
+            <w:r>
+              <w:rPr>
+                <w:sz w:val="24"/>
+              </w:rPr>
+              <w:t>product</w:t>
+            </w:r>
+            <w:proofErr w:type="gramEnd"/>
+            <w:r>
+              <w:rPr>
+                <w:sz w:val="24"/>
+              </w:rPr>
+              <w:t xml:space="preserve"> value.</w:t>
             </w:r>
           </w:p>
         </w:tc>
@@ -6238,12 +6311,14 @@
                 <w:sz w:val="24"/>
               </w:rPr>
             </w:pPr>
+            <w:proofErr w:type="gramStart"/>
             <w:r>
               <w:rPr>
                 <w:sz w:val="24"/>
               </w:rPr>
               <w:t>customers</w:t>
             </w:r>
+            <w:proofErr w:type="gramEnd"/>
             <w:r>
               <w:rPr>
                 <w:spacing w:val="-13"/>
@@ -6481,7 +6556,21 @@
               <w:rPr>
                 <w:sz w:val="24"/>
               </w:rPr>
-              <w:t xml:space="preserve">and temporarily save invoice </w:t>
+              <w:t xml:space="preserve">and temporarily </w:t>
+            </w:r>
+            <w:proofErr w:type="gramStart"/>
+            <w:r>
+              <w:rPr>
+                <w:sz w:val="24"/>
+              </w:rPr>
+              <w:t>save</w:t>
+            </w:r>
+            <w:proofErr w:type="gramEnd"/>
+            <w:r>
+              <w:rPr>
+                <w:sz w:val="24"/>
+              </w:rPr>
+              <w:t xml:space="preserve"> invoice </w:t>
             </w:r>
             <w:r>
               <w:rPr>
@@ -6648,12 +6737,14 @@
         </w:rPr>
         <w:t xml:space="preserve"> </w:t>
       </w:r>
+      <w:proofErr w:type="spellStart"/>
       <w:r>
         <w:rPr>
           <w:sz w:val="24"/>
         </w:rPr>
         <w:t>Thi</w:t>
       </w:r>
+      <w:proofErr w:type="spellEnd"/>
       <w:r>
         <w:rPr>
           <w:spacing w:val="-6"/>
@@ -7058,8 +7149,13 @@
         </w:rPr>
         <w:t xml:space="preserve"> </w:t>
       </w:r>
-      <w:r>
-        <w:t>an use</w:t>
+      <w:proofErr w:type="gramStart"/>
+      <w:r>
+        <w:t>an</w:t>
+      </w:r>
+      <w:proofErr w:type="gramEnd"/>
+      <w:r>
+        <w:t xml:space="preserve"> use</w:t>
       </w:r>
       <w:r>
         <w:rPr>
@@ -7158,7 +7254,15 @@
         <w:t xml:space="preserve"> </w:t>
       </w:r>
       <w:r>
-        <w:t>interacts with VNPay – a platform for mobile banking and money transactions.</w:t>
+        <w:t xml:space="preserve">interacts with </w:t>
+      </w:r>
+      <w:proofErr w:type="spellStart"/>
+      <w:r>
+        <w:t>VNPay</w:t>
+      </w:r>
+      <w:proofErr w:type="spellEnd"/>
+      <w:r>
+        <w:t xml:space="preserve"> – a platform for mobile banking and money transactions.</w:t>
       </w:r>
     </w:p>
     <w:p>
@@ -7375,8 +7479,13 @@
         </w:rPr>
         <w:t xml:space="preserve"> </w:t>
       </w:r>
-      <w:r>
-        <w:t>VNPay,</w:t>
+      <w:proofErr w:type="spellStart"/>
+      <w:r>
+        <w:t>VNPay</w:t>
+      </w:r>
+      <w:proofErr w:type="spellEnd"/>
+      <w:r>
+        <w:t>,</w:t>
       </w:r>
       <w:r>
         <w:rPr>
@@ -8236,7 +8345,7 @@
           <w:sz w:val="20"/>
         </w:rPr>
         <w:drawing>
-          <wp:inline distT="0" distB="0" distL="0" distR="0" wp14:anchorId="3F2591BF" wp14:editId="5D6A0BBB">
+          <wp:inline distT="0" distB="0" distL="0" distR="0" wp14:anchorId="3F2591BF" wp14:editId="5D2728DD">
             <wp:extent cx="5097932" cy="2423880"/>
             <wp:effectExtent l="0" t="0" r="7620" b="0"/>
             <wp:docPr id="6" name="Image 6"/>
@@ -8322,7 +8431,7 @@
           <w:noProof/>
         </w:rPr>
         <w:drawing>
-          <wp:anchor distT="0" distB="0" distL="0" distR="0" simplePos="0" relativeHeight="251660800" behindDoc="1" locked="0" layoutInCell="1" allowOverlap="1" wp14:anchorId="22ADB977" wp14:editId="2C6C9A59">
+          <wp:anchor distT="0" distB="0" distL="0" distR="0" simplePos="0" relativeHeight="251660800" behindDoc="1" locked="0" layoutInCell="1" allowOverlap="1" wp14:anchorId="22ADB977" wp14:editId="5162FA3F">
             <wp:simplePos x="0" y="0"/>
             <wp:positionH relativeFrom="page">
               <wp:posOffset>1217295</wp:posOffset>
@@ -9565,6 +9674,7 @@
         </w:rPr>
         <w:t xml:space="preserve"> </w:t>
       </w:r>
+      <w:proofErr w:type="gramStart"/>
       <w:r>
         <w:t>Color:</w:t>
       </w:r>
@@ -9574,6 +9684,7 @@
         </w:rPr>
         <w:t xml:space="preserve"> #</w:t>
       </w:r>
+      <w:proofErr w:type="gramEnd"/>
       <w:r>
         <w:rPr>
           <w:spacing w:val="-2"/>
@@ -11478,12 +11589,14 @@
               </w:rPr>
               <w:t xml:space="preserve"> </w:t>
             </w:r>
+            <w:proofErr w:type="gramStart"/>
             <w:r>
               <w:rPr>
                 <w:sz w:val="24"/>
               </w:rPr>
               <w:t>to</w:t>
             </w:r>
+            <w:proofErr w:type="gramEnd"/>
             <w:r>
               <w:rPr>
                 <w:spacing w:val="-1"/>
@@ -13864,6 +13977,7 @@
               </w:rPr>
               <w:tab/>
             </w:r>
+            <w:proofErr w:type="gramStart"/>
             <w:r>
               <w:rPr>
                 <w:spacing w:val="-2"/>
@@ -13871,6 +13985,7 @@
               </w:rPr>
               <w:t>adjust</w:t>
             </w:r>
+            <w:proofErr w:type="gramEnd"/>
           </w:p>
         </w:tc>
         <w:tc>
@@ -14663,6 +14778,7 @@
                 <w:sz w:val="24"/>
               </w:rPr>
             </w:pPr>
+            <w:proofErr w:type="gramStart"/>
             <w:r>
               <w:rPr>
                 <w:sz w:val="24"/>
@@ -14676,6 +14792,7 @@
               </w:rPr>
               <w:t>justified</w:t>
             </w:r>
+            <w:proofErr w:type="gramEnd"/>
           </w:p>
         </w:tc>
       </w:tr>
@@ -14921,6 +15038,7 @@
                 <w:sz w:val="24"/>
               </w:rPr>
             </w:pPr>
+            <w:proofErr w:type="gramStart"/>
             <w:r>
               <w:rPr>
                 <w:sz w:val="24"/>
@@ -14934,6 +15052,7 @@
               </w:rPr>
               <w:t>justified</w:t>
             </w:r>
+            <w:proofErr w:type="gramEnd"/>
           </w:p>
         </w:tc>
       </w:tr>
@@ -15040,6 +15159,7 @@
                 <w:sz w:val="24"/>
               </w:rPr>
             </w:pPr>
+            <w:proofErr w:type="gramStart"/>
             <w:r>
               <w:rPr>
                 <w:sz w:val="24"/>
@@ -15053,6 +15173,7 @@
               </w:rPr>
               <w:t>justified</w:t>
             </w:r>
+            <w:proofErr w:type="gramEnd"/>
           </w:p>
         </w:tc>
       </w:tr>
@@ -16745,7 +16866,15 @@
                 <w:spacing w:val="-2"/>
                 <w:sz w:val="24"/>
               </w:rPr>
-              <w:t>Shipping in</w:t>
+              <w:t xml:space="preserve">Shipping </w:t>
+            </w:r>
+            <w:proofErr w:type="spellStart"/>
+            <w:r>
+              <w:rPr>
+                <w:spacing w:val="-2"/>
+                <w:sz w:val="24"/>
+              </w:rPr>
+              <w:t>in</w:t>
             </w:r>
             <w:r>
               <w:rPr>
@@ -16754,6 +16883,7 @@
               </w:rPr>
               <w:t>tructions</w:t>
             </w:r>
+            <w:proofErr w:type="spellEnd"/>
           </w:p>
         </w:tc>
         <w:tc>
@@ -19342,6 +19472,7 @@
                 <w:sz w:val="24"/>
               </w:rPr>
             </w:pPr>
+            <w:proofErr w:type="gramStart"/>
             <w:r>
               <w:rPr>
                 <w:sz w:val="24"/>
@@ -19355,6 +19486,7 @@
               </w:rPr>
               <w:t>justified</w:t>
             </w:r>
+            <w:proofErr w:type="gramEnd"/>
           </w:p>
         </w:tc>
       </w:tr>
@@ -19461,6 +19593,7 @@
                 <w:sz w:val="24"/>
               </w:rPr>
             </w:pPr>
+            <w:proofErr w:type="gramStart"/>
             <w:r>
               <w:rPr>
                 <w:sz w:val="24"/>
@@ -19474,6 +19607,7 @@
               </w:rPr>
               <w:t>justified</w:t>
             </w:r>
+            <w:proofErr w:type="gramEnd"/>
           </w:p>
         </w:tc>
       </w:tr>
@@ -19586,6 +19720,7 @@
                 <w:sz w:val="24"/>
               </w:rPr>
             </w:pPr>
+            <w:proofErr w:type="gramStart"/>
             <w:r>
               <w:rPr>
                 <w:sz w:val="24"/>
@@ -19599,6 +19734,7 @@
               </w:rPr>
               <w:t>justified</w:t>
             </w:r>
+            <w:proofErr w:type="gramEnd"/>
           </w:p>
         </w:tc>
       </w:tr>
@@ -19705,6 +19841,7 @@
                 <w:sz w:val="24"/>
               </w:rPr>
             </w:pPr>
+            <w:proofErr w:type="gramStart"/>
             <w:r>
               <w:rPr>
                 <w:sz w:val="24"/>
@@ -19718,6 +19855,7 @@
               </w:rPr>
               <w:t>justified</w:t>
             </w:r>
+            <w:proofErr w:type="gramEnd"/>
           </w:p>
         </w:tc>
       </w:tr>
@@ -21549,19 +21687,10 @@
         <w:t>QL</w:t>
       </w:r>
       <w:r>
-        <w:t xml:space="preserve">ite is a small, fast, self-contained, high-reliability and full-featured SQL database engine. It is the most used database engine in the world and it's </w:t>
-      </w:r>
-      <w:r>
-        <w:t>open-source</w:t>
-      </w:r>
-      <w:r>
-        <w:t xml:space="preserve"> software.</w:t>
-      </w:r>
-      <w:r>
-        <w:t xml:space="preserve"> </w:t>
-      </w:r>
-      <w:r>
-        <w:t>It</w:t>
+        <w:t>ite is a small, fast, self-contained, high-reliability and full-featured SQL database engine. It is the most used database engine in the world and it's open-source software.</w:t>
+      </w:r>
+      <w:r>
+        <w:t xml:space="preserve"> It</w:t>
       </w:r>
       <w:r>
         <w:rPr>
@@ -22018,7 +22147,21 @@
         <w:rPr>
           <w:bCs/>
         </w:rPr>
-        <w:t>CREATE TABLE "aims"."Media"(</w:t>
+        <w:t>CREATE TABLE "</w:t>
+      </w:r>
+      <w:proofErr w:type="spellStart"/>
+      <w:r>
+        <w:rPr>
+          <w:bCs/>
+        </w:rPr>
+        <w:t>aims"."Media</w:t>
+      </w:r>
+      <w:proofErr w:type="spellEnd"/>
+      <w:r>
+        <w:rPr>
+          <w:bCs/>
+        </w:rPr>
+        <w:t>"(</w:t>
       </w:r>
       <w:r>
         <w:rPr>
@@ -22080,7 +22223,21 @@
           <w:bCs/>
         </w:rPr>
         <w:br/>
-        <w:t xml:space="preserve">    "imageUrl" VARCHAR(45) NOT NULL,</w:t>
+        <w:t xml:space="preserve">    "</w:t>
+      </w:r>
+      <w:proofErr w:type="spellStart"/>
+      <w:r>
+        <w:rPr>
+          <w:bCs/>
+        </w:rPr>
+        <w:t>imageUrl</w:t>
+      </w:r>
+      <w:proofErr w:type="spellEnd"/>
+      <w:r>
+        <w:rPr>
+          <w:bCs/>
+        </w:rPr>
+        <w:t>" VARCHAR(45) NOT NULL,</w:t>
       </w:r>
       <w:r>
         <w:rPr>
@@ -22115,14 +22272,42 @@
           <w:bCs/>
         </w:rPr>
         <w:br/>
-        <w:t xml:space="preserve">    "warehouseEntryDate" VARCHAR(45) NOT NULL,</w:t>
-      </w:r>
+        <w:t xml:space="preserve">    "</w:t>
+      </w:r>
+      <w:proofErr w:type="spellStart"/>
       <w:r>
         <w:rPr>
           <w:bCs/>
         </w:rPr>
+        <w:t>warehouseEntryDate</w:t>
+      </w:r>
+      <w:proofErr w:type="spellEnd"/>
+      <w:r>
+        <w:rPr>
+          <w:bCs/>
+        </w:rPr>
+        <w:t>" VARCHAR(45) NOT NULL,</w:t>
+      </w:r>
+      <w:r>
+        <w:rPr>
+          <w:bCs/>
+        </w:rPr>
         <w:br/>
-        <w:t xml:space="preserve">    "isAvailableForRush" INTEGER NOT NULL</w:t>
+        <w:t xml:space="preserve">    "</w:t>
+      </w:r>
+      <w:proofErr w:type="spellStart"/>
+      <w:r>
+        <w:rPr>
+          <w:bCs/>
+        </w:rPr>
+        <w:t>isAvailableForRush</w:t>
+      </w:r>
+      <w:proofErr w:type="spellEnd"/>
+      <w:r>
+        <w:rPr>
+          <w:bCs/>
+        </w:rPr>
+        <w:t>" INTEGER NOT NULL</w:t>
       </w:r>
       <w:r>
         <w:rPr>
@@ -22136,7 +22321,21 @@
           <w:bCs/>
         </w:rPr>
         <w:br/>
-        <w:t>CREATE TABLE "aims"."CD"(</w:t>
+        <w:t>CREATE TABLE "</w:t>
+      </w:r>
+      <w:proofErr w:type="spellStart"/>
+      <w:r>
+        <w:rPr>
+          <w:bCs/>
+        </w:rPr>
+        <w:t>aims"."CD</w:t>
+      </w:r>
+      <w:proofErr w:type="spellEnd"/>
+      <w:r>
+        <w:rPr>
+          <w:bCs/>
+        </w:rPr>
+        <w:t>"(</w:t>
       </w:r>
       <w:r>
         <w:rPr>
@@ -22163,35 +22362,105 @@
           <w:bCs/>
         </w:rPr>
         <w:br/>
-        <w:t xml:space="preserve">  "tracklist" VARCHAR(45) NOT NULL,</w:t>
-      </w:r>
+        <w:t xml:space="preserve">  "</w:t>
+      </w:r>
+      <w:proofErr w:type="spellStart"/>
       <w:r>
         <w:rPr>
           <w:bCs/>
         </w:rPr>
+        <w:t>tracklist</w:t>
+      </w:r>
+      <w:proofErr w:type="spellEnd"/>
+      <w:r>
+        <w:rPr>
+          <w:bCs/>
+        </w:rPr>
+        <w:t>" VARCHAR(45) NOT NULL,</w:t>
+      </w:r>
+      <w:r>
+        <w:rPr>
+          <w:bCs/>
+        </w:rPr>
         <w:br/>
-        <w:t xml:space="preserve">  "recordLabel" VARCHAR(45) NOT NULL,</w:t>
-      </w:r>
+        <w:t xml:space="preserve">  "</w:t>
+      </w:r>
+      <w:proofErr w:type="spellStart"/>
       <w:r>
         <w:rPr>
           <w:bCs/>
         </w:rPr>
+        <w:t>recordLabel</w:t>
+      </w:r>
+      <w:proofErr w:type="spellEnd"/>
+      <w:r>
+        <w:rPr>
+          <w:bCs/>
+        </w:rPr>
+        <w:t>" VARCHAR(45) NOT NULL,</w:t>
+      </w:r>
+      <w:r>
+        <w:rPr>
+          <w:bCs/>
+        </w:rPr>
         <w:br/>
-        <w:t xml:space="preserve">  "musicType" VARCHAR(45) NOT NULL,</w:t>
-      </w:r>
+        <w:t xml:space="preserve">  "</w:t>
+      </w:r>
+      <w:proofErr w:type="spellStart"/>
       <w:r>
         <w:rPr>
           <w:bCs/>
         </w:rPr>
+        <w:t>musicType</w:t>
+      </w:r>
+      <w:proofErr w:type="spellEnd"/>
+      <w:r>
+        <w:rPr>
+          <w:bCs/>
+        </w:rPr>
+        <w:t>" VARCHAR(45) NOT NULL,</w:t>
+      </w:r>
+      <w:r>
+        <w:rPr>
+          <w:bCs/>
+        </w:rPr>
         <w:br/>
-        <w:t xml:space="preserve">  "releasedDate" DATE,</w:t>
-      </w:r>
+        <w:t xml:space="preserve">  "</w:t>
+      </w:r>
+      <w:proofErr w:type="spellStart"/>
       <w:r>
         <w:rPr>
           <w:bCs/>
         </w:rPr>
+        <w:t>releasedDate</w:t>
+      </w:r>
+      <w:proofErr w:type="spellEnd"/>
+      <w:r>
+        <w:rPr>
+          <w:bCs/>
+        </w:rPr>
+        <w:t>" DATE,</w:t>
+      </w:r>
+      <w:r>
+        <w:rPr>
+          <w:bCs/>
+        </w:rPr>
         <w:br/>
-        <w:t xml:space="preserve">  CONSTRAINT "fk_cd_media"</w:t>
+        <w:t xml:space="preserve">  CONSTRAINT "</w:t>
+      </w:r>
+      <w:proofErr w:type="spellStart"/>
+      <w:r>
+        <w:rPr>
+          <w:bCs/>
+        </w:rPr>
+        <w:t>fk_cd_media</w:t>
+      </w:r>
+      <w:proofErr w:type="spellEnd"/>
+      <w:r>
+        <w:rPr>
+          <w:bCs/>
+        </w:rPr>
+        <w:t>"</w:t>
       </w:r>
       <w:r>
         <w:rPr>
@@ -22219,7 +22488,21 @@
           <w:bCs/>
         </w:rPr>
         <w:br/>
-        <w:t>CREATE TABLE "aims"."Book"(</w:t>
+        <w:t>CREATE TABLE "</w:t>
+      </w:r>
+      <w:proofErr w:type="spellStart"/>
+      <w:r>
+        <w:rPr>
+          <w:bCs/>
+        </w:rPr>
+        <w:t>aims"."Book</w:t>
+      </w:r>
+      <w:proofErr w:type="spellEnd"/>
+      <w:r>
+        <w:rPr>
+          <w:bCs/>
+        </w:rPr>
+        <w:t>"(</w:t>
       </w:r>
       <w:r>
         <w:rPr>
@@ -22240,7 +22523,21 @@
           <w:bCs/>
         </w:rPr>
         <w:br/>
-        <w:t xml:space="preserve">  "coverType" VARCHAR(45) NOT NULL,</w:t>
+        <w:t xml:space="preserve">  "</w:t>
+      </w:r>
+      <w:proofErr w:type="spellStart"/>
+      <w:r>
+        <w:rPr>
+          <w:bCs/>
+        </w:rPr>
+        <w:t>coverType</w:t>
+      </w:r>
+      <w:proofErr w:type="spellEnd"/>
+      <w:r>
+        <w:rPr>
+          <w:bCs/>
+        </w:rPr>
+        <w:t>" VARCHAR(45) NOT NULL,</w:t>
       </w:r>
       <w:r>
         <w:rPr>
@@ -22254,14 +22551,42 @@
           <w:bCs/>
         </w:rPr>
         <w:br/>
-        <w:t xml:space="preserve">  "publishDate" DATETIME NOT NULL,</w:t>
-      </w:r>
+        <w:t xml:space="preserve">  "</w:t>
+      </w:r>
+      <w:proofErr w:type="spellStart"/>
       <w:r>
         <w:rPr>
           <w:bCs/>
         </w:rPr>
+        <w:t>publishDate</w:t>
+      </w:r>
+      <w:proofErr w:type="spellEnd"/>
+      <w:r>
+        <w:rPr>
+          <w:bCs/>
+        </w:rPr>
+        <w:t>" DATETIME NOT NULL,</w:t>
+      </w:r>
+      <w:r>
+        <w:rPr>
+          <w:bCs/>
+        </w:rPr>
         <w:br/>
-        <w:t xml:space="preserve">  "numOfPages" INTEGER NOT NULL,</w:t>
+        <w:t xml:space="preserve">  "</w:t>
+      </w:r>
+      <w:proofErr w:type="spellStart"/>
+      <w:r>
+        <w:rPr>
+          <w:bCs/>
+        </w:rPr>
+        <w:t>numOfPages</w:t>
+      </w:r>
+      <w:proofErr w:type="spellEnd"/>
+      <w:r>
+        <w:rPr>
+          <w:bCs/>
+        </w:rPr>
+        <w:t>" INTEGER NOT NULL,</w:t>
       </w:r>
       <w:r>
         <w:rPr>
@@ -22275,14 +22600,42 @@
           <w:bCs/>
         </w:rPr>
         <w:br/>
-        <w:t xml:space="preserve">  "bookCategory" VARCHAR(45) NOT NULL,</w:t>
-      </w:r>
+        <w:t xml:space="preserve">  "</w:t>
+      </w:r>
+      <w:proofErr w:type="spellStart"/>
       <w:r>
         <w:rPr>
           <w:bCs/>
         </w:rPr>
+        <w:t>bookCategory</w:t>
+      </w:r>
+      <w:proofErr w:type="spellEnd"/>
+      <w:r>
+        <w:rPr>
+          <w:bCs/>
+        </w:rPr>
+        <w:t>" VARCHAR(45) NOT NULL,</w:t>
+      </w:r>
+      <w:r>
+        <w:rPr>
+          <w:bCs/>
+        </w:rPr>
         <w:br/>
-        <w:t xml:space="preserve">  CONSTRAINT "fk_book_media"</w:t>
+        <w:t xml:space="preserve">  CONSTRAINT "</w:t>
+      </w:r>
+      <w:proofErr w:type="spellStart"/>
+      <w:r>
+        <w:rPr>
+          <w:bCs/>
+        </w:rPr>
+        <w:t>fk_book_media</w:t>
+      </w:r>
+      <w:proofErr w:type="spellEnd"/>
+      <w:r>
+        <w:rPr>
+          <w:bCs/>
+        </w:rPr>
+        <w:t>"</w:t>
       </w:r>
       <w:r>
         <w:rPr>
@@ -22310,7 +22663,21 @@
           <w:bCs/>
         </w:rPr>
         <w:br/>
-        <w:t>CREATE TABLE "aims"."User"(</w:t>
+        <w:t>CREATE TABLE "</w:t>
+      </w:r>
+      <w:proofErr w:type="spellStart"/>
+      <w:r>
+        <w:rPr>
+          <w:bCs/>
+        </w:rPr>
+        <w:t>aims"."User</w:t>
+      </w:r>
+      <w:proofErr w:type="spellEnd"/>
+      <w:r>
+        <w:rPr>
+          <w:bCs/>
+        </w:rPr>
+        <w:t>"(</w:t>
       </w:r>
       <w:r>
         <w:rPr>
@@ -22359,7 +22726,21 @@
           <w:bCs/>
         </w:rPr>
         <w:br/>
-        <w:t>CREATE TABLE "aims"."DVD"(</w:t>
+        <w:t>CREATE TABLE "</w:t>
+      </w:r>
+      <w:proofErr w:type="spellStart"/>
+      <w:r>
+        <w:rPr>
+          <w:bCs/>
+        </w:rPr>
+        <w:t>aims"."DVD</w:t>
+      </w:r>
+      <w:proofErr w:type="spellEnd"/>
+      <w:r>
+        <w:rPr>
+          <w:bCs/>
+        </w:rPr>
+        <w:t>"(</w:t>
       </w:r>
       <w:r>
         <w:rPr>
@@ -22373,7 +22754,21 @@
           <w:bCs/>
         </w:rPr>
         <w:br/>
-        <w:t xml:space="preserve">  "discType" VARCHAR(45) NOT NULL,</w:t>
+        <w:t xml:space="preserve">  "</w:t>
+      </w:r>
+      <w:proofErr w:type="spellStart"/>
+      <w:r>
+        <w:rPr>
+          <w:bCs/>
+        </w:rPr>
+        <w:t>discType</w:t>
+      </w:r>
+      <w:proofErr w:type="spellEnd"/>
+      <w:r>
+        <w:rPr>
+          <w:bCs/>
+        </w:rPr>
+        <w:t>" VARCHAR(45) NOT NULL,</w:t>
       </w:r>
       <w:r>
         <w:rPr>
@@ -22408,12 +22803,26 @@
           <w:bCs/>
         </w:rPr>
         <w:br/>
-        <w:t xml:space="preserve">  "releasedDate" DATETIME,</w:t>
-      </w:r>
+        <w:t xml:space="preserve">  "</w:t>
+      </w:r>
+      <w:proofErr w:type="spellStart"/>
       <w:r>
         <w:rPr>
           <w:bCs/>
         </w:rPr>
+        <w:t>releasedDate</w:t>
+      </w:r>
+      <w:proofErr w:type="spellEnd"/>
+      <w:r>
+        <w:rPr>
+          <w:bCs/>
+        </w:rPr>
+        <w:t>" DATETIME,</w:t>
+      </w:r>
+      <w:r>
+        <w:rPr>
+          <w:bCs/>
+        </w:rPr>
         <w:br/>
       </w:r>
       <w:r>
@@ -22421,7 +22830,21 @@
           <w:bCs/>
         </w:rPr>
         <w:lastRenderedPageBreak/>
-        <w:t xml:space="preserve">  "filmType" VARCHAR(45) NOT NULL,</w:t>
+        <w:t xml:space="preserve">  "</w:t>
+      </w:r>
+      <w:proofErr w:type="spellStart"/>
+      <w:r>
+        <w:rPr>
+          <w:bCs/>
+        </w:rPr>
+        <w:t>filmType</w:t>
+      </w:r>
+      <w:proofErr w:type="spellEnd"/>
+      <w:r>
+        <w:rPr>
+          <w:bCs/>
+        </w:rPr>
+        <w:t>" VARCHAR(45) NOT NULL,</w:t>
       </w:r>
       <w:r>
         <w:rPr>
@@ -22435,7 +22858,21 @@
           <w:bCs/>
         </w:rPr>
         <w:br/>
-        <w:t xml:space="preserve">  CONSTRAINT "fk_dvd_media"</w:t>
+        <w:t xml:space="preserve">  CONSTRAINT "</w:t>
+      </w:r>
+      <w:proofErr w:type="spellStart"/>
+      <w:r>
+        <w:rPr>
+          <w:bCs/>
+        </w:rPr>
+        <w:t>fk_dvd_media</w:t>
+      </w:r>
+      <w:proofErr w:type="spellEnd"/>
+      <w:r>
+        <w:rPr>
+          <w:bCs/>
+        </w:rPr>
+        <w:t>"</w:t>
       </w:r>
       <w:r>
         <w:rPr>
@@ -22463,7 +22900,21 @@
           <w:bCs/>
         </w:rPr>
         <w:br/>
-        <w:t>CREATE TABLE "aims"."Order"(</w:t>
+        <w:t>CREATE TABLE "</w:t>
+      </w:r>
+      <w:proofErr w:type="spellStart"/>
+      <w:r>
+        <w:rPr>
+          <w:bCs/>
+        </w:rPr>
+        <w:t>aims"."Order</w:t>
+      </w:r>
+      <w:proofErr w:type="spellEnd"/>
+      <w:r>
+        <w:rPr>
+          <w:bCs/>
+        </w:rPr>
+        <w:t>"(</w:t>
       </w:r>
       <w:r>
         <w:rPr>
@@ -22498,28 +22949,84 @@
           <w:bCs/>
         </w:rPr>
         <w:br/>
-        <w:t xml:space="preserve">  "userID" INTEGER NOT NULL,</w:t>
-      </w:r>
+        <w:t xml:space="preserve">  "</w:t>
+      </w:r>
+      <w:proofErr w:type="spellStart"/>
       <w:r>
         <w:rPr>
           <w:bCs/>
         </w:rPr>
+        <w:t>userID</w:t>
+      </w:r>
+      <w:proofErr w:type="spellEnd"/>
+      <w:r>
+        <w:rPr>
+          <w:bCs/>
+        </w:rPr>
+        <w:t>" INTEGER NOT NULL,</w:t>
+      </w:r>
+      <w:r>
+        <w:rPr>
+          <w:bCs/>
+        </w:rPr>
         <w:br/>
-        <w:t xml:space="preserve">  "shipping_fee" INTEGER NOT NULL,</w:t>
-      </w:r>
+        <w:t xml:space="preserve">  "</w:t>
+      </w:r>
+      <w:proofErr w:type="spellStart"/>
       <w:r>
         <w:rPr>
           <w:bCs/>
         </w:rPr>
+        <w:t>shipping_fee</w:t>
+      </w:r>
+      <w:proofErr w:type="spellEnd"/>
+      <w:r>
+        <w:rPr>
+          <w:bCs/>
+        </w:rPr>
+        <w:t>" INTEGER NOT NULL,</w:t>
+      </w:r>
+      <w:r>
+        <w:rPr>
+          <w:bCs/>
+        </w:rPr>
         <w:br/>
-        <w:t xml:space="preserve">  CONSTRAINT "fk_order_user"</w:t>
-      </w:r>
+        <w:t xml:space="preserve">  CONSTRAINT "</w:t>
+      </w:r>
+      <w:proofErr w:type="spellStart"/>
       <w:r>
         <w:rPr>
           <w:bCs/>
         </w:rPr>
+        <w:t>fk_order_user</w:t>
+      </w:r>
+      <w:proofErr w:type="spellEnd"/>
+      <w:r>
+        <w:rPr>
+          <w:bCs/>
+        </w:rPr>
+        <w:t>"</w:t>
+      </w:r>
+      <w:r>
+        <w:rPr>
+          <w:bCs/>
+        </w:rPr>
         <w:br/>
-        <w:t xml:space="preserve">    FOREIGN KEY("userID")</w:t>
+        <w:t xml:space="preserve">    FOREIGN KEY("</w:t>
+      </w:r>
+      <w:proofErr w:type="spellStart"/>
+      <w:r>
+        <w:rPr>
+          <w:bCs/>
+        </w:rPr>
+        <w:t>userID</w:t>
+      </w:r>
+      <w:proofErr w:type="spellEnd"/>
+      <w:r>
+        <w:rPr>
+          <w:bCs/>
+        </w:rPr>
+        <w:t>")</w:t>
       </w:r>
       <w:r>
         <w:rPr>
@@ -22540,28 +23047,98 @@
           <w:bCs/>
         </w:rPr>
         <w:br/>
-        <w:t>CREATE INDEX "aims"."Order.fk_order_user_idx" ON "Order" ("userID");</w:t>
-      </w:r>
+        <w:t>CREATE INDEX "aims"."</w:t>
+      </w:r>
+      <w:proofErr w:type="spellStart"/>
       <w:r>
         <w:rPr>
           <w:bCs/>
         </w:rPr>
+        <w:t>Order.fk_order_user_idx</w:t>
+      </w:r>
+      <w:proofErr w:type="spellEnd"/>
+      <w:r>
+        <w:rPr>
+          <w:bCs/>
+        </w:rPr>
+        <w:t>" ON "Order" ("</w:t>
+      </w:r>
+      <w:proofErr w:type="spellStart"/>
+      <w:r>
+        <w:rPr>
+          <w:bCs/>
+        </w:rPr>
+        <w:t>userID</w:t>
+      </w:r>
+      <w:proofErr w:type="spellEnd"/>
+      <w:r>
+        <w:rPr>
+          <w:bCs/>
+        </w:rPr>
+        <w:t>");</w:t>
+      </w:r>
+      <w:r>
+        <w:rPr>
+          <w:bCs/>
+        </w:rPr>
         <w:br/>
-        <w:t>CREATE TABLE "aims"."OrderMedia"(</w:t>
-      </w:r>
+        <w:t>CREATE TABLE "aims"."</w:t>
+      </w:r>
+      <w:proofErr w:type="spellStart"/>
       <w:r>
         <w:rPr>
           <w:bCs/>
         </w:rPr>
+        <w:t>OrderMedia</w:t>
+      </w:r>
+      <w:proofErr w:type="spellEnd"/>
+      <w:r>
+        <w:rPr>
+          <w:bCs/>
+        </w:rPr>
+        <w:t>"(</w:t>
+      </w:r>
+      <w:r>
+        <w:rPr>
+          <w:bCs/>
+        </w:rPr>
         <w:br/>
-        <w:t xml:space="preserve">  "mediaID" INTEGER NOT NULL,</w:t>
-      </w:r>
+        <w:t xml:space="preserve">  "</w:t>
+      </w:r>
+      <w:proofErr w:type="spellStart"/>
       <w:r>
         <w:rPr>
           <w:bCs/>
         </w:rPr>
+        <w:t>mediaID</w:t>
+      </w:r>
+      <w:proofErr w:type="spellEnd"/>
+      <w:r>
+        <w:rPr>
+          <w:bCs/>
+        </w:rPr>
+        <w:t>" INTEGER NOT NULL,</w:t>
+      </w:r>
+      <w:r>
+        <w:rPr>
+          <w:bCs/>
+        </w:rPr>
         <w:br/>
-        <w:t xml:space="preserve">  "orderID" INTEGER NOT NULL,</w:t>
+        <w:t xml:space="preserve">  "</w:t>
+      </w:r>
+      <w:proofErr w:type="spellStart"/>
+      <w:r>
+        <w:rPr>
+          <w:bCs/>
+        </w:rPr>
+        <w:t>orderID</w:t>
+      </w:r>
+      <w:proofErr w:type="spellEnd"/>
+      <w:r>
+        <w:rPr>
+          <w:bCs/>
+        </w:rPr>
+        <w:t>" INTEGER NOT NULL,</w:t>
       </w:r>
       <w:r>
         <w:rPr>
@@ -22582,21 +23159,77 @@
           <w:bCs/>
         </w:rPr>
         <w:br/>
-        <w:t xml:space="preserve">  PRIMARY KEY("mediaID","orderID"),</w:t>
-      </w:r>
+        <w:t xml:space="preserve">  PRIMARY KEY("</w:t>
+      </w:r>
+      <w:proofErr w:type="spellStart"/>
       <w:r>
         <w:rPr>
           <w:bCs/>
         </w:rPr>
+        <w:t>mediaID</w:t>
+      </w:r>
+      <w:proofErr w:type="spellEnd"/>
+      <w:r>
+        <w:rPr>
+          <w:bCs/>
+        </w:rPr>
+        <w:t>","</w:t>
+      </w:r>
+      <w:proofErr w:type="spellStart"/>
+      <w:r>
+        <w:rPr>
+          <w:bCs/>
+        </w:rPr>
+        <w:t>orderID</w:t>
+      </w:r>
+      <w:proofErr w:type="spellEnd"/>
+      <w:r>
+        <w:rPr>
+          <w:bCs/>
+        </w:rPr>
+        <w:t>"),</w:t>
+      </w:r>
+      <w:r>
+        <w:rPr>
+          <w:bCs/>
+        </w:rPr>
         <w:br/>
-        <w:t xml:space="preserve">  CONSTRAINT "fk_ordermedia_media"</w:t>
-      </w:r>
+        <w:t xml:space="preserve">  CONSTRAINT "</w:t>
+      </w:r>
+      <w:proofErr w:type="spellStart"/>
       <w:r>
         <w:rPr>
           <w:bCs/>
         </w:rPr>
+        <w:t>fk_ordermedia_media</w:t>
+      </w:r>
+      <w:proofErr w:type="spellEnd"/>
+      <w:r>
+        <w:rPr>
+          <w:bCs/>
+        </w:rPr>
+        <w:t>"</w:t>
+      </w:r>
+      <w:r>
+        <w:rPr>
+          <w:bCs/>
+        </w:rPr>
         <w:br/>
-        <w:t xml:space="preserve">    FOREIGN KEY("mediaID")</w:t>
+        <w:t xml:space="preserve">    FOREIGN KEY("</w:t>
+      </w:r>
+      <w:proofErr w:type="spellStart"/>
+      <w:r>
+        <w:rPr>
+          <w:bCs/>
+        </w:rPr>
+        <w:t>mediaID</w:t>
+      </w:r>
+      <w:proofErr w:type="spellEnd"/>
+      <w:r>
+        <w:rPr>
+          <w:bCs/>
+        </w:rPr>
+        <w:t>")</w:t>
       </w:r>
       <w:r>
         <w:rPr>
@@ -22610,14 +23243,42 @@
           <w:bCs/>
         </w:rPr>
         <w:br/>
-        <w:t xml:space="preserve">  CONSTRAINT "fk_ordermedia_order"</w:t>
-      </w:r>
+        <w:t xml:space="preserve">  CONSTRAINT "</w:t>
+      </w:r>
+      <w:proofErr w:type="spellStart"/>
       <w:r>
         <w:rPr>
           <w:bCs/>
         </w:rPr>
+        <w:t>fk_ordermedia_order</w:t>
+      </w:r>
+      <w:proofErr w:type="spellEnd"/>
+      <w:r>
+        <w:rPr>
+          <w:bCs/>
+        </w:rPr>
+        <w:t>"</w:t>
+      </w:r>
+      <w:r>
+        <w:rPr>
+          <w:bCs/>
+        </w:rPr>
         <w:br/>
-        <w:t xml:space="preserve">    FOREIGN KEY("orderID")</w:t>
+        <w:t xml:space="preserve">    FOREIGN KEY("</w:t>
+      </w:r>
+      <w:proofErr w:type="spellStart"/>
+      <w:r>
+        <w:rPr>
+          <w:bCs/>
+        </w:rPr>
+        <w:t>orderID</w:t>
+      </w:r>
+      <w:proofErr w:type="spellEnd"/>
+      <w:r>
+        <w:rPr>
+          <w:bCs/>
+        </w:rPr>
+        <w:t>")</w:t>
       </w:r>
       <w:r>
         <w:rPr>
@@ -22638,14 +23299,70 @@
           <w:bCs/>
         </w:rPr>
         <w:br/>
-        <w:t>CREATE INDEX "aims"."OrderMedia.fk_ordermedia_order_idx" ON "OrderMedia" ("orderID");</w:t>
-      </w:r>
+        <w:t>CREATE INDEX "aims"."</w:t>
+      </w:r>
+      <w:proofErr w:type="spellStart"/>
       <w:r>
         <w:rPr>
           <w:bCs/>
         </w:rPr>
+        <w:t>OrderMedia.fk_ordermedia_order_idx</w:t>
+      </w:r>
+      <w:proofErr w:type="spellEnd"/>
+      <w:r>
+        <w:rPr>
+          <w:bCs/>
+        </w:rPr>
+        <w:t>" ON "</w:t>
+      </w:r>
+      <w:proofErr w:type="spellStart"/>
+      <w:r>
+        <w:rPr>
+          <w:bCs/>
+        </w:rPr>
+        <w:t>OrderMedia</w:t>
+      </w:r>
+      <w:proofErr w:type="spellEnd"/>
+      <w:r>
+        <w:rPr>
+          <w:bCs/>
+        </w:rPr>
+        <w:t>" ("</w:t>
+      </w:r>
+      <w:proofErr w:type="spellStart"/>
+      <w:r>
+        <w:rPr>
+          <w:bCs/>
+        </w:rPr>
+        <w:t>orderID</w:t>
+      </w:r>
+      <w:proofErr w:type="spellEnd"/>
+      <w:r>
+        <w:rPr>
+          <w:bCs/>
+        </w:rPr>
+        <w:t>");</w:t>
+      </w:r>
+      <w:r>
+        <w:rPr>
+          <w:bCs/>
+        </w:rPr>
         <w:br/>
-        <w:t>CREATE TABLE "aims"."Transaction"(</w:t>
+        <w:t>CREATE TABLE "</w:t>
+      </w:r>
+      <w:proofErr w:type="spellStart"/>
+      <w:r>
+        <w:rPr>
+          <w:bCs/>
+        </w:rPr>
+        <w:t>aims"."Transaction</w:t>
+      </w:r>
+      <w:proofErr w:type="spellEnd"/>
+      <w:r>
+        <w:rPr>
+          <w:bCs/>
+        </w:rPr>
+        <w:t>"(</w:t>
       </w:r>
       <w:r>
         <w:rPr>
@@ -22659,14 +23376,42 @@
           <w:bCs/>
         </w:rPr>
         <w:br/>
-        <w:t xml:space="preserve">  "orderID" INTEGER NOT NULL,</w:t>
-      </w:r>
+        <w:t xml:space="preserve">  "</w:t>
+      </w:r>
+      <w:proofErr w:type="spellStart"/>
       <w:r>
         <w:rPr>
           <w:bCs/>
         </w:rPr>
+        <w:t>orderID</w:t>
+      </w:r>
+      <w:proofErr w:type="spellEnd"/>
+      <w:r>
+        <w:rPr>
+          <w:bCs/>
+        </w:rPr>
+        <w:t>" INTEGER NOT NULL,</w:t>
+      </w:r>
+      <w:r>
+        <w:rPr>
+          <w:bCs/>
+        </w:rPr>
         <w:br/>
-        <w:t xml:space="preserve">  "createAt" DATETIME NOT NULL,</w:t>
+        <w:t xml:space="preserve">  "</w:t>
+      </w:r>
+      <w:proofErr w:type="spellStart"/>
+      <w:r>
+        <w:rPr>
+          <w:bCs/>
+        </w:rPr>
+        <w:t>createAt</w:t>
+      </w:r>
+      <w:proofErr w:type="spellEnd"/>
+      <w:r>
+        <w:rPr>
+          <w:bCs/>
+        </w:rPr>
+        <w:t>" DATETIME NOT NULL,</w:t>
       </w:r>
       <w:r>
         <w:rPr>
@@ -22693,14 +23438,42 @@
           <w:bCs/>
         </w:rPr>
         <w:lastRenderedPageBreak/>
-        <w:t xml:space="preserve">  CONSTRAINT "fk_transaction_order"</w:t>
-      </w:r>
+        <w:t xml:space="preserve">  CONSTRAINT "</w:t>
+      </w:r>
+      <w:proofErr w:type="spellStart"/>
       <w:r>
         <w:rPr>
           <w:bCs/>
         </w:rPr>
+        <w:t>fk_transaction_order</w:t>
+      </w:r>
+      <w:proofErr w:type="spellEnd"/>
+      <w:r>
+        <w:rPr>
+          <w:bCs/>
+        </w:rPr>
+        <w:t>"</w:t>
+      </w:r>
+      <w:r>
+        <w:rPr>
+          <w:bCs/>
+        </w:rPr>
         <w:br/>
-        <w:t xml:space="preserve">    FOREIGN KEY("orderID")</w:t>
+        <w:t xml:space="preserve">    FOREIGN KEY("</w:t>
+      </w:r>
+      <w:proofErr w:type="spellStart"/>
+      <w:r>
+        <w:rPr>
+          <w:bCs/>
+        </w:rPr>
+        <w:t>orderID</w:t>
+      </w:r>
+      <w:proofErr w:type="spellEnd"/>
+      <w:r>
+        <w:rPr>
+          <w:bCs/>
+        </w:rPr>
+        <w:t>")</w:t>
       </w:r>
       <w:r>
         <w:rPr>
@@ -22721,14 +23494,56 @@
           <w:bCs/>
         </w:rPr>
         <w:br/>
-        <w:t>CREATE INDEX "aims"."Transaction.fk_transaction_order_idx" ON "Transaction" ("orderID");</w:t>
-      </w:r>
+        <w:t>CREATE INDEX "aims"."</w:t>
+      </w:r>
+      <w:proofErr w:type="spellStart"/>
       <w:r>
         <w:rPr>
           <w:bCs/>
         </w:rPr>
+        <w:t>Transaction.fk_transaction_order_idx</w:t>
+      </w:r>
+      <w:proofErr w:type="spellEnd"/>
+      <w:r>
+        <w:rPr>
+          <w:bCs/>
+        </w:rPr>
+        <w:t>" ON "Transaction" ("</w:t>
+      </w:r>
+      <w:proofErr w:type="spellStart"/>
+      <w:r>
+        <w:rPr>
+          <w:bCs/>
+        </w:rPr>
+        <w:t>orderID</w:t>
+      </w:r>
+      <w:proofErr w:type="spellEnd"/>
+      <w:r>
+        <w:rPr>
+          <w:bCs/>
+        </w:rPr>
+        <w:t>");</w:t>
+      </w:r>
+      <w:r>
+        <w:rPr>
+          <w:bCs/>
+        </w:rPr>
         <w:br/>
-        <w:t>CREATE TABLE "aims"."Card"(</w:t>
+        <w:t>CREATE TABLE "</w:t>
+      </w:r>
+      <w:proofErr w:type="spellStart"/>
+      <w:r>
+        <w:rPr>
+          <w:bCs/>
+        </w:rPr>
+        <w:t>aims"."Card</w:t>
+      </w:r>
+      <w:proofErr w:type="spellEnd"/>
+      <w:r>
+        <w:rPr>
+          <w:bCs/>
+        </w:rPr>
+        <w:t>"(</w:t>
       </w:r>
       <w:r>
         <w:rPr>
@@ -22742,49 +23557,147 @@
           <w:bCs/>
         </w:rPr>
         <w:br/>
-        <w:t xml:space="preserve">  "cardNumber" VARCHAR(45) NOT NULL,</w:t>
-      </w:r>
+        <w:t xml:space="preserve">  "</w:t>
+      </w:r>
+      <w:proofErr w:type="spellStart"/>
       <w:r>
         <w:rPr>
           <w:bCs/>
         </w:rPr>
+        <w:t>cardNumber</w:t>
+      </w:r>
+      <w:proofErr w:type="spellEnd"/>
+      <w:r>
+        <w:rPr>
+          <w:bCs/>
+        </w:rPr>
+        <w:t>" VARCHAR(45) NOT NULL,</w:t>
+      </w:r>
+      <w:r>
+        <w:rPr>
+          <w:bCs/>
+        </w:rPr>
         <w:br/>
-        <w:t xml:space="preserve">  "holderName" VARCHAR(45) NOT NULL,</w:t>
-      </w:r>
+        <w:t xml:space="preserve">  "</w:t>
+      </w:r>
+      <w:proofErr w:type="spellStart"/>
       <w:r>
         <w:rPr>
           <w:bCs/>
         </w:rPr>
+        <w:t>holderName</w:t>
+      </w:r>
+      <w:proofErr w:type="spellEnd"/>
+      <w:r>
+        <w:rPr>
+          <w:bCs/>
+        </w:rPr>
+        <w:t>" VARCHAR(45) NOT NULL,</w:t>
+      </w:r>
+      <w:r>
+        <w:rPr>
+          <w:bCs/>
+        </w:rPr>
         <w:br/>
-        <w:t xml:space="preserve">  "expirationDate" DATE NOT NULL,</w:t>
-      </w:r>
+        <w:t xml:space="preserve">  "</w:t>
+      </w:r>
+      <w:proofErr w:type="spellStart"/>
       <w:r>
         <w:rPr>
           <w:bCs/>
         </w:rPr>
+        <w:t>expirationDate</w:t>
+      </w:r>
+      <w:proofErr w:type="spellEnd"/>
+      <w:r>
+        <w:rPr>
+          <w:bCs/>
+        </w:rPr>
+        <w:t>" DATE NOT NULL,</w:t>
+      </w:r>
+      <w:r>
+        <w:rPr>
+          <w:bCs/>
+        </w:rPr>
         <w:br/>
-        <w:t xml:space="preserve">  "securityCode" VARCHAR(45) NOT NULL,</w:t>
-      </w:r>
+        <w:t xml:space="preserve">  "</w:t>
+      </w:r>
+      <w:proofErr w:type="spellStart"/>
       <w:r>
         <w:rPr>
           <w:bCs/>
         </w:rPr>
+        <w:t>securityCode</w:t>
+      </w:r>
+      <w:proofErr w:type="spellEnd"/>
+      <w:r>
+        <w:rPr>
+          <w:bCs/>
+        </w:rPr>
+        <w:t>" VARCHAR(45) NOT NULL,</w:t>
+      </w:r>
+      <w:r>
+        <w:rPr>
+          <w:bCs/>
+        </w:rPr>
         <w:br/>
-        <w:t xml:space="preserve">  "userID" INTEGER NOT NULL,</w:t>
-      </w:r>
+        <w:t xml:space="preserve">  "</w:t>
+      </w:r>
+      <w:proofErr w:type="spellStart"/>
       <w:r>
         <w:rPr>
           <w:bCs/>
         </w:rPr>
+        <w:t>userID</w:t>
+      </w:r>
+      <w:proofErr w:type="spellEnd"/>
+      <w:r>
+        <w:rPr>
+          <w:bCs/>
+        </w:rPr>
+        <w:t>" INTEGER NOT NULL,</w:t>
+      </w:r>
+      <w:r>
+        <w:rPr>
+          <w:bCs/>
+        </w:rPr>
         <w:br/>
-        <w:t xml:space="preserve">  CONSTRAINT "fk_card_user"</w:t>
-      </w:r>
+        <w:t xml:space="preserve">  CONSTRAINT "</w:t>
+      </w:r>
+      <w:proofErr w:type="spellStart"/>
       <w:r>
         <w:rPr>
           <w:bCs/>
         </w:rPr>
+        <w:t>fk_card_user</w:t>
+      </w:r>
+      <w:proofErr w:type="spellEnd"/>
+      <w:r>
+        <w:rPr>
+          <w:bCs/>
+        </w:rPr>
+        <w:t>"</w:t>
+      </w:r>
+      <w:r>
+        <w:rPr>
+          <w:bCs/>
+        </w:rPr>
         <w:br/>
-        <w:t xml:space="preserve">    FOREIGN KEY("userID")</w:t>
+        <w:t xml:space="preserve">    FOREIGN KEY("</w:t>
+      </w:r>
+      <w:proofErr w:type="spellStart"/>
+      <w:r>
+        <w:rPr>
+          <w:bCs/>
+        </w:rPr>
+        <w:t>userID</w:t>
+      </w:r>
+      <w:proofErr w:type="spellEnd"/>
+      <w:r>
+        <w:rPr>
+          <w:bCs/>
+        </w:rPr>
+        <w:t>")</w:t>
       </w:r>
       <w:r>
         <w:rPr>
@@ -22805,12 +23718,40 @@
           <w:bCs/>
         </w:rPr>
         <w:br/>
-        <w:t>CREATE INDEX "aims"."Card.fk_card_user_idx" ON "Card" ("userID");</w:t>
-      </w:r>
+        <w:t>CREATE INDEX "aims"."</w:t>
+      </w:r>
+      <w:proofErr w:type="spellStart"/>
       <w:r>
         <w:rPr>
           <w:bCs/>
         </w:rPr>
+        <w:t>Card.fk_card_user_idx</w:t>
+      </w:r>
+      <w:proofErr w:type="spellEnd"/>
+      <w:r>
+        <w:rPr>
+          <w:bCs/>
+        </w:rPr>
+        <w:t>" ON "Card" ("</w:t>
+      </w:r>
+      <w:proofErr w:type="spellStart"/>
+      <w:r>
+        <w:rPr>
+          <w:bCs/>
+        </w:rPr>
+        <w:t>userID</w:t>
+      </w:r>
+      <w:proofErr w:type="spellEnd"/>
+      <w:r>
+        <w:rPr>
+          <w:bCs/>
+        </w:rPr>
+        <w:t>");</w:t>
+      </w:r>
+      <w:r>
+        <w:rPr>
+          <w:bCs/>
+        </w:rPr>
         <w:br/>
       </w:r>
       <w:r>
@@ -22818,7 +23759,21 @@
           <w:bCs/>
         </w:rPr>
         <w:br/>
-        <w:t>CREATE TABLE "aims"."DeliveryInfo"(</w:t>
+        <w:t>CREATE TABLE "aims"."</w:t>
+      </w:r>
+      <w:proofErr w:type="spellStart"/>
+      <w:r>
+        <w:rPr>
+          <w:bCs/>
+        </w:rPr>
+        <w:t>DeliveryInfo</w:t>
+      </w:r>
+      <w:proofErr w:type="spellEnd"/>
+      <w:r>
+        <w:rPr>
+          <w:bCs/>
+        </w:rPr>
+        <w:t>"(</w:t>
       </w:r>
       <w:r>
         <w:rPr>
@@ -22832,7 +23787,21 @@
           <w:bCs/>
         </w:rPr>
         <w:br/>
-        <w:t xml:space="preserve">    "orderID" INTEGER NOT NULL,</w:t>
+        <w:t xml:space="preserve">    "</w:t>
+      </w:r>
+      <w:proofErr w:type="spellStart"/>
+      <w:r>
+        <w:rPr>
+          <w:bCs/>
+        </w:rPr>
+        <w:t>orderID</w:t>
+      </w:r>
+      <w:proofErr w:type="spellEnd"/>
+      <w:r>
+        <w:rPr>
+          <w:bCs/>
+        </w:rPr>
+        <w:t>" INTEGER NOT NULL,</w:t>
       </w:r>
       <w:r>
         <w:rPr>
@@ -22867,7 +23836,21 @@
           <w:bCs/>
         </w:rPr>
         <w:br/>
-        <w:t xml:space="preserve">    "phoneNumber" VARCHAR(45) NOT NULL,</w:t>
+        <w:t xml:space="preserve">    "</w:t>
+      </w:r>
+      <w:proofErr w:type="spellStart"/>
+      <w:r>
+        <w:rPr>
+          <w:bCs/>
+        </w:rPr>
+        <w:t>phoneNumber</w:t>
+      </w:r>
+      <w:proofErr w:type="spellEnd"/>
+      <w:r>
+        <w:rPr>
+          <w:bCs/>
+        </w:rPr>
+        <w:t>" VARCHAR(45) NOT NULL,</w:t>
       </w:r>
       <w:r>
         <w:rPr>
@@ -22881,14 +23864,42 @@
           <w:bCs/>
         </w:rPr>
         <w:br/>
-        <w:t xml:space="preserve">    CONSTRAINT "fk_deliveryinfo_order"</w:t>
-      </w:r>
+        <w:t xml:space="preserve">    CONSTRAINT "</w:t>
+      </w:r>
+      <w:proofErr w:type="spellStart"/>
       <w:r>
         <w:rPr>
           <w:bCs/>
         </w:rPr>
+        <w:t>fk_deliveryinfo_order</w:t>
+      </w:r>
+      <w:proofErr w:type="spellEnd"/>
+      <w:r>
+        <w:rPr>
+          <w:bCs/>
+        </w:rPr>
+        <w:t>"</w:t>
+      </w:r>
+      <w:r>
+        <w:rPr>
+          <w:bCs/>
+        </w:rPr>
         <w:br/>
-        <w:t xml:space="preserve">    FOREIGN KEY("orderID")</w:t>
+        <w:t xml:space="preserve">    FOREIGN KEY("</w:t>
+      </w:r>
+      <w:proofErr w:type="spellStart"/>
+      <w:r>
+        <w:rPr>
+          <w:bCs/>
+        </w:rPr>
+        <w:t>orderID</w:t>
+      </w:r>
+      <w:proofErr w:type="spellEnd"/>
+      <w:r>
+        <w:rPr>
+          <w:bCs/>
+        </w:rPr>
+        <w:t>")</w:t>
       </w:r>
       <w:r>
         <w:rPr>
@@ -22909,12 +23920,54 @@
           <w:bCs/>
         </w:rPr>
         <w:br/>
-        <w:t>CREATE INDEX "aims"."DeliveryInfo.fk_deliveryinfo_order_idx" ON "DeliveryInfo" ("orderID");</w:t>
-      </w:r>
+        <w:t>CREATE INDEX "aims"."</w:t>
+      </w:r>
+      <w:proofErr w:type="spellStart"/>
       <w:r>
         <w:rPr>
           <w:bCs/>
         </w:rPr>
+        <w:t>DeliveryInfo.fk_deliveryinfo_order_idx</w:t>
+      </w:r>
+      <w:proofErr w:type="spellEnd"/>
+      <w:r>
+        <w:rPr>
+          <w:bCs/>
+        </w:rPr>
+        <w:t>" ON "</w:t>
+      </w:r>
+      <w:proofErr w:type="spellStart"/>
+      <w:r>
+        <w:rPr>
+          <w:bCs/>
+        </w:rPr>
+        <w:t>DeliveryInfo</w:t>
+      </w:r>
+      <w:proofErr w:type="spellEnd"/>
+      <w:r>
+        <w:rPr>
+          <w:bCs/>
+        </w:rPr>
+        <w:t>" ("</w:t>
+      </w:r>
+      <w:proofErr w:type="spellStart"/>
+      <w:r>
+        <w:rPr>
+          <w:bCs/>
+        </w:rPr>
+        <w:t>orderID</w:t>
+      </w:r>
+      <w:proofErr w:type="spellEnd"/>
+      <w:r>
+        <w:rPr>
+          <w:bCs/>
+        </w:rPr>
+        <w:t>");</w:t>
+      </w:r>
+      <w:r>
+        <w:rPr>
+          <w:bCs/>
+        </w:rPr>
         <w:br/>
       </w:r>
       <w:r>
@@ -22922,7 +23975,21 @@
           <w:bCs/>
         </w:rPr>
         <w:br/>
-        <w:t>CREATE TABLE "aims"."RushInfo"(</w:t>
+        <w:t>CREATE TABLE "aims"."</w:t>
+      </w:r>
+      <w:proofErr w:type="spellStart"/>
+      <w:r>
+        <w:rPr>
+          <w:bCs/>
+        </w:rPr>
+        <w:t>RushInfo</w:t>
+      </w:r>
+      <w:proofErr w:type="spellEnd"/>
+      <w:r>
+        <w:rPr>
+          <w:bCs/>
+        </w:rPr>
+        <w:t>"(</w:t>
       </w:r>
       <w:r>
         <w:rPr>
@@ -22936,7 +24003,21 @@
           <w:bCs/>
         </w:rPr>
         <w:br/>
-        <w:t xml:space="preserve">    "orderID" INTEGER NOT NULL,</w:t>
+        <w:t xml:space="preserve">    "</w:t>
+      </w:r>
+      <w:proofErr w:type="spellStart"/>
+      <w:r>
+        <w:rPr>
+          <w:bCs/>
+        </w:rPr>
+        <w:t>orderID</w:t>
+      </w:r>
+      <w:proofErr w:type="spellEnd"/>
+      <w:r>
+        <w:rPr>
+          <w:bCs/>
+        </w:rPr>
+        <w:t>" INTEGER NOT NULL,</w:t>
       </w:r>
       <w:r>
         <w:rPr>
@@ -22950,12 +24031,26 @@
           <w:bCs/>
         </w:rPr>
         <w:br/>
-        <w:t xml:space="preserve">    "timeDelivery" DATETIME NOT NULL,</w:t>
-      </w:r>
+        <w:t xml:space="preserve">    "</w:t>
+      </w:r>
+      <w:proofErr w:type="spellStart"/>
       <w:r>
         <w:rPr>
           <w:bCs/>
         </w:rPr>
+        <w:t>timeDelivery</w:t>
+      </w:r>
+      <w:proofErr w:type="spellEnd"/>
+      <w:r>
+        <w:rPr>
+          <w:bCs/>
+        </w:rPr>
+        <w:t>" DATETIME NOT NULL,</w:t>
+      </w:r>
+      <w:r>
+        <w:rPr>
+          <w:bCs/>
+        </w:rPr>
         <w:br/>
       </w:r>
       <w:r>
@@ -22963,14 +24058,42 @@
           <w:bCs/>
         </w:rPr>
         <w:lastRenderedPageBreak/>
-        <w:t xml:space="preserve">    CONSTRAINT "fk_rushinfo_order"</w:t>
-      </w:r>
+        <w:t xml:space="preserve">    CONSTRAINT "</w:t>
+      </w:r>
+      <w:proofErr w:type="spellStart"/>
       <w:r>
         <w:rPr>
           <w:bCs/>
         </w:rPr>
+        <w:t>fk_rushinfo_order</w:t>
+      </w:r>
+      <w:proofErr w:type="spellEnd"/>
+      <w:r>
+        <w:rPr>
+          <w:bCs/>
+        </w:rPr>
+        <w:t>"</w:t>
+      </w:r>
+      <w:r>
+        <w:rPr>
+          <w:bCs/>
+        </w:rPr>
         <w:br/>
-        <w:t xml:space="preserve">    FOREIGN KEY("orderID")</w:t>
+        <w:t xml:space="preserve">    FOREIGN KEY("</w:t>
+      </w:r>
+      <w:proofErr w:type="spellStart"/>
+      <w:r>
+        <w:rPr>
+          <w:bCs/>
+        </w:rPr>
+        <w:t>orderID</w:t>
+      </w:r>
+      <w:proofErr w:type="spellEnd"/>
+      <w:r>
+        <w:rPr>
+          <w:bCs/>
+        </w:rPr>
+        <w:t>")</w:t>
       </w:r>
       <w:r>
         <w:rPr>
@@ -22991,7 +24114,49 @@
           <w:bCs/>
         </w:rPr>
         <w:br/>
-        <w:t>CREATE INDEX "aims"."RushInfo.fk_rushinfo_order_idx" ON "RushInfo" ("orderID");</w:t>
+        <w:t>CREATE INDEX "aims"."</w:t>
+      </w:r>
+      <w:proofErr w:type="spellStart"/>
+      <w:r>
+        <w:rPr>
+          <w:bCs/>
+        </w:rPr>
+        <w:t>RushInfo.fk_rushinfo_order_idx</w:t>
+      </w:r>
+      <w:proofErr w:type="spellEnd"/>
+      <w:r>
+        <w:rPr>
+          <w:bCs/>
+        </w:rPr>
+        <w:t>" ON "</w:t>
+      </w:r>
+      <w:proofErr w:type="spellStart"/>
+      <w:r>
+        <w:rPr>
+          <w:bCs/>
+        </w:rPr>
+        <w:t>RushInfo</w:t>
+      </w:r>
+      <w:proofErr w:type="spellEnd"/>
+      <w:r>
+        <w:rPr>
+          <w:bCs/>
+        </w:rPr>
+        <w:t>" ("</w:t>
+      </w:r>
+      <w:proofErr w:type="spellStart"/>
+      <w:r>
+        <w:rPr>
+          <w:bCs/>
+        </w:rPr>
+        <w:t>orderID</w:t>
+      </w:r>
+      <w:proofErr w:type="spellEnd"/>
+      <w:r>
+        <w:rPr>
+          <w:bCs/>
+        </w:rPr>
+        <w:t>");</w:t>
       </w:r>
     </w:p>
     <w:p>
@@ -23591,12 +24756,21 @@
                 <w:sz w:val="24"/>
               </w:rPr>
             </w:pPr>
-            <w:r>
-              <w:rPr>
-                <w:spacing w:val="-2"/>
-                <w:sz w:val="24"/>
-              </w:rPr>
-              <w:t>VARCHAR(45)</w:t>
+            <w:proofErr w:type="gramStart"/>
+            <w:r>
+              <w:rPr>
+                <w:spacing w:val="-2"/>
+                <w:sz w:val="24"/>
+              </w:rPr>
+              <w:t>VARCHAR(</w:t>
+            </w:r>
+            <w:proofErr w:type="gramEnd"/>
+            <w:r>
+              <w:rPr>
+                <w:spacing w:val="-2"/>
+                <w:sz w:val="24"/>
+              </w:rPr>
+              <w:t>45)</w:t>
             </w:r>
           </w:p>
         </w:tc>
@@ -23760,12 +24934,21 @@
                 <w:sz w:val="24"/>
               </w:rPr>
             </w:pPr>
-            <w:r>
-              <w:rPr>
-                <w:spacing w:val="-2"/>
-                <w:sz w:val="24"/>
-              </w:rPr>
-              <w:t>VARCHAR(100)</w:t>
+            <w:proofErr w:type="gramStart"/>
+            <w:r>
+              <w:rPr>
+                <w:spacing w:val="-2"/>
+                <w:sz w:val="24"/>
+              </w:rPr>
+              <w:t>VARCHAR(</w:t>
+            </w:r>
+            <w:proofErr w:type="gramEnd"/>
+            <w:r>
+              <w:rPr>
+                <w:spacing w:val="-2"/>
+                <w:sz w:val="24"/>
+              </w:rPr>
+              <w:t>100)</w:t>
             </w:r>
           </w:p>
         </w:tc>
@@ -23932,12 +25115,21 @@
                 <w:sz w:val="24"/>
               </w:rPr>
             </w:pPr>
-            <w:r>
-              <w:rPr>
-                <w:spacing w:val="-2"/>
-                <w:sz w:val="24"/>
-              </w:rPr>
-              <w:t>VARCHAR(45)</w:t>
+            <w:proofErr w:type="gramStart"/>
+            <w:r>
+              <w:rPr>
+                <w:spacing w:val="-2"/>
+                <w:sz w:val="24"/>
+              </w:rPr>
+              <w:t>VARCHAR(</w:t>
+            </w:r>
+            <w:proofErr w:type="gramEnd"/>
+            <w:r>
+              <w:rPr>
+                <w:spacing w:val="-2"/>
+                <w:sz w:val="24"/>
+              </w:rPr>
+              <w:t>45)</w:t>
             </w:r>
           </w:p>
         </w:tc>
@@ -24134,12 +25326,21 @@
                 <w:sz w:val="24"/>
               </w:rPr>
             </w:pPr>
-            <w:r>
-              <w:rPr>
-                <w:spacing w:val="-2"/>
-                <w:sz w:val="24"/>
-              </w:rPr>
-              <w:t>VARCHAR(45)</w:t>
+            <w:proofErr w:type="gramStart"/>
+            <w:r>
+              <w:rPr>
+                <w:spacing w:val="-2"/>
+                <w:sz w:val="24"/>
+              </w:rPr>
+              <w:t>VARCHAR(</w:t>
+            </w:r>
+            <w:proofErr w:type="gramEnd"/>
+            <w:r>
+              <w:rPr>
+                <w:spacing w:val="-2"/>
+                <w:sz w:val="24"/>
+              </w:rPr>
+              <w:t>45)</w:t>
             </w:r>
           </w:p>
         </w:tc>
@@ -24313,12 +25514,21 @@
                 <w:sz w:val="24"/>
               </w:rPr>
             </w:pPr>
-            <w:r>
-              <w:rPr>
-                <w:spacing w:val="-2"/>
-                <w:sz w:val="24"/>
-              </w:rPr>
-              <w:t>VARCHAR(20)</w:t>
+            <w:proofErr w:type="gramStart"/>
+            <w:r>
+              <w:rPr>
+                <w:spacing w:val="-2"/>
+                <w:sz w:val="24"/>
+              </w:rPr>
+              <w:t>VARCHAR(</w:t>
+            </w:r>
+            <w:proofErr w:type="gramEnd"/>
+            <w:r>
+              <w:rPr>
+                <w:spacing w:val="-2"/>
+                <w:sz w:val="24"/>
+              </w:rPr>
+              <w:t>20)</w:t>
             </w:r>
           </w:p>
         </w:tc>
@@ -24488,12 +25698,21 @@
                 <w:sz w:val="24"/>
               </w:rPr>
             </w:pPr>
-            <w:r>
-              <w:rPr>
-                <w:spacing w:val="-2"/>
-                <w:sz w:val="24"/>
-              </w:rPr>
-              <w:t>VARCHAR(20)</w:t>
+            <w:proofErr w:type="gramStart"/>
+            <w:r>
+              <w:rPr>
+                <w:spacing w:val="-2"/>
+                <w:sz w:val="24"/>
+              </w:rPr>
+              <w:t>VARCHAR(</w:t>
+            </w:r>
+            <w:proofErr w:type="gramEnd"/>
+            <w:r>
+              <w:rPr>
+                <w:spacing w:val="-2"/>
+                <w:sz w:val="24"/>
+              </w:rPr>
+              <w:t>20)</w:t>
             </w:r>
           </w:p>
         </w:tc>
@@ -24641,12 +25860,21 @@
                 <w:sz w:val="24"/>
               </w:rPr>
             </w:pPr>
-            <w:r>
-              <w:rPr>
-                <w:spacing w:val="-2"/>
-                <w:sz w:val="24"/>
-              </w:rPr>
-              <w:t xml:space="preserve">warehouse_entry_d </w:t>
+            <w:proofErr w:type="spellStart"/>
+            <w:r>
+              <w:rPr>
+                <w:spacing w:val="-2"/>
+                <w:sz w:val="24"/>
+              </w:rPr>
+              <w:t>warehouse_entry_d</w:t>
+            </w:r>
+            <w:proofErr w:type="spellEnd"/>
+            <w:r>
+              <w:rPr>
+                <w:spacing w:val="-2"/>
+                <w:sz w:val="24"/>
+              </w:rPr>
+              <w:t xml:space="preserve"> </w:t>
             </w:r>
             <w:r>
               <w:rPr>
@@ -25561,6 +26789,7 @@
                 <w:sz w:val="24"/>
               </w:rPr>
             </w:pPr>
+            <w:proofErr w:type="spellStart"/>
             <w:r>
               <w:rPr>
                 <w:spacing w:val="-2"/>
@@ -25568,6 +26797,7 @@
               </w:rPr>
               <w:t>image_url</w:t>
             </w:r>
+            <w:proofErr w:type="spellEnd"/>
           </w:p>
         </w:tc>
         <w:tc>
@@ -25584,12 +26814,21 @@
                 <w:sz w:val="24"/>
               </w:rPr>
             </w:pPr>
-            <w:r>
-              <w:rPr>
-                <w:spacing w:val="-2"/>
-                <w:sz w:val="24"/>
-              </w:rPr>
-              <w:t>varchar(45)</w:t>
+            <w:proofErr w:type="gramStart"/>
+            <w:r>
+              <w:rPr>
+                <w:spacing w:val="-2"/>
+                <w:sz w:val="24"/>
+              </w:rPr>
+              <w:t>varchar(</w:t>
+            </w:r>
+            <w:proofErr w:type="gramEnd"/>
+            <w:r>
+              <w:rPr>
+                <w:spacing w:val="-2"/>
+                <w:sz w:val="24"/>
+              </w:rPr>
+              <w:t>45)</w:t>
             </w:r>
           </w:p>
         </w:tc>
@@ -25718,6 +26957,7 @@
                 <w:sz w:val="24"/>
               </w:rPr>
             </w:pPr>
+            <w:proofErr w:type="spellStart"/>
             <w:r>
               <w:rPr>
                 <w:spacing w:val="-2"/>
@@ -25725,6 +26965,7 @@
               </w:rPr>
               <w:t>is_available_for_rush</w:t>
             </w:r>
+            <w:proofErr w:type="spellEnd"/>
           </w:p>
         </w:tc>
         <w:tc>
@@ -26366,12 +27607,21 @@
                 <w:sz w:val="24"/>
               </w:rPr>
             </w:pPr>
-            <w:r>
-              <w:rPr>
-                <w:spacing w:val="-2"/>
-                <w:sz w:val="24"/>
-              </w:rPr>
-              <w:t>VARCHAR(80)</w:t>
+            <w:proofErr w:type="gramStart"/>
+            <w:r>
+              <w:rPr>
+                <w:spacing w:val="-2"/>
+                <w:sz w:val="24"/>
+              </w:rPr>
+              <w:t>VARCHAR(</w:t>
+            </w:r>
+            <w:proofErr w:type="gramEnd"/>
+            <w:r>
+              <w:rPr>
+                <w:spacing w:val="-2"/>
+                <w:sz w:val="24"/>
+              </w:rPr>
+              <w:t>80)</w:t>
             </w:r>
           </w:p>
         </w:tc>
@@ -26539,6 +27789,7 @@
                 <w:sz w:val="24"/>
               </w:rPr>
             </w:pPr>
+            <w:proofErr w:type="spellStart"/>
             <w:r>
               <w:rPr>
                 <w:spacing w:val="-2"/>
@@ -26546,6 +27797,7 @@
               </w:rPr>
               <w:t>record_label</w:t>
             </w:r>
+            <w:proofErr w:type="spellEnd"/>
           </w:p>
         </w:tc>
         <w:tc>
@@ -26561,12 +27813,21 @@
                 <w:sz w:val="24"/>
               </w:rPr>
             </w:pPr>
-            <w:r>
-              <w:rPr>
-                <w:spacing w:val="-2"/>
-                <w:sz w:val="24"/>
-              </w:rPr>
-              <w:t>VARCHAR(45)</w:t>
+            <w:proofErr w:type="gramStart"/>
+            <w:r>
+              <w:rPr>
+                <w:spacing w:val="-2"/>
+                <w:sz w:val="24"/>
+              </w:rPr>
+              <w:t>VARCHAR(</w:t>
+            </w:r>
+            <w:proofErr w:type="gramEnd"/>
+            <w:r>
+              <w:rPr>
+                <w:spacing w:val="-2"/>
+                <w:sz w:val="24"/>
+              </w:rPr>
+              <w:t>45)</w:t>
             </w:r>
           </w:p>
         </w:tc>
@@ -26743,12 +28004,21 @@
                 <w:sz w:val="24"/>
               </w:rPr>
             </w:pPr>
-            <w:r>
-              <w:rPr>
-                <w:spacing w:val="-2"/>
-                <w:sz w:val="24"/>
-              </w:rPr>
-              <w:t>VARCHAR(45)</w:t>
+            <w:proofErr w:type="gramStart"/>
+            <w:r>
+              <w:rPr>
+                <w:spacing w:val="-2"/>
+                <w:sz w:val="24"/>
+              </w:rPr>
+              <w:t>VARCHAR(</w:t>
+            </w:r>
+            <w:proofErr w:type="gramEnd"/>
+            <w:r>
+              <w:rPr>
+                <w:spacing w:val="-2"/>
+                <w:sz w:val="24"/>
+              </w:rPr>
+              <w:t>45)</w:t>
             </w:r>
           </w:p>
         </w:tc>
@@ -26890,6 +28160,7 @@
                 <w:sz w:val="24"/>
               </w:rPr>
             </w:pPr>
+            <w:proofErr w:type="spellStart"/>
             <w:r>
               <w:rPr>
                 <w:spacing w:val="-2"/>
@@ -26897,6 +28168,7 @@
               </w:rPr>
               <w:t>tracklist</w:t>
             </w:r>
+            <w:proofErr w:type="spellEnd"/>
           </w:p>
         </w:tc>
         <w:tc>
@@ -26912,12 +28184,21 @@
                 <w:sz w:val="24"/>
               </w:rPr>
             </w:pPr>
-            <w:r>
-              <w:rPr>
-                <w:spacing w:val="-2"/>
-                <w:sz w:val="24"/>
-              </w:rPr>
-              <w:t>VARCHAR(45)</w:t>
+            <w:proofErr w:type="gramStart"/>
+            <w:r>
+              <w:rPr>
+                <w:spacing w:val="-2"/>
+                <w:sz w:val="24"/>
+              </w:rPr>
+              <w:t>VARCHAR(</w:t>
+            </w:r>
+            <w:proofErr w:type="gramEnd"/>
+            <w:r>
+              <w:rPr>
+                <w:spacing w:val="-2"/>
+                <w:sz w:val="24"/>
+              </w:rPr>
+              <w:t>45)</w:t>
             </w:r>
           </w:p>
         </w:tc>
@@ -26983,6 +28264,7 @@
               </w:rPr>
               <w:t xml:space="preserve"> </w:t>
             </w:r>
+            <w:proofErr w:type="spellStart"/>
             <w:r>
               <w:rPr>
                 <w:spacing w:val="-2"/>
@@ -26990,6 +28272,7 @@
               </w:rPr>
               <w:t>tracklist</w:t>
             </w:r>
+            <w:proofErr w:type="spellEnd"/>
           </w:p>
         </w:tc>
       </w:tr>
@@ -27059,6 +28342,7 @@
                 <w:sz w:val="24"/>
               </w:rPr>
             </w:pPr>
+            <w:proofErr w:type="spellStart"/>
             <w:r>
               <w:rPr>
                 <w:spacing w:val="-2"/>
@@ -27066,6 +28350,7 @@
               </w:rPr>
               <w:t>release_date</w:t>
             </w:r>
+            <w:proofErr w:type="spellEnd"/>
           </w:p>
         </w:tc>
         <w:tc>
@@ -27199,12 +28484,14 @@
         </w:rPr>
         <w:t xml:space="preserve"> </w:t>
       </w:r>
+      <w:proofErr w:type="spellStart"/>
       <w:r>
         <w:rPr>
           <w:spacing w:val="-5"/>
         </w:rPr>
         <w:t>dvd</w:t>
       </w:r>
+      <w:proofErr w:type="spellEnd"/>
     </w:p>
     <w:p>
       <w:pPr>
@@ -27732,12 +29019,21 @@
                 <w:sz w:val="24"/>
               </w:rPr>
             </w:pPr>
-            <w:r>
-              <w:rPr>
-                <w:spacing w:val="-2"/>
-                <w:sz w:val="24"/>
-              </w:rPr>
-              <w:t>VARCHAR(45)</w:t>
+            <w:proofErr w:type="gramStart"/>
+            <w:r>
+              <w:rPr>
+                <w:spacing w:val="-2"/>
+                <w:sz w:val="24"/>
+              </w:rPr>
+              <w:t>VARCHAR(</w:t>
+            </w:r>
+            <w:proofErr w:type="gramEnd"/>
+            <w:r>
+              <w:rPr>
+                <w:spacing w:val="-2"/>
+                <w:sz w:val="24"/>
+              </w:rPr>
+              <w:t>45)</w:t>
             </w:r>
           </w:p>
         </w:tc>
@@ -27901,12 +29197,21 @@
                 <w:sz w:val="24"/>
               </w:rPr>
             </w:pPr>
-            <w:r>
-              <w:rPr>
-                <w:spacing w:val="-2"/>
-                <w:sz w:val="24"/>
-              </w:rPr>
-              <w:t>VARCHAR(45)</w:t>
+            <w:proofErr w:type="gramStart"/>
+            <w:r>
+              <w:rPr>
+                <w:spacing w:val="-2"/>
+                <w:sz w:val="24"/>
+              </w:rPr>
+              <w:t>VARCHAR(</w:t>
+            </w:r>
+            <w:proofErr w:type="gramEnd"/>
+            <w:r>
+              <w:rPr>
+                <w:spacing w:val="-2"/>
+                <w:sz w:val="24"/>
+              </w:rPr>
+              <w:t>45)</w:t>
             </w:r>
           </w:p>
         </w:tc>
@@ -28070,12 +29375,21 @@
                 <w:sz w:val="24"/>
               </w:rPr>
             </w:pPr>
-            <w:r>
-              <w:rPr>
-                <w:spacing w:val="-2"/>
-                <w:sz w:val="24"/>
-              </w:rPr>
-              <w:t>VARCHAR(45)</w:t>
+            <w:proofErr w:type="gramStart"/>
+            <w:r>
+              <w:rPr>
+                <w:spacing w:val="-2"/>
+                <w:sz w:val="24"/>
+              </w:rPr>
+              <w:t>VARCHAR(</w:t>
+            </w:r>
+            <w:proofErr w:type="gramEnd"/>
+            <w:r>
+              <w:rPr>
+                <w:spacing w:val="-2"/>
+                <w:sz w:val="24"/>
+              </w:rPr>
+              <w:t>45)</w:t>
             </w:r>
           </w:p>
         </w:tc>
@@ -28218,6 +29532,7 @@
                 <w:sz w:val="24"/>
               </w:rPr>
             </w:pPr>
+            <w:proofErr w:type="spellStart"/>
             <w:r>
               <w:rPr>
                 <w:spacing w:val="-2"/>
@@ -28225,6 +29540,7 @@
               </w:rPr>
               <w:t>disc_type</w:t>
             </w:r>
+            <w:proofErr w:type="spellEnd"/>
           </w:p>
         </w:tc>
         <w:tc>
@@ -28240,12 +29556,21 @@
                 <w:sz w:val="24"/>
               </w:rPr>
             </w:pPr>
-            <w:r>
-              <w:rPr>
-                <w:spacing w:val="-2"/>
-                <w:sz w:val="24"/>
-              </w:rPr>
-              <w:t>VARCHAR(45)</w:t>
+            <w:proofErr w:type="gramStart"/>
+            <w:r>
+              <w:rPr>
+                <w:spacing w:val="-2"/>
+                <w:sz w:val="24"/>
+              </w:rPr>
+              <w:t>VARCHAR(</w:t>
+            </w:r>
+            <w:proofErr w:type="gramEnd"/>
+            <w:r>
+              <w:rPr>
+                <w:spacing w:val="-2"/>
+                <w:sz w:val="24"/>
+              </w:rPr>
+              <w:t>45)</w:t>
             </w:r>
           </w:p>
         </w:tc>
@@ -28422,12 +29747,21 @@
                 <w:sz w:val="24"/>
               </w:rPr>
             </w:pPr>
-            <w:r>
-              <w:rPr>
-                <w:spacing w:val="-2"/>
-                <w:sz w:val="24"/>
-              </w:rPr>
-              <w:t>VARCHAR(45)</w:t>
+            <w:proofErr w:type="gramStart"/>
+            <w:r>
+              <w:rPr>
+                <w:spacing w:val="-2"/>
+                <w:sz w:val="24"/>
+              </w:rPr>
+              <w:t>VARCHAR(</w:t>
+            </w:r>
+            <w:proofErr w:type="gramEnd"/>
+            <w:r>
+              <w:rPr>
+                <w:spacing w:val="-2"/>
+                <w:sz w:val="24"/>
+              </w:rPr>
+              <w:t>45)</w:t>
             </w:r>
           </w:p>
         </w:tc>
@@ -28591,12 +29925,21 @@
                 <w:sz w:val="24"/>
               </w:rPr>
             </w:pPr>
-            <w:r>
-              <w:rPr>
-                <w:spacing w:val="-2"/>
-                <w:sz w:val="24"/>
-              </w:rPr>
-              <w:t>VARCHAR(200)</w:t>
+            <w:proofErr w:type="gramStart"/>
+            <w:r>
+              <w:rPr>
+                <w:spacing w:val="-2"/>
+                <w:sz w:val="24"/>
+              </w:rPr>
+              <w:t>VARCHAR(</w:t>
+            </w:r>
+            <w:proofErr w:type="gramEnd"/>
+            <w:r>
+              <w:rPr>
+                <w:spacing w:val="-2"/>
+                <w:sz w:val="24"/>
+              </w:rPr>
+              <w:t>200)</w:t>
             </w:r>
           </w:p>
         </w:tc>
@@ -28738,6 +30081,7 @@
                 <w:sz w:val="24"/>
               </w:rPr>
             </w:pPr>
+            <w:proofErr w:type="spellStart"/>
             <w:r>
               <w:rPr>
                 <w:spacing w:val="-2"/>
@@ -28745,6 +30089,7 @@
               </w:rPr>
               <w:t>release_date</w:t>
             </w:r>
+            <w:proofErr w:type="spellEnd"/>
           </w:p>
         </w:tc>
         <w:tc>
@@ -28920,6 +30265,7 @@
                 <w:sz w:val="24"/>
               </w:rPr>
             </w:pPr>
+            <w:proofErr w:type="spellStart"/>
             <w:r>
               <w:rPr>
                 <w:spacing w:val="-2"/>
@@ -28927,6 +30273,7 @@
               </w:rPr>
               <w:t>run_time</w:t>
             </w:r>
+            <w:proofErr w:type="spellEnd"/>
           </w:p>
         </w:tc>
         <w:tc>
@@ -29000,12 +30347,14 @@
                 <w:sz w:val="24"/>
               </w:rPr>
             </w:pPr>
+            <w:proofErr w:type="gramStart"/>
             <w:r>
               <w:rPr>
                 <w:sz w:val="24"/>
               </w:rPr>
               <w:t>DVD</w:t>
             </w:r>
+            <w:proofErr w:type="gramEnd"/>
             <w:r>
               <w:rPr>
                 <w:spacing w:val="-15"/>
@@ -29026,11 +30375,19 @@
               </w:rPr>
               <w:t xml:space="preserve"> </w:t>
             </w:r>
-            <w:r>
-              <w:rPr>
-                <w:sz w:val="24"/>
-              </w:rPr>
-              <w:t xml:space="preserve">timein </w:t>
+            <w:proofErr w:type="spellStart"/>
+            <w:r>
+              <w:rPr>
+                <w:sz w:val="24"/>
+              </w:rPr>
+              <w:t>timein</w:t>
+            </w:r>
+            <w:proofErr w:type="spellEnd"/>
+            <w:r>
+              <w:rPr>
+                <w:sz w:val="24"/>
+              </w:rPr>
+              <w:t xml:space="preserve"> </w:t>
             </w:r>
             <w:r>
               <w:rPr>
@@ -29604,12 +30961,21 @@
                 <w:sz w:val="24"/>
               </w:rPr>
             </w:pPr>
-            <w:r>
-              <w:rPr>
-                <w:spacing w:val="-2"/>
-                <w:sz w:val="24"/>
-              </w:rPr>
-              <w:t>VARCHAR(80)</w:t>
+            <w:proofErr w:type="gramStart"/>
+            <w:r>
+              <w:rPr>
+                <w:spacing w:val="-2"/>
+                <w:sz w:val="24"/>
+              </w:rPr>
+              <w:t>VARCHAR(</w:t>
+            </w:r>
+            <w:proofErr w:type="gramEnd"/>
+            <w:r>
+              <w:rPr>
+                <w:spacing w:val="-2"/>
+                <w:sz w:val="24"/>
+              </w:rPr>
+              <w:t>80)</w:t>
             </w:r>
           </w:p>
         </w:tc>
@@ -29792,12 +31158,21 @@
                 <w:sz w:val="24"/>
               </w:rPr>
             </w:pPr>
-            <w:r>
-              <w:rPr>
-                <w:spacing w:val="-2"/>
-                <w:sz w:val="24"/>
-              </w:rPr>
-              <w:t>VARCHAR(45)</w:t>
+            <w:proofErr w:type="gramStart"/>
+            <w:r>
+              <w:rPr>
+                <w:spacing w:val="-2"/>
+                <w:sz w:val="24"/>
+              </w:rPr>
+              <w:t>VARCHAR(</w:t>
+            </w:r>
+            <w:proofErr w:type="gramEnd"/>
+            <w:r>
+              <w:rPr>
+                <w:spacing w:val="-2"/>
+                <w:sz w:val="24"/>
+              </w:rPr>
+              <w:t>45)</w:t>
             </w:r>
           </w:p>
         </w:tc>
@@ -29954,12 +31329,21 @@
                 <w:sz w:val="24"/>
               </w:rPr>
             </w:pPr>
-            <w:r>
-              <w:rPr>
-                <w:spacing w:val="-2"/>
-                <w:sz w:val="24"/>
-              </w:rPr>
-              <w:t>VARCHAR(45)</w:t>
+            <w:proofErr w:type="gramStart"/>
+            <w:r>
+              <w:rPr>
+                <w:spacing w:val="-2"/>
+                <w:sz w:val="24"/>
+              </w:rPr>
+              <w:t>VARCHAR(</w:t>
+            </w:r>
+            <w:proofErr w:type="gramEnd"/>
+            <w:r>
+              <w:rPr>
+                <w:spacing w:val="-2"/>
+                <w:sz w:val="24"/>
+              </w:rPr>
+              <w:t>45)</w:t>
             </w:r>
           </w:p>
         </w:tc>
@@ -30116,12 +31500,21 @@
                 <w:sz w:val="24"/>
               </w:rPr>
             </w:pPr>
-            <w:r>
-              <w:rPr>
-                <w:spacing w:val="-2"/>
-                <w:sz w:val="24"/>
-              </w:rPr>
-              <w:t>VARCHAR(45)</w:t>
+            <w:proofErr w:type="gramStart"/>
+            <w:r>
+              <w:rPr>
+                <w:spacing w:val="-2"/>
+                <w:sz w:val="24"/>
+              </w:rPr>
+              <w:t>VARCHAR(</w:t>
+            </w:r>
+            <w:proofErr w:type="gramEnd"/>
+            <w:r>
+              <w:rPr>
+                <w:spacing w:val="-2"/>
+                <w:sz w:val="24"/>
+              </w:rPr>
+              <w:t>45)</w:t>
             </w:r>
           </w:p>
         </w:tc>
@@ -30256,6 +31649,7 @@
                 <w:sz w:val="24"/>
               </w:rPr>
             </w:pPr>
+            <w:proofErr w:type="spellStart"/>
             <w:r>
               <w:rPr>
                 <w:spacing w:val="-2"/>
@@ -30263,6 +31657,7 @@
               </w:rPr>
               <w:t>cover_type</w:t>
             </w:r>
+            <w:proofErr w:type="spellEnd"/>
           </w:p>
         </w:tc>
         <w:tc>
@@ -30278,12 +31673,21 @@
                 <w:sz w:val="24"/>
               </w:rPr>
             </w:pPr>
-            <w:r>
-              <w:rPr>
-                <w:spacing w:val="-2"/>
-                <w:sz w:val="24"/>
-              </w:rPr>
-              <w:t>VARCHAR(45)</w:t>
+            <w:proofErr w:type="gramStart"/>
+            <w:r>
+              <w:rPr>
+                <w:spacing w:val="-2"/>
+                <w:sz w:val="24"/>
+              </w:rPr>
+              <w:t>VARCHAR(</w:t>
+            </w:r>
+            <w:proofErr w:type="gramEnd"/>
+            <w:r>
+              <w:rPr>
+                <w:spacing w:val="-2"/>
+                <w:sz w:val="24"/>
+              </w:rPr>
+              <w:t>45)</w:t>
             </w:r>
           </w:p>
         </w:tc>
@@ -30438,6 +31842,7 @@
                 <w:sz w:val="24"/>
               </w:rPr>
             </w:pPr>
+            <w:proofErr w:type="spellStart"/>
             <w:r>
               <w:rPr>
                 <w:spacing w:val="-2"/>
@@ -30445,6 +31850,7 @@
               </w:rPr>
               <w:t>publication_date</w:t>
             </w:r>
+            <w:proofErr w:type="spellEnd"/>
           </w:p>
         </w:tc>
         <w:tc>
@@ -30613,6 +32019,7 @@
                 <w:sz w:val="24"/>
               </w:rPr>
             </w:pPr>
+            <w:proofErr w:type="spellStart"/>
             <w:r>
               <w:rPr>
                 <w:spacing w:val="-2"/>
@@ -30620,6 +32027,7 @@
               </w:rPr>
               <w:t>number_of_pages</w:t>
             </w:r>
+            <w:proofErr w:type="spellEnd"/>
           </w:p>
         </w:tc>
         <w:tc>
@@ -31271,6 +32679,7 @@
                 <w:sz w:val="24"/>
               </w:rPr>
             </w:pPr>
+            <w:proofErr w:type="spellStart"/>
             <w:r>
               <w:rPr>
                 <w:spacing w:val="-2"/>
@@ -31278,6 +32687,7 @@
               </w:rPr>
               <w:t>shipping_fee</w:t>
             </w:r>
+            <w:proofErr w:type="spellEnd"/>
           </w:p>
         </w:tc>
         <w:tc>
@@ -31411,12 +32821,14 @@
         </w:rPr>
         <w:t xml:space="preserve"> </w:t>
       </w:r>
+      <w:proofErr w:type="spellStart"/>
       <w:r>
         <w:rPr>
           <w:spacing w:val="-2"/>
         </w:rPr>
         <w:t>order_media</w:t>
       </w:r>
+      <w:proofErr w:type="spellEnd"/>
     </w:p>
     <w:p>
       <w:pPr>
@@ -31932,6 +33344,7 @@
                 <w:sz w:val="24"/>
               </w:rPr>
             </w:pPr>
+            <w:proofErr w:type="spellStart"/>
             <w:r>
               <w:rPr>
                 <w:spacing w:val="-2"/>
@@ -31939,6 +33352,7 @@
               </w:rPr>
               <w:t>media_id</w:t>
             </w:r>
+            <w:proofErr w:type="spellEnd"/>
           </w:p>
         </w:tc>
         <w:tc>
@@ -31954,12 +33368,21 @@
                 <w:sz w:val="24"/>
               </w:rPr>
             </w:pPr>
-            <w:r>
-              <w:rPr>
-                <w:spacing w:val="-2"/>
-                <w:sz w:val="24"/>
-              </w:rPr>
-              <w:t>VARCHAR(45)</w:t>
+            <w:proofErr w:type="gramStart"/>
+            <w:r>
+              <w:rPr>
+                <w:spacing w:val="-2"/>
+                <w:sz w:val="24"/>
+              </w:rPr>
+              <w:t>VARCHAR(</w:t>
+            </w:r>
+            <w:proofErr w:type="gramEnd"/>
+            <w:r>
+              <w:rPr>
+                <w:spacing w:val="-2"/>
+                <w:sz w:val="24"/>
+              </w:rPr>
+              <w:t>45)</w:t>
             </w:r>
           </w:p>
         </w:tc>
@@ -32110,6 +33533,7 @@
                 <w:sz w:val="24"/>
               </w:rPr>
             </w:pPr>
+            <w:proofErr w:type="spellStart"/>
             <w:r>
               <w:rPr>
                 <w:spacing w:val="-2"/>
@@ -32117,6 +33541,7 @@
               </w:rPr>
               <w:t>order_id</w:t>
             </w:r>
+            <w:proofErr w:type="spellEnd"/>
           </w:p>
         </w:tc>
         <w:tc>
@@ -32670,6 +34095,7 @@
                 <w:sz w:val="24"/>
               </w:rPr>
             </w:pPr>
+            <w:proofErr w:type="spellStart"/>
             <w:r>
               <w:rPr>
                 <w:spacing w:val="-2"/>
@@ -32677,6 +34103,7 @@
               </w:rPr>
               <w:t>is_rush</w:t>
             </w:r>
+            <w:proofErr w:type="spellEnd"/>
           </w:p>
         </w:tc>
         <w:tc>
@@ -32785,12 +34212,14 @@
         </w:rPr>
         <w:t xml:space="preserve"> </w:t>
       </w:r>
+      <w:proofErr w:type="spellStart"/>
       <w:r>
         <w:rPr>
           <w:spacing w:val="-2"/>
         </w:rPr>
         <w:t>delivery_info</w:t>
       </w:r>
+      <w:proofErr w:type="spellEnd"/>
     </w:p>
     <w:p>
       <w:pPr>
@@ -33309,6 +34738,7 @@
                 <w:sz w:val="24"/>
               </w:rPr>
             </w:pPr>
+            <w:proofErr w:type="spellStart"/>
             <w:r>
               <w:rPr>
                 <w:spacing w:val="-5"/>
@@ -33316,6 +34746,7 @@
               </w:rPr>
               <w:t>order_id</w:t>
             </w:r>
+            <w:proofErr w:type="spellEnd"/>
           </w:p>
         </w:tc>
         <w:tc>
@@ -33489,12 +34920,21 @@
                 <w:sz w:val="24"/>
               </w:rPr>
             </w:pPr>
-            <w:r>
-              <w:rPr>
-                <w:spacing w:val="-2"/>
-                <w:sz w:val="24"/>
-              </w:rPr>
-              <w:t>VARCHAR(45)</w:t>
+            <w:proofErr w:type="gramStart"/>
+            <w:r>
+              <w:rPr>
+                <w:spacing w:val="-2"/>
+                <w:sz w:val="24"/>
+              </w:rPr>
+              <w:t>VARCHAR(</w:t>
+            </w:r>
+            <w:proofErr w:type="gramEnd"/>
+            <w:r>
+              <w:rPr>
+                <w:spacing w:val="-2"/>
+                <w:sz w:val="24"/>
+              </w:rPr>
+              <w:t>45)</w:t>
             </w:r>
           </w:p>
         </w:tc>
@@ -33664,12 +35104,21 @@
                 <w:sz w:val="24"/>
               </w:rPr>
             </w:pPr>
-            <w:r>
-              <w:rPr>
-                <w:spacing w:val="-2"/>
-                <w:sz w:val="24"/>
-              </w:rPr>
-              <w:t>VARCHAR(45)</w:t>
+            <w:proofErr w:type="gramStart"/>
+            <w:r>
+              <w:rPr>
+                <w:spacing w:val="-2"/>
+                <w:sz w:val="24"/>
+              </w:rPr>
+              <w:t>VARCHAR(</w:t>
+            </w:r>
+            <w:proofErr w:type="gramEnd"/>
+            <w:r>
+              <w:rPr>
+                <w:spacing w:val="-2"/>
+                <w:sz w:val="24"/>
+              </w:rPr>
+              <w:t>45)</w:t>
             </w:r>
           </w:p>
         </w:tc>
@@ -33855,12 +35304,21 @@
                 <w:sz w:val="24"/>
               </w:rPr>
             </w:pPr>
-            <w:r>
-              <w:rPr>
-                <w:spacing w:val="-2"/>
-                <w:sz w:val="24"/>
-              </w:rPr>
-              <w:t>VARCHAR(100)</w:t>
+            <w:proofErr w:type="gramStart"/>
+            <w:r>
+              <w:rPr>
+                <w:spacing w:val="-2"/>
+                <w:sz w:val="24"/>
+              </w:rPr>
+              <w:t>VARCHAR(</w:t>
+            </w:r>
+            <w:proofErr w:type="gramEnd"/>
+            <w:r>
+              <w:rPr>
+                <w:spacing w:val="-2"/>
+                <w:sz w:val="24"/>
+              </w:rPr>
+              <w:t>100)</w:t>
             </w:r>
           </w:p>
         </w:tc>
@@ -34028,12 +35486,21 @@
                 <w:sz w:val="24"/>
               </w:rPr>
             </w:pPr>
-            <w:r>
-              <w:rPr>
-                <w:spacing w:val="-2"/>
-                <w:sz w:val="24"/>
-              </w:rPr>
-              <w:t>VARCHAR(100)</w:t>
+            <w:proofErr w:type="gramStart"/>
+            <w:r>
+              <w:rPr>
+                <w:spacing w:val="-2"/>
+                <w:sz w:val="24"/>
+              </w:rPr>
+              <w:t>VARCHAR(</w:t>
+            </w:r>
+            <w:proofErr w:type="gramEnd"/>
+            <w:r>
+              <w:rPr>
+                <w:spacing w:val="-2"/>
+                <w:sz w:val="24"/>
+              </w:rPr>
+              <w:t>100)</w:t>
             </w:r>
           </w:p>
         </w:tc>
@@ -34201,12 +35668,21 @@
                 <w:sz w:val="24"/>
               </w:rPr>
             </w:pPr>
-            <w:r>
-              <w:rPr>
-                <w:spacing w:val="-2"/>
-                <w:sz w:val="24"/>
-              </w:rPr>
-              <w:t>VARCHAR(45)</w:t>
+            <w:proofErr w:type="gramStart"/>
+            <w:r>
+              <w:rPr>
+                <w:spacing w:val="-2"/>
+                <w:sz w:val="24"/>
+              </w:rPr>
+              <w:t>VARCHAR(</w:t>
+            </w:r>
+            <w:proofErr w:type="gramEnd"/>
+            <w:r>
+              <w:rPr>
+                <w:spacing w:val="-2"/>
+                <w:sz w:val="24"/>
+              </w:rPr>
+              <w:t>45)</w:t>
             </w:r>
           </w:p>
         </w:tc>
@@ -34344,6 +35820,7 @@
                 <w:sz w:val="24"/>
               </w:rPr>
             </w:pPr>
+            <w:proofErr w:type="spellStart"/>
             <w:r>
               <w:rPr>
                 <w:spacing w:val="-2"/>
@@ -34351,6 +35828,7 @@
               </w:rPr>
               <w:t>phone_number</w:t>
             </w:r>
+            <w:proofErr w:type="spellEnd"/>
           </w:p>
         </w:tc>
         <w:tc>
@@ -34367,12 +35845,21 @@
                 <w:sz w:val="24"/>
               </w:rPr>
             </w:pPr>
-            <w:r>
-              <w:rPr>
-                <w:spacing w:val="-2"/>
-                <w:sz w:val="24"/>
-              </w:rPr>
-              <w:t>VARCHAR(45)</w:t>
+            <w:proofErr w:type="gramStart"/>
+            <w:r>
+              <w:rPr>
+                <w:spacing w:val="-2"/>
+                <w:sz w:val="24"/>
+              </w:rPr>
+              <w:t>VARCHAR(</w:t>
+            </w:r>
+            <w:proofErr w:type="gramEnd"/>
+            <w:r>
+              <w:rPr>
+                <w:spacing w:val="-2"/>
+                <w:sz w:val="24"/>
+              </w:rPr>
+              <w:t>45)</w:t>
             </w:r>
           </w:p>
         </w:tc>
@@ -34480,12 +35967,14 @@
         </w:rPr>
         <w:t xml:space="preserve"> </w:t>
       </w:r>
+      <w:proofErr w:type="spellStart"/>
       <w:r>
         <w:rPr>
           <w:spacing w:val="-2"/>
         </w:rPr>
         <w:t>rush_info</w:t>
       </w:r>
+      <w:proofErr w:type="spellEnd"/>
     </w:p>
     <w:p>
       <w:pPr>
@@ -35004,6 +36493,7 @@
                 <w:sz w:val="24"/>
               </w:rPr>
             </w:pPr>
+            <w:proofErr w:type="spellStart"/>
             <w:r>
               <w:rPr>
                 <w:spacing w:val="-5"/>
@@ -35011,6 +36501,7 @@
               </w:rPr>
               <w:t>order_id</w:t>
             </w:r>
+            <w:proofErr w:type="spellEnd"/>
           </w:p>
         </w:tc>
         <w:tc>
@@ -35183,12 +36674,21 @@
                 <w:sz w:val="24"/>
               </w:rPr>
             </w:pPr>
-            <w:r>
-              <w:rPr>
-                <w:spacing w:val="-2"/>
-                <w:sz w:val="24"/>
-              </w:rPr>
-              <w:t>VARCHAR(100)</w:t>
+            <w:proofErr w:type="gramStart"/>
+            <w:r>
+              <w:rPr>
+                <w:spacing w:val="-2"/>
+                <w:sz w:val="24"/>
+              </w:rPr>
+              <w:t>VARCHAR(</w:t>
+            </w:r>
+            <w:proofErr w:type="gramEnd"/>
+            <w:r>
+              <w:rPr>
+                <w:spacing w:val="-2"/>
+                <w:sz w:val="24"/>
+              </w:rPr>
+              <w:t>100)</w:t>
             </w:r>
           </w:p>
         </w:tc>
@@ -35336,6 +36836,7 @@
                 <w:sz w:val="24"/>
               </w:rPr>
             </w:pPr>
+            <w:proofErr w:type="spellStart"/>
             <w:r>
               <w:rPr>
                 <w:spacing w:val="-2"/>
@@ -35343,6 +36844,7 @@
               </w:rPr>
               <w:t>time_delivery</w:t>
             </w:r>
+            <w:proofErr w:type="spellEnd"/>
           </w:p>
         </w:tc>
         <w:tc>
@@ -35995,6 +37497,7 @@
                 <w:sz w:val="24"/>
               </w:rPr>
             </w:pPr>
+            <w:proofErr w:type="spellStart"/>
             <w:r>
               <w:rPr>
                 <w:spacing w:val="-5"/>
@@ -36002,6 +37505,7 @@
               </w:rPr>
               <w:t>order_id</w:t>
             </w:r>
+            <w:proofErr w:type="spellEnd"/>
           </w:p>
         </w:tc>
         <w:tc>
@@ -36154,6 +37658,7 @@
                 <w:sz w:val="24"/>
               </w:rPr>
             </w:pPr>
+            <w:proofErr w:type="spellStart"/>
             <w:r>
               <w:rPr>
                 <w:spacing w:val="-5"/>
@@ -36161,6 +37666,7 @@
               </w:rPr>
               <w:t>createAt</w:t>
             </w:r>
+            <w:proofErr w:type="spellEnd"/>
           </w:p>
         </w:tc>
         <w:tc>
@@ -37125,12 +38631,21 @@
                 <w:sz w:val="24"/>
               </w:rPr>
             </w:pPr>
+            <w:proofErr w:type="gramStart"/>
             <w:r>
               <w:rPr>
                 <w:spacing w:val="-5"/>
                 <w:sz w:val="24"/>
               </w:rPr>
-              <w:t>VARCHAR(45)</w:t>
+              <w:t>VARCHAR(</w:t>
+            </w:r>
+            <w:proofErr w:type="gramEnd"/>
+            <w:r>
+              <w:rPr>
+                <w:spacing w:val="-5"/>
+                <w:sz w:val="24"/>
+              </w:rPr>
+              <w:t>45)</w:t>
             </w:r>
           </w:p>
         </w:tc>
@@ -37285,12 +38800,21 @@
                 <w:sz w:val="24"/>
               </w:rPr>
             </w:pPr>
+            <w:proofErr w:type="gramStart"/>
             <w:r>
               <w:rPr>
                 <w:spacing w:val="-5"/>
                 <w:sz w:val="24"/>
               </w:rPr>
-              <w:t>VARCHAR(45)</w:t>
+              <w:t>VARCHAR(</w:t>
+            </w:r>
+            <w:proofErr w:type="gramEnd"/>
+            <w:r>
+              <w:rPr>
+                <w:spacing w:val="-5"/>
+                <w:sz w:val="24"/>
+              </w:rPr>
+              <w:t>45)</w:t>
             </w:r>
           </w:p>
         </w:tc>
@@ -37446,12 +38970,21 @@
                 <w:sz w:val="24"/>
               </w:rPr>
             </w:pPr>
+            <w:proofErr w:type="gramStart"/>
             <w:r>
               <w:rPr>
                 <w:spacing w:val="-5"/>
                 <w:sz w:val="24"/>
               </w:rPr>
-              <w:t>VARCHAR(45)</w:t>
+              <w:t>VARCHAR(</w:t>
+            </w:r>
+            <w:proofErr w:type="gramEnd"/>
+            <w:r>
+              <w:rPr>
+                <w:spacing w:val="-5"/>
+                <w:sz w:val="24"/>
+              </w:rPr>
+              <w:t>45)</w:t>
             </w:r>
           </w:p>
         </w:tc>
@@ -37607,12 +39140,21 @@
                 <w:sz w:val="24"/>
               </w:rPr>
             </w:pPr>
+            <w:proofErr w:type="gramStart"/>
             <w:r>
               <w:rPr>
                 <w:spacing w:val="-5"/>
                 <w:sz w:val="24"/>
               </w:rPr>
-              <w:t>VARCHAR(45)</w:t>
+              <w:t>VARCHAR(</w:t>
+            </w:r>
+            <w:proofErr w:type="gramEnd"/>
+            <w:r>
+              <w:rPr>
+                <w:spacing w:val="-5"/>
+                <w:sz w:val="24"/>
+              </w:rPr>
+              <w:t>45)</w:t>
             </w:r>
           </w:p>
         </w:tc>
@@ -37912,8 +39454,13 @@
         <w:ind w:left="220"/>
       </w:pPr>
       <w:r>
-        <w:t>&lt;VNPay</w:t>
-      </w:r>
+        <w:t>&lt;</w:t>
+      </w:r>
+      <w:proofErr w:type="spellStart"/>
+      <w:r>
+        <w:t>VNPay</w:t>
+      </w:r>
+      <w:proofErr w:type="spellEnd"/>
       <w:r>
         <w:rPr>
           <w:spacing w:val="-2"/>

</xml_diff>